<commit_message>
removed a comment on users guide
</commit_message>
<xml_diff>
--- a/source/scenario_gen_proximity.docx
+++ b/source/scenario_gen_proximity.docx
@@ -80,13 +80,7 @@
         <w:rPr>
           <w:rFonts w:asciiTheme="majorHAnsi" w:hAnsiTheme="majorHAnsi"/>
         </w:rPr>
-        <w:t xml:space="preserve"> The user determines which habitat can be converted and what they are </w:t>
-      </w:r>
-      <w:r>
-        <w:rPr>
-          <w:rFonts w:asciiTheme="majorHAnsi" w:hAnsiTheme="majorHAnsi"/>
-        </w:rPr>
-        <w:t xml:space="preserve">converted to, as well as type of pattern, based on proximity to the edge of a focal habitat. </w:t>
+        <w:t xml:space="preserve"> The user determines which habitat can be converted and what they are converted to, as well as type of pattern, based on proximity to the edge of a focal habitat. </w:t>
       </w:r>
       <w:r>
         <w:rPr>
@@ -296,26 +290,11 @@
         </w:rPr>
         <w:t xml:space="preserve">The tool can generate </w:t>
       </w:r>
-      <w:commentRangeStart w:id="0"/>
-      <w:r>
-        <w:rPr>
-          <w:rFonts w:asciiTheme="majorHAnsi" w:hAnsiTheme="majorHAnsi"/>
-        </w:rPr>
-        <w:t>two scenarios at once (nearest to the edge and farthest from the edge of a focal habitat)</w:t>
-      </w:r>
-      <w:commentRangeEnd w:id="0"/>
-      <w:r>
-        <w:rPr>
-          <w:rStyle w:val="CommentReference"/>
-          <w:rFonts w:eastAsiaTheme="minorHAnsi"/>
-        </w:rPr>
-        <w:commentReference w:id="0"/>
-      </w:r>
-      <w:r>
-        <w:rPr>
-          <w:rFonts w:asciiTheme="majorHAnsi" w:hAnsiTheme="majorHAnsi"/>
-        </w:rPr>
-        <w:t>,</w:t>
+      <w:r>
+        <w:rPr>
+          <w:rFonts w:asciiTheme="majorHAnsi" w:hAnsiTheme="majorHAnsi"/>
+        </w:rPr>
+        <w:t>two scenarios at once (nearest to the edge and farthest from the edge of a focal habitat),</w:t>
       </w:r>
       <w:r>
         <w:rPr>
@@ -331,6 +310,8 @@
           <w:rFonts w:asciiTheme="majorHAnsi" w:hAnsiTheme="majorHAnsi"/>
         </w:rPr>
       </w:pPr>
+      <w:bookmarkStart w:id="0" w:name="_GoBack"/>
+      <w:bookmarkEnd w:id="0"/>
     </w:p>
     <w:p>
       <w:pPr>
@@ -353,35 +334,234 @@
           <w:rFonts w:asciiTheme="majorHAnsi" w:hAnsiTheme="majorHAnsi"/>
         </w:rPr>
         <w:lastRenderedPageBreak/>
-        <w:t xml:space="preserve">Three types of </w:t>
-      </w:r>
-      <w:proofErr w:type="spellStart"/>
-      <w:r>
-        <w:rPr>
-          <w:rFonts w:asciiTheme="majorHAnsi" w:hAnsiTheme="majorHAnsi"/>
+        <w:t xml:space="preserve">Three types of landcover must be defined: 1) </w:t>
+      </w:r>
+      <w:r>
+        <w:rPr>
+          <w:rFonts w:asciiTheme="majorHAnsi" w:hAnsiTheme="majorHAnsi"/>
+          <w:i/>
+        </w:rPr>
+        <w:t>F</w:t>
+      </w:r>
+      <w:r>
+        <w:rPr>
+          <w:rFonts w:asciiTheme="majorHAnsi" w:hAnsiTheme="majorHAnsi"/>
+          <w:i/>
+        </w:rPr>
+        <w:t>ocal</w:t>
+      </w:r>
+      <w:r>
+        <w:rPr>
+          <w:rFonts w:asciiTheme="majorHAnsi" w:hAnsiTheme="majorHAnsi"/>
+        </w:rPr>
+        <w:t xml:space="preserve"> </w:t>
+      </w:r>
+      <w:r>
+        <w:rPr>
+          <w:rFonts w:asciiTheme="majorHAnsi" w:hAnsiTheme="majorHAnsi"/>
+          <w:i/>
         </w:rPr>
         <w:t>landcover</w:t>
       </w:r>
-      <w:proofErr w:type="spellEnd"/>
-      <w:r>
-        <w:rPr>
-          <w:rFonts w:asciiTheme="majorHAnsi" w:hAnsiTheme="majorHAnsi"/>
-        </w:rPr>
-        <w:t xml:space="preserve"> must be defined: 1) </w:t>
+      <w:r>
+        <w:rPr>
+          <w:rFonts w:asciiTheme="majorHAnsi" w:hAnsiTheme="majorHAnsi"/>
+        </w:rPr>
+        <w:t xml:space="preserve"> is the landcover(s) that set the proximity rules from which the scenarios will be determined. The scenario generator will convert habitat from the edge or toward the edge of patches of these types of landcover. This does not mean it will convert these land-covers, only that it will measure distance to or from the edges in designating where the conversion will happen. 2) </w:t>
       </w:r>
       <w:r>
         <w:rPr>
           <w:rFonts w:asciiTheme="majorHAnsi" w:hAnsiTheme="majorHAnsi"/>
           <w:i/>
         </w:rPr>
-        <w:t>F</w:t>
+        <w:t>Convertible landcover</w:t>
+      </w:r>
+      <w:r>
+        <w:rPr>
+          <w:rFonts w:asciiTheme="majorHAnsi" w:hAnsiTheme="majorHAnsi"/>
+        </w:rPr>
+        <w:t xml:space="preserve"> is the landcover(s) that can be converted. These could be the same as the </w:t>
+      </w:r>
+      <w:r>
+        <w:rPr>
+          <w:rFonts w:asciiTheme="majorHAnsi" w:hAnsiTheme="majorHAnsi"/>
+        </w:rPr>
+        <w:t>focal</w:t>
+      </w:r>
+      <w:r>
+        <w:rPr>
+          <w:rFonts w:asciiTheme="majorHAnsi" w:hAnsiTheme="majorHAnsi"/>
+        </w:rPr>
+        <w:t xml:space="preserve"> landcover(s), a subset, or completely different. 3) </w:t>
       </w:r>
       <w:r>
         <w:rPr>
           <w:rFonts w:asciiTheme="majorHAnsi" w:hAnsiTheme="majorHAnsi"/>
           <w:i/>
         </w:rPr>
-        <w:t>ocal</w:t>
+        <w:t>Replacement landcover</w:t>
+      </w:r>
+      <w:r>
+        <w:rPr>
+          <w:rFonts w:asciiTheme="majorHAnsi" w:hAnsiTheme="majorHAnsi"/>
+        </w:rPr>
+        <w:t xml:space="preserve"> is the landcover type to which the convertible landcovers will be converted. This can only be one landcover type per model run.</w:t>
+      </w:r>
+    </w:p>
+    <w:p>
+      <w:pPr>
+        <w:spacing w:line="276" w:lineRule="auto"/>
+        <w:rPr>
+          <w:rFonts w:asciiTheme="majorHAnsi" w:hAnsiTheme="majorHAnsi"/>
+        </w:rPr>
+      </w:pPr>
+    </w:p>
+    <w:p>
+      <w:pPr>
+        <w:spacing w:line="276" w:lineRule="auto"/>
+        <w:rPr>
+          <w:rFonts w:asciiTheme="majorHAnsi" w:hAnsiTheme="majorHAnsi"/>
+        </w:rPr>
+      </w:pPr>
+      <w:r>
+        <w:rPr>
+          <w:rFonts w:asciiTheme="majorHAnsi" w:hAnsiTheme="majorHAnsi"/>
+        </w:rPr>
+        <w:t xml:space="preserve">Two scenarios can then be run at a time: 1) </w:t>
+      </w:r>
+      <w:r>
+        <w:rPr>
+          <w:rFonts w:asciiTheme="majorHAnsi" w:hAnsiTheme="majorHAnsi"/>
+          <w:i/>
+        </w:rPr>
+        <w:t>Nearest to</w:t>
+      </w:r>
+      <w:r>
+        <w:rPr>
+          <w:rFonts w:asciiTheme="majorHAnsi" w:hAnsiTheme="majorHAnsi"/>
+          <w:i/>
+        </w:rPr>
+        <w:t xml:space="preserve"> edge</w:t>
+      </w:r>
+      <w:r>
+        <w:rPr>
+          <w:rFonts w:asciiTheme="majorHAnsi" w:hAnsiTheme="majorHAnsi"/>
+        </w:rPr>
+        <w:t xml:space="preserve"> means that convertible landcover types closest to the edges of </w:t>
+      </w:r>
+      <w:r>
+        <w:rPr>
+          <w:rFonts w:asciiTheme="majorHAnsi" w:hAnsiTheme="majorHAnsi"/>
+        </w:rPr>
+        <w:t>focal</w:t>
+      </w:r>
+      <w:r>
+        <w:rPr>
+          <w:rFonts w:asciiTheme="majorHAnsi" w:hAnsiTheme="majorHAnsi"/>
+        </w:rPr>
+        <w:t xml:space="preserve"> landcovers will be converted to the replacement landcover. 2) </w:t>
+      </w:r>
+      <w:r>
+        <w:rPr>
+          <w:rFonts w:asciiTheme="majorHAnsi" w:hAnsiTheme="majorHAnsi"/>
+          <w:i/>
+        </w:rPr>
+        <w:t>Farthest from</w:t>
+      </w:r>
+      <w:r>
+        <w:rPr>
+          <w:rFonts w:asciiTheme="majorHAnsi" w:hAnsiTheme="majorHAnsi"/>
+          <w:i/>
+        </w:rPr>
+        <w:t xml:space="preserve"> edge</w:t>
+      </w:r>
+      <w:r>
+        <w:rPr>
+          <w:rFonts w:asciiTheme="majorHAnsi" w:hAnsiTheme="majorHAnsi"/>
+        </w:rPr>
+        <w:t xml:space="preserve"> means that convertible landcover types furthest from the edges of </w:t>
+      </w:r>
+      <w:r>
+        <w:rPr>
+          <w:rFonts w:asciiTheme="majorHAnsi" w:hAnsiTheme="majorHAnsi"/>
+        </w:rPr>
+        <w:t>focal</w:t>
+      </w:r>
+      <w:r>
+        <w:rPr>
+          <w:rFonts w:asciiTheme="majorHAnsi" w:hAnsiTheme="majorHAnsi"/>
+        </w:rPr>
+        <w:t xml:space="preserve"> landcover types will be converted to the replacement landcover.</w:t>
+      </w:r>
+      <w:r>
+        <w:rPr>
+          <w:rFonts w:asciiTheme="majorHAnsi" w:hAnsiTheme="majorHAnsi"/>
+        </w:rPr>
+        <w:t xml:space="preserve"> If this scenario is chosen, the user can designate in how many steps the conversion should occur. This is relevant if the </w:t>
+      </w:r>
+      <w:r>
+        <w:rPr>
+          <w:rFonts w:asciiTheme="majorHAnsi" w:hAnsiTheme="majorHAnsi"/>
+        </w:rPr>
+        <w:t>focal</w:t>
+      </w:r>
+      <w:r>
+        <w:rPr>
+          <w:rFonts w:asciiTheme="majorHAnsi" w:hAnsiTheme="majorHAnsi"/>
+        </w:rPr>
+        <w:t xml:space="preserve"> landcover is the same as the convertible land cover </w:t>
+      </w:r>
+      <w:r>
+        <w:rPr>
+          <w:rFonts w:asciiTheme="majorHAnsi" w:hAnsiTheme="majorHAnsi"/>
+        </w:rPr>
+        <w:t>because the conversion of the focal landcover will create new edges and hence will affect the distance calculated from the edge of that landcover. If desired, the conversion can occur in several steps, each time converting the farthest from the edge of the focal landcover, causing a fragmentary pattern.</w:t>
+      </w:r>
+    </w:p>
+    <w:p>
+      <w:pPr>
+        <w:spacing w:line="276" w:lineRule="auto"/>
+        <w:rPr>
+          <w:rFonts w:asciiTheme="majorHAnsi" w:hAnsiTheme="majorHAnsi"/>
+        </w:rPr>
+      </w:pPr>
+    </w:p>
+    <w:p>
+      <w:pPr>
+        <w:spacing w:line="276" w:lineRule="auto"/>
+        <w:rPr>
+          <w:rFonts w:asciiTheme="majorHAnsi" w:hAnsiTheme="majorHAnsi"/>
+        </w:rPr>
+      </w:pPr>
+      <w:r>
+        <w:rPr>
+          <w:rFonts w:asciiTheme="majorHAnsi" w:hAnsiTheme="majorHAnsi"/>
+        </w:rPr>
+        <w:t>Below are some examples of the types of scenarios that can be generated by manipulating these basic inputs, using the land-cover in the sample data that ship with this model.</w:t>
+      </w:r>
+      <w:r>
+        <w:rPr>
+          <w:rFonts w:asciiTheme="majorHAnsi" w:hAnsiTheme="majorHAnsi"/>
+        </w:rPr>
+        <w:t xml:space="preserve"> This landcover is from MODIS, using the UMD classification (Friedl et al. 2011), which follows the following scheme: 1 – Evergreen needleleaf forest; 2 – Evergreen broadleaf forest; 3 – Deciduous needleleaf forest; 4 – Deciduous broadleaf forest; 5 – Mixed forest; 6 – Closed shrublands; 7 – Open shrublands; 8 – Woody savannas; 9 – Savannas; 10 – Grasslands; 12 – Croplands; 13 – Urban and built-up; </w:t>
+      </w:r>
+      <w:r>
+        <w:rPr>
+          <w:rFonts w:asciiTheme="majorHAnsi" w:hAnsiTheme="majorHAnsi"/>
+        </w:rPr>
+        <w:t xml:space="preserve">16 </w:t>
+      </w:r>
+      <w:r>
+        <w:rPr>
+          <w:rFonts w:asciiTheme="majorHAnsi" w:hAnsiTheme="majorHAnsi"/>
+        </w:rPr>
+        <w:t>–</w:t>
+      </w:r>
+      <w:r>
+        <w:rPr>
+          <w:rFonts w:asciiTheme="majorHAnsi" w:hAnsiTheme="majorHAnsi"/>
+        </w:rPr>
+        <w:t xml:space="preserve"> Barren</w:t>
       </w:r>
       <w:r>
         <w:rPr>
@@ -389,85 +569,64 @@
         </w:rPr>
         <w:t xml:space="preserve"> </w:t>
       </w:r>
-      <w:proofErr w:type="spellStart"/>
-      <w:r>
-        <w:rPr>
-          <w:rFonts w:asciiTheme="majorHAnsi" w:hAnsiTheme="majorHAnsi"/>
-          <w:i/>
-        </w:rPr>
-        <w:t>landcover</w:t>
-      </w:r>
-      <w:proofErr w:type="spellEnd"/>
-      <w:r>
-        <w:rPr>
-          <w:rFonts w:asciiTheme="majorHAnsi" w:hAnsiTheme="majorHAnsi"/>
-        </w:rPr>
-        <w:t xml:space="preserve"> is the </w:t>
-      </w:r>
-      <w:proofErr w:type="spellStart"/>
-      <w:r>
-        <w:rPr>
-          <w:rFonts w:asciiTheme="majorHAnsi" w:hAnsiTheme="majorHAnsi"/>
-        </w:rPr>
-        <w:t>landcover</w:t>
-      </w:r>
-      <w:proofErr w:type="spellEnd"/>
-      <w:r>
-        <w:rPr>
-          <w:rFonts w:asciiTheme="majorHAnsi" w:hAnsiTheme="majorHAnsi"/>
-        </w:rPr>
-        <w:t xml:space="preserve">(s) that set the proximity rules from which the scenarios will be determined. The scenario generator will convert habitat from the edge or toward the edge of patches of these types of </w:t>
-      </w:r>
-      <w:proofErr w:type="spellStart"/>
-      <w:r>
-        <w:rPr>
-          <w:rFonts w:asciiTheme="majorHAnsi" w:hAnsiTheme="majorHAnsi"/>
-        </w:rPr>
-        <w:t>landcover</w:t>
-      </w:r>
-      <w:proofErr w:type="spellEnd"/>
-      <w:r>
-        <w:rPr>
-          <w:rFonts w:asciiTheme="majorHAnsi" w:hAnsiTheme="majorHAnsi"/>
-        </w:rPr>
-        <w:t xml:space="preserve">. This does not mean it will convert these land-covers, only that it will measure distance to or from the edges in designating where the conversion will happen. 2) </w:t>
-      </w:r>
-      <w:r>
-        <w:rPr>
-          <w:rFonts w:asciiTheme="majorHAnsi" w:hAnsiTheme="majorHAnsi"/>
-          <w:i/>
-        </w:rPr>
-        <w:t xml:space="preserve">Convertible </w:t>
-      </w:r>
-      <w:proofErr w:type="spellStart"/>
-      <w:r>
-        <w:rPr>
-          <w:rFonts w:asciiTheme="majorHAnsi" w:hAnsiTheme="majorHAnsi"/>
-          <w:i/>
-        </w:rPr>
-        <w:t>landcover</w:t>
-      </w:r>
-      <w:proofErr w:type="spellEnd"/>
-      <w:r>
-        <w:rPr>
-          <w:rFonts w:asciiTheme="majorHAnsi" w:hAnsiTheme="majorHAnsi"/>
-        </w:rPr>
-        <w:t xml:space="preserve"> is the </w:t>
-      </w:r>
-      <w:proofErr w:type="spellStart"/>
-      <w:r>
-        <w:rPr>
-          <w:rFonts w:asciiTheme="majorHAnsi" w:hAnsiTheme="majorHAnsi"/>
-        </w:rPr>
-        <w:t>landcover</w:t>
-      </w:r>
-      <w:proofErr w:type="spellEnd"/>
-      <w:r>
-        <w:rPr>
-          <w:rFonts w:asciiTheme="majorHAnsi" w:hAnsiTheme="majorHAnsi"/>
-        </w:rPr>
-        <w:t xml:space="preserve">(s) that can be converted. These could be the same as the </w:t>
-      </w:r>
+      <w:r>
+        <w:rPr>
+          <w:rFonts w:asciiTheme="majorHAnsi" w:hAnsiTheme="majorHAnsi"/>
+        </w:rPr>
+        <w:t>or sparsely vegetated</w:t>
+      </w:r>
+      <w:r>
+        <w:rPr>
+          <w:rFonts w:asciiTheme="majorHAnsi" w:hAnsiTheme="majorHAnsi"/>
+        </w:rPr>
+        <w:t>.</w:t>
+      </w:r>
+    </w:p>
+    <w:p>
+      <w:pPr>
+        <w:spacing w:line="276" w:lineRule="auto"/>
+        <w:rPr>
+          <w:rFonts w:asciiTheme="majorHAnsi" w:hAnsiTheme="majorHAnsi"/>
+        </w:rPr>
+      </w:pPr>
+    </w:p>
+    <w:p>
+      <w:pPr>
+        <w:spacing w:line="276" w:lineRule="auto"/>
+        <w:rPr>
+          <w:rFonts w:asciiTheme="majorHAnsi" w:hAnsiTheme="majorHAnsi"/>
+          <w:b/>
+        </w:rPr>
+      </w:pPr>
+      <w:r>
+        <w:rPr>
+          <w:rFonts w:asciiTheme="majorHAnsi" w:hAnsiTheme="majorHAnsi"/>
+          <w:b/>
+        </w:rPr>
+        <w:t>Expand ag</w:t>
+      </w:r>
+      <w:r>
+        <w:rPr>
+          <w:rFonts w:asciiTheme="majorHAnsi" w:hAnsiTheme="majorHAnsi"/>
+          <w:b/>
+        </w:rPr>
+        <w:t>riculture</w:t>
+      </w:r>
+      <w:r>
+        <w:rPr>
+          <w:rFonts w:asciiTheme="majorHAnsi" w:hAnsiTheme="majorHAnsi"/>
+          <w:b/>
+        </w:rPr>
+        <w:t xml:space="preserve"> from forest edge inwards:</w:t>
+      </w:r>
+    </w:p>
+    <w:p>
+      <w:pPr>
+        <w:spacing w:line="276" w:lineRule="auto"/>
+        <w:rPr>
+          <w:rFonts w:asciiTheme="majorHAnsi" w:hAnsiTheme="majorHAnsi"/>
+        </w:rPr>
+      </w:pPr>
       <w:r>
         <w:rPr>
           <w:rFonts w:asciiTheme="majorHAnsi" w:hAnsiTheme="majorHAnsi"/>
@@ -478,85 +637,7 @@
         <w:rPr>
           <w:rFonts w:asciiTheme="majorHAnsi" w:hAnsiTheme="majorHAnsi"/>
         </w:rPr>
-        <w:t xml:space="preserve"> </w:t>
-      </w:r>
-      <w:proofErr w:type="spellStart"/>
-      <w:r>
-        <w:rPr>
-          <w:rFonts w:asciiTheme="majorHAnsi" w:hAnsiTheme="majorHAnsi"/>
-        </w:rPr>
-        <w:t>landcover</w:t>
-      </w:r>
-      <w:proofErr w:type="spellEnd"/>
-      <w:r>
-        <w:rPr>
-          <w:rFonts w:asciiTheme="majorHAnsi" w:hAnsiTheme="majorHAnsi"/>
-        </w:rPr>
-        <w:t xml:space="preserve">(s), a subset, or completely different. 3) </w:t>
-      </w:r>
-      <w:r>
-        <w:rPr>
-          <w:rFonts w:asciiTheme="majorHAnsi" w:hAnsiTheme="majorHAnsi"/>
-          <w:i/>
-        </w:rPr>
-        <w:t xml:space="preserve">Replacement </w:t>
-      </w:r>
-      <w:proofErr w:type="spellStart"/>
-      <w:r>
-        <w:rPr>
-          <w:rFonts w:asciiTheme="majorHAnsi" w:hAnsiTheme="majorHAnsi"/>
-          <w:i/>
-        </w:rPr>
-        <w:t>landcover</w:t>
-      </w:r>
-      <w:proofErr w:type="spellEnd"/>
-      <w:r>
-        <w:rPr>
-          <w:rFonts w:asciiTheme="majorHAnsi" w:hAnsiTheme="majorHAnsi"/>
-        </w:rPr>
-        <w:t xml:space="preserve"> is the </w:t>
-      </w:r>
-      <w:proofErr w:type="spellStart"/>
-      <w:r>
-        <w:rPr>
-          <w:rFonts w:asciiTheme="majorHAnsi" w:hAnsiTheme="majorHAnsi"/>
-        </w:rPr>
-        <w:t>landcover</w:t>
-      </w:r>
-      <w:proofErr w:type="spellEnd"/>
-      <w:r>
-        <w:rPr>
-          <w:rFonts w:asciiTheme="majorHAnsi" w:hAnsiTheme="majorHAnsi"/>
-        </w:rPr>
-        <w:t xml:space="preserve"> type to which the convertible </w:t>
-      </w:r>
-      <w:proofErr w:type="spellStart"/>
-      <w:r>
-        <w:rPr>
-          <w:rFonts w:asciiTheme="majorHAnsi" w:hAnsiTheme="majorHAnsi"/>
-        </w:rPr>
-        <w:t>landcovers</w:t>
-      </w:r>
-      <w:proofErr w:type="spellEnd"/>
-      <w:r>
-        <w:rPr>
-          <w:rFonts w:asciiTheme="majorHAnsi" w:hAnsiTheme="majorHAnsi"/>
-        </w:rPr>
-        <w:t xml:space="preserve"> will be converted. This can only be one </w:t>
-      </w:r>
-      <w:proofErr w:type="spellStart"/>
-      <w:r>
-        <w:rPr>
-          <w:rFonts w:asciiTheme="majorHAnsi" w:hAnsiTheme="majorHAnsi"/>
-        </w:rPr>
-        <w:t>landcover</w:t>
-      </w:r>
-      <w:proofErr w:type="spellEnd"/>
-      <w:r>
-        <w:rPr>
-          <w:rFonts w:asciiTheme="majorHAnsi" w:hAnsiTheme="majorHAnsi"/>
-        </w:rPr>
-        <w:t xml:space="preserve"> type per model run.</w:t>
+        <w:t xml:space="preserve"> landcover codes: 1 2 3 4 5</w:t>
       </w:r>
     </w:p>
     <w:p>
@@ -566,6 +647,12 @@
           <w:rFonts w:asciiTheme="majorHAnsi" w:hAnsiTheme="majorHAnsi"/>
         </w:rPr>
       </w:pPr>
+      <w:r>
+        <w:rPr>
+          <w:rFonts w:asciiTheme="majorHAnsi" w:hAnsiTheme="majorHAnsi"/>
+        </w:rPr>
+        <w:t>convertible landcover codes: 1 2 3 4 5</w:t>
+      </w:r>
     </w:p>
     <w:p>
       <w:pPr>
@@ -578,42 +665,73 @@
         <w:rPr>
           <w:rFonts w:asciiTheme="majorHAnsi" w:hAnsiTheme="majorHAnsi"/>
         </w:rPr>
-        <w:t xml:space="preserve">Two scenarios can then be run at a time: 1) </w:t>
-      </w:r>
-      <w:r>
-        <w:rPr>
-          <w:rFonts w:asciiTheme="majorHAnsi" w:hAnsiTheme="majorHAnsi"/>
-          <w:i/>
-        </w:rPr>
-        <w:t>Nearest to</w:t>
-      </w:r>
-      <w:r>
-        <w:rPr>
-          <w:rFonts w:asciiTheme="majorHAnsi" w:hAnsiTheme="majorHAnsi"/>
-          <w:i/>
-        </w:rPr>
-        <w:t xml:space="preserve"> edge</w:t>
-      </w:r>
-      <w:r>
-        <w:rPr>
-          <w:rFonts w:asciiTheme="majorHAnsi" w:hAnsiTheme="majorHAnsi"/>
-        </w:rPr>
-        <w:t xml:space="preserve"> means that convertible </w:t>
-      </w:r>
-      <w:proofErr w:type="spellStart"/>
-      <w:r>
-        <w:rPr>
-          <w:rFonts w:asciiTheme="majorHAnsi" w:hAnsiTheme="majorHAnsi"/>
-        </w:rPr>
-        <w:t>landcover</w:t>
-      </w:r>
-      <w:proofErr w:type="spellEnd"/>
-      <w:r>
-        <w:rPr>
-          <w:rFonts w:asciiTheme="majorHAnsi" w:hAnsiTheme="majorHAnsi"/>
-        </w:rPr>
-        <w:t xml:space="preserve"> types closest to the edges of </w:t>
-      </w:r>
+        <w:t>replacement landcover code: 12</w:t>
+      </w:r>
+    </w:p>
+    <w:p>
+      <w:pPr>
+        <w:spacing w:line="276" w:lineRule="auto"/>
+        <w:rPr>
+          <w:rFonts w:asciiTheme="majorHAnsi" w:hAnsiTheme="majorHAnsi"/>
+        </w:rPr>
+      </w:pPr>
+      <w:r>
+        <w:rPr>
+          <w:rFonts w:asciiTheme="majorHAnsi" w:hAnsiTheme="majorHAnsi"/>
+        </w:rPr>
+        <w:t>check "Convert From Edge"</w:t>
+      </w:r>
+    </w:p>
+    <w:p>
+      <w:pPr>
+        <w:spacing w:line="276" w:lineRule="auto"/>
+        <w:rPr>
+          <w:rFonts w:asciiTheme="majorHAnsi" w:hAnsiTheme="majorHAnsi"/>
+        </w:rPr>
+      </w:pPr>
+      <w:r>
+        <w:rPr>
+          <w:rFonts w:asciiTheme="majorHAnsi" w:hAnsiTheme="majorHAnsi"/>
+        </w:rPr>
+        <w:t>number of steps toward conversion: 1</w:t>
+      </w:r>
+    </w:p>
+    <w:p>
+      <w:pPr>
+        <w:spacing w:line="276" w:lineRule="auto"/>
+        <w:rPr>
+          <w:rFonts w:asciiTheme="majorHAnsi" w:hAnsiTheme="majorHAnsi"/>
+        </w:rPr>
+      </w:pPr>
+    </w:p>
+    <w:p>
+      <w:pPr>
+        <w:spacing w:line="276" w:lineRule="auto"/>
+        <w:rPr>
+          <w:rFonts w:asciiTheme="majorHAnsi" w:hAnsiTheme="majorHAnsi"/>
+        </w:rPr>
+      </w:pPr>
+      <w:r>
+        <w:rPr>
+          <w:rFonts w:asciiTheme="majorHAnsi" w:hAnsiTheme="majorHAnsi"/>
+          <w:b/>
+        </w:rPr>
+        <w:t>Expand agriculture from forest core outwards</w:t>
+      </w:r>
+      <w:r>
+        <w:rPr>
+          <w:rFonts w:asciiTheme="majorHAnsi" w:hAnsiTheme="majorHAnsi"/>
+        </w:rPr>
+        <w:t>:</w:t>
+      </w:r>
+    </w:p>
+    <w:p>
+      <w:pPr>
+        <w:spacing w:line="276" w:lineRule="auto"/>
+        <w:rPr>
+          <w:rFonts w:asciiTheme="majorHAnsi" w:hAnsiTheme="majorHAnsi"/>
+        </w:rPr>
+      </w:pPr>
       <w:r>
         <w:rPr>
           <w:rFonts w:asciiTheme="majorHAnsi" w:hAnsiTheme="majorHAnsi"/>
@@ -624,189 +742,7 @@
         <w:rPr>
           <w:rFonts w:asciiTheme="majorHAnsi" w:hAnsiTheme="majorHAnsi"/>
         </w:rPr>
-        <w:t xml:space="preserve"> </w:t>
-      </w:r>
-      <w:proofErr w:type="spellStart"/>
-      <w:r>
-        <w:rPr>
-          <w:rFonts w:asciiTheme="majorHAnsi" w:hAnsiTheme="majorHAnsi"/>
-        </w:rPr>
-        <w:t>landcovers</w:t>
-      </w:r>
-      <w:proofErr w:type="spellEnd"/>
-      <w:r>
-        <w:rPr>
-          <w:rFonts w:asciiTheme="majorHAnsi" w:hAnsiTheme="majorHAnsi"/>
-        </w:rPr>
-        <w:t xml:space="preserve"> will be converted to the replacement </w:t>
-      </w:r>
-      <w:proofErr w:type="spellStart"/>
-      <w:r>
-        <w:rPr>
-          <w:rFonts w:asciiTheme="majorHAnsi" w:hAnsiTheme="majorHAnsi"/>
-        </w:rPr>
-        <w:t>landcover</w:t>
-      </w:r>
-      <w:proofErr w:type="spellEnd"/>
-      <w:r>
-        <w:rPr>
-          <w:rFonts w:asciiTheme="majorHAnsi" w:hAnsiTheme="majorHAnsi"/>
-        </w:rPr>
-        <w:t xml:space="preserve">. 2) </w:t>
-      </w:r>
-      <w:r>
-        <w:rPr>
-          <w:rFonts w:asciiTheme="majorHAnsi" w:hAnsiTheme="majorHAnsi"/>
-          <w:i/>
-        </w:rPr>
-        <w:t>Farthest from</w:t>
-      </w:r>
-      <w:r>
-        <w:rPr>
-          <w:rFonts w:asciiTheme="majorHAnsi" w:hAnsiTheme="majorHAnsi"/>
-          <w:i/>
-        </w:rPr>
-        <w:t xml:space="preserve"> edge</w:t>
-      </w:r>
-      <w:r>
-        <w:rPr>
-          <w:rFonts w:asciiTheme="majorHAnsi" w:hAnsiTheme="majorHAnsi"/>
-        </w:rPr>
-        <w:t xml:space="preserve"> means that convertible </w:t>
-      </w:r>
-      <w:proofErr w:type="spellStart"/>
-      <w:r>
-        <w:rPr>
-          <w:rFonts w:asciiTheme="majorHAnsi" w:hAnsiTheme="majorHAnsi"/>
-        </w:rPr>
-        <w:t>landcover</w:t>
-      </w:r>
-      <w:proofErr w:type="spellEnd"/>
-      <w:r>
-        <w:rPr>
-          <w:rFonts w:asciiTheme="majorHAnsi" w:hAnsiTheme="majorHAnsi"/>
-        </w:rPr>
-        <w:t xml:space="preserve"> types furthest from the edges of </w:t>
-      </w:r>
-      <w:r>
-        <w:rPr>
-          <w:rFonts w:asciiTheme="majorHAnsi" w:hAnsiTheme="majorHAnsi"/>
-        </w:rPr>
-        <w:t>focal</w:t>
-      </w:r>
-      <w:r>
-        <w:rPr>
-          <w:rFonts w:asciiTheme="majorHAnsi" w:hAnsiTheme="majorHAnsi"/>
-        </w:rPr>
-        <w:t xml:space="preserve"> </w:t>
-      </w:r>
-      <w:proofErr w:type="spellStart"/>
-      <w:r>
-        <w:rPr>
-          <w:rFonts w:asciiTheme="majorHAnsi" w:hAnsiTheme="majorHAnsi"/>
-        </w:rPr>
-        <w:t>landcover</w:t>
-      </w:r>
-      <w:proofErr w:type="spellEnd"/>
-      <w:r>
-        <w:rPr>
-          <w:rFonts w:asciiTheme="majorHAnsi" w:hAnsiTheme="majorHAnsi"/>
-        </w:rPr>
-        <w:t xml:space="preserve"> types will be converted to the replacement </w:t>
-      </w:r>
-      <w:proofErr w:type="spellStart"/>
-      <w:r>
-        <w:rPr>
-          <w:rFonts w:asciiTheme="majorHAnsi" w:hAnsiTheme="majorHAnsi"/>
-        </w:rPr>
-        <w:t>landcover</w:t>
-      </w:r>
-      <w:proofErr w:type="spellEnd"/>
-      <w:r>
-        <w:rPr>
-          <w:rFonts w:asciiTheme="majorHAnsi" w:hAnsiTheme="majorHAnsi"/>
-        </w:rPr>
-        <w:t>.</w:t>
-      </w:r>
-      <w:r>
-        <w:rPr>
-          <w:rFonts w:asciiTheme="majorHAnsi" w:hAnsiTheme="majorHAnsi"/>
-        </w:rPr>
-        <w:t xml:space="preserve"> If this scenario is chosen, the user can designate in how many steps the conversion should occur. This is relevant if the </w:t>
-      </w:r>
-      <w:r>
-        <w:rPr>
-          <w:rFonts w:asciiTheme="majorHAnsi" w:hAnsiTheme="majorHAnsi"/>
-        </w:rPr>
-        <w:t>focal</w:t>
-      </w:r>
-      <w:r>
-        <w:rPr>
-          <w:rFonts w:asciiTheme="majorHAnsi" w:hAnsiTheme="majorHAnsi"/>
-        </w:rPr>
-        <w:t xml:space="preserve"> </w:t>
-      </w:r>
-      <w:proofErr w:type="spellStart"/>
-      <w:r>
-        <w:rPr>
-          <w:rFonts w:asciiTheme="majorHAnsi" w:hAnsiTheme="majorHAnsi"/>
-        </w:rPr>
-        <w:t>landcover</w:t>
-      </w:r>
-      <w:proofErr w:type="spellEnd"/>
-      <w:r>
-        <w:rPr>
-          <w:rFonts w:asciiTheme="majorHAnsi" w:hAnsiTheme="majorHAnsi"/>
-        </w:rPr>
-        <w:t xml:space="preserve"> is the same as the convertible land cover </w:t>
-      </w:r>
-      <w:r>
-        <w:rPr>
-          <w:rFonts w:asciiTheme="majorHAnsi" w:hAnsiTheme="majorHAnsi"/>
-        </w:rPr>
-        <w:t xml:space="preserve">because the conversion of the focal </w:t>
-      </w:r>
-      <w:proofErr w:type="spellStart"/>
-      <w:r>
-        <w:rPr>
-          <w:rFonts w:asciiTheme="majorHAnsi" w:hAnsiTheme="majorHAnsi"/>
-        </w:rPr>
-        <w:t>landcover</w:t>
-      </w:r>
-      <w:proofErr w:type="spellEnd"/>
-      <w:r>
-        <w:rPr>
-          <w:rFonts w:asciiTheme="majorHAnsi" w:hAnsiTheme="majorHAnsi"/>
-        </w:rPr>
-        <w:t xml:space="preserve"> will create new edges and hence will affect the distance calculated from the edge of that </w:t>
-      </w:r>
-      <w:proofErr w:type="spellStart"/>
-      <w:r>
-        <w:rPr>
-          <w:rFonts w:asciiTheme="majorHAnsi" w:hAnsiTheme="majorHAnsi"/>
-        </w:rPr>
-        <w:t>landcover</w:t>
-      </w:r>
-      <w:proofErr w:type="spellEnd"/>
-      <w:r>
-        <w:rPr>
-          <w:rFonts w:asciiTheme="majorHAnsi" w:hAnsiTheme="majorHAnsi"/>
-        </w:rPr>
-        <w:t xml:space="preserve">. If desired, the conversion can occur in several steps, each time converting the farthest from the edge of the focal </w:t>
-      </w:r>
-      <w:proofErr w:type="spellStart"/>
-      <w:r>
-        <w:rPr>
-          <w:rFonts w:asciiTheme="majorHAnsi" w:hAnsiTheme="majorHAnsi"/>
-        </w:rPr>
-        <w:t>landcover</w:t>
-      </w:r>
-      <w:proofErr w:type="spellEnd"/>
-      <w:r>
-        <w:rPr>
-          <w:rFonts w:asciiTheme="majorHAnsi" w:hAnsiTheme="majorHAnsi"/>
-        </w:rPr>
-        <w:t>, causing a fragmentary pattern.</w:t>
+        <w:t xml:space="preserve"> landcover codes: 1 2 3 4 5</w:t>
       </w:r>
     </w:p>
     <w:p>
@@ -816,8 +752,12 @@
           <w:rFonts w:asciiTheme="majorHAnsi" w:hAnsiTheme="majorHAnsi"/>
         </w:rPr>
       </w:pPr>
-      <w:bookmarkStart w:id="1" w:name="_GoBack"/>
-      <w:bookmarkEnd w:id="1"/>
+      <w:r>
+        <w:rPr>
+          <w:rFonts w:asciiTheme="majorHAnsi" w:hAnsiTheme="majorHAnsi"/>
+        </w:rPr>
+        <w:t>convertible landcover codes: 1 2 3 4 5</w:t>
+      </w:r>
     </w:p>
     <w:p>
       <w:pPr>
@@ -830,408 +770,7 @@
         <w:rPr>
           <w:rFonts w:asciiTheme="majorHAnsi" w:hAnsiTheme="majorHAnsi"/>
         </w:rPr>
-        <w:t>Below are some examples of the types of scenarios that can be generated by manipulating these basic inputs, using the land-cover in the sample data that ship with this model.</w:t>
-      </w:r>
-      <w:r>
-        <w:rPr>
-          <w:rFonts w:asciiTheme="majorHAnsi" w:hAnsiTheme="majorHAnsi"/>
-        </w:rPr>
-        <w:t xml:space="preserve"> This </w:t>
-      </w:r>
-      <w:proofErr w:type="spellStart"/>
-      <w:r>
-        <w:rPr>
-          <w:rFonts w:asciiTheme="majorHAnsi" w:hAnsiTheme="majorHAnsi"/>
-        </w:rPr>
-        <w:t>landcover</w:t>
-      </w:r>
-      <w:proofErr w:type="spellEnd"/>
-      <w:r>
-        <w:rPr>
-          <w:rFonts w:asciiTheme="majorHAnsi" w:hAnsiTheme="majorHAnsi"/>
-        </w:rPr>
-        <w:t xml:space="preserve"> is from MODIS, using the UMD classification (</w:t>
-      </w:r>
-      <w:proofErr w:type="spellStart"/>
-      <w:r>
-        <w:rPr>
-          <w:rFonts w:asciiTheme="majorHAnsi" w:hAnsiTheme="majorHAnsi"/>
-        </w:rPr>
-        <w:t>Friedl</w:t>
-      </w:r>
-      <w:proofErr w:type="spellEnd"/>
-      <w:r>
-        <w:rPr>
-          <w:rFonts w:asciiTheme="majorHAnsi" w:hAnsiTheme="majorHAnsi"/>
-        </w:rPr>
-        <w:t xml:space="preserve"> et al. 2011), which follows the following scheme: 1 – Evergreen </w:t>
-      </w:r>
-      <w:proofErr w:type="spellStart"/>
-      <w:r>
-        <w:rPr>
-          <w:rFonts w:asciiTheme="majorHAnsi" w:hAnsiTheme="majorHAnsi"/>
-        </w:rPr>
-        <w:t>needleleaf</w:t>
-      </w:r>
-      <w:proofErr w:type="spellEnd"/>
-      <w:r>
-        <w:rPr>
-          <w:rFonts w:asciiTheme="majorHAnsi" w:hAnsiTheme="majorHAnsi"/>
-        </w:rPr>
-        <w:t xml:space="preserve"> forest; 2 – Evergreen broadleaf forest; 3 – Deciduous </w:t>
-      </w:r>
-      <w:proofErr w:type="spellStart"/>
-      <w:r>
-        <w:rPr>
-          <w:rFonts w:asciiTheme="majorHAnsi" w:hAnsiTheme="majorHAnsi"/>
-        </w:rPr>
-        <w:t>needleleaf</w:t>
-      </w:r>
-      <w:proofErr w:type="spellEnd"/>
-      <w:r>
-        <w:rPr>
-          <w:rFonts w:asciiTheme="majorHAnsi" w:hAnsiTheme="majorHAnsi"/>
-        </w:rPr>
-        <w:t xml:space="preserve"> forest; 4 – Deciduous broadleaf forest; 5 – Mixed forest; 6 – Closed </w:t>
-      </w:r>
-      <w:proofErr w:type="spellStart"/>
-      <w:r>
-        <w:rPr>
-          <w:rFonts w:asciiTheme="majorHAnsi" w:hAnsiTheme="majorHAnsi"/>
-        </w:rPr>
-        <w:t>shrublands</w:t>
-      </w:r>
-      <w:proofErr w:type="spellEnd"/>
-      <w:r>
-        <w:rPr>
-          <w:rFonts w:asciiTheme="majorHAnsi" w:hAnsiTheme="majorHAnsi"/>
-        </w:rPr>
-        <w:t xml:space="preserve">; 7 – Open </w:t>
-      </w:r>
-      <w:proofErr w:type="spellStart"/>
-      <w:r>
-        <w:rPr>
-          <w:rFonts w:asciiTheme="majorHAnsi" w:hAnsiTheme="majorHAnsi"/>
-        </w:rPr>
-        <w:t>shrublands</w:t>
-      </w:r>
-      <w:proofErr w:type="spellEnd"/>
-      <w:r>
-        <w:rPr>
-          <w:rFonts w:asciiTheme="majorHAnsi" w:hAnsiTheme="majorHAnsi"/>
-        </w:rPr>
-        <w:t xml:space="preserve">; 8 – Woody savannas; 9 – Savannas; 10 – Grasslands; 12 – Croplands; 13 – Urban and built-up; </w:t>
-      </w:r>
-      <w:r>
-        <w:rPr>
-          <w:rFonts w:asciiTheme="majorHAnsi" w:hAnsiTheme="majorHAnsi"/>
-        </w:rPr>
-        <w:t xml:space="preserve">16 </w:t>
-      </w:r>
-      <w:r>
-        <w:rPr>
-          <w:rFonts w:asciiTheme="majorHAnsi" w:hAnsiTheme="majorHAnsi"/>
-        </w:rPr>
-        <w:t>–</w:t>
-      </w:r>
-      <w:r>
-        <w:rPr>
-          <w:rFonts w:asciiTheme="majorHAnsi" w:hAnsiTheme="majorHAnsi"/>
-        </w:rPr>
-        <w:t xml:space="preserve"> Barren</w:t>
-      </w:r>
-      <w:r>
-        <w:rPr>
-          <w:rFonts w:asciiTheme="majorHAnsi" w:hAnsiTheme="majorHAnsi"/>
-        </w:rPr>
-        <w:t xml:space="preserve"> </w:t>
-      </w:r>
-      <w:r>
-        <w:rPr>
-          <w:rFonts w:asciiTheme="majorHAnsi" w:hAnsiTheme="majorHAnsi"/>
-        </w:rPr>
-        <w:t>or sparsely vegetated</w:t>
-      </w:r>
-      <w:r>
-        <w:rPr>
-          <w:rFonts w:asciiTheme="majorHAnsi" w:hAnsiTheme="majorHAnsi"/>
-        </w:rPr>
-        <w:t>.</w:t>
-      </w:r>
-    </w:p>
-    <w:p>
-      <w:pPr>
-        <w:spacing w:line="276" w:lineRule="auto"/>
-        <w:rPr>
-          <w:rFonts w:asciiTheme="majorHAnsi" w:hAnsiTheme="majorHAnsi"/>
-        </w:rPr>
-      </w:pPr>
-    </w:p>
-    <w:p>
-      <w:pPr>
-        <w:spacing w:line="276" w:lineRule="auto"/>
-        <w:rPr>
-          <w:rFonts w:asciiTheme="majorHAnsi" w:hAnsiTheme="majorHAnsi"/>
-          <w:b/>
-        </w:rPr>
-      </w:pPr>
-      <w:r>
-        <w:rPr>
-          <w:rFonts w:asciiTheme="majorHAnsi" w:hAnsiTheme="majorHAnsi"/>
-          <w:b/>
-        </w:rPr>
-        <w:t>Expand ag</w:t>
-      </w:r>
-      <w:r>
-        <w:rPr>
-          <w:rFonts w:asciiTheme="majorHAnsi" w:hAnsiTheme="majorHAnsi"/>
-          <w:b/>
-        </w:rPr>
-        <w:t>riculture</w:t>
-      </w:r>
-      <w:r>
-        <w:rPr>
-          <w:rFonts w:asciiTheme="majorHAnsi" w:hAnsiTheme="majorHAnsi"/>
-          <w:b/>
-        </w:rPr>
-        <w:t xml:space="preserve"> from forest edge inwards:</w:t>
-      </w:r>
-    </w:p>
-    <w:p>
-      <w:pPr>
-        <w:spacing w:line="276" w:lineRule="auto"/>
-        <w:rPr>
-          <w:rFonts w:asciiTheme="majorHAnsi" w:hAnsiTheme="majorHAnsi"/>
-        </w:rPr>
-      </w:pPr>
-      <w:r>
-        <w:rPr>
-          <w:rFonts w:asciiTheme="majorHAnsi" w:hAnsiTheme="majorHAnsi"/>
-        </w:rPr>
-        <w:t>focal</w:t>
-      </w:r>
-      <w:r>
-        <w:rPr>
-          <w:rFonts w:asciiTheme="majorHAnsi" w:hAnsiTheme="majorHAnsi"/>
-        </w:rPr>
-        <w:t xml:space="preserve"> </w:t>
-      </w:r>
-      <w:proofErr w:type="spellStart"/>
-      <w:r>
-        <w:rPr>
-          <w:rFonts w:asciiTheme="majorHAnsi" w:hAnsiTheme="majorHAnsi"/>
-        </w:rPr>
-        <w:t>landcover</w:t>
-      </w:r>
-      <w:proofErr w:type="spellEnd"/>
-      <w:r>
-        <w:rPr>
-          <w:rFonts w:asciiTheme="majorHAnsi" w:hAnsiTheme="majorHAnsi"/>
-        </w:rPr>
-        <w:t xml:space="preserve"> codes: 1 2 3 4 5</w:t>
-      </w:r>
-    </w:p>
-    <w:p>
-      <w:pPr>
-        <w:spacing w:line="276" w:lineRule="auto"/>
-        <w:rPr>
-          <w:rFonts w:asciiTheme="majorHAnsi" w:hAnsiTheme="majorHAnsi"/>
-        </w:rPr>
-      </w:pPr>
-      <w:r>
-        <w:rPr>
-          <w:rFonts w:asciiTheme="majorHAnsi" w:hAnsiTheme="majorHAnsi"/>
-        </w:rPr>
-        <w:t xml:space="preserve">convertible </w:t>
-      </w:r>
-      <w:proofErr w:type="spellStart"/>
-      <w:r>
-        <w:rPr>
-          <w:rFonts w:asciiTheme="majorHAnsi" w:hAnsiTheme="majorHAnsi"/>
-        </w:rPr>
-        <w:t>landcover</w:t>
-      </w:r>
-      <w:proofErr w:type="spellEnd"/>
-      <w:r>
-        <w:rPr>
-          <w:rFonts w:asciiTheme="majorHAnsi" w:hAnsiTheme="majorHAnsi"/>
-        </w:rPr>
-        <w:t xml:space="preserve"> codes: 1 2 3 4 5</w:t>
-      </w:r>
-    </w:p>
-    <w:p>
-      <w:pPr>
-        <w:spacing w:line="276" w:lineRule="auto"/>
-        <w:rPr>
-          <w:rFonts w:asciiTheme="majorHAnsi" w:hAnsiTheme="majorHAnsi"/>
-        </w:rPr>
-      </w:pPr>
-      <w:r>
-        <w:rPr>
-          <w:rFonts w:asciiTheme="majorHAnsi" w:hAnsiTheme="majorHAnsi"/>
-        </w:rPr>
-        <w:t xml:space="preserve">replacement </w:t>
-      </w:r>
-      <w:proofErr w:type="spellStart"/>
-      <w:r>
-        <w:rPr>
-          <w:rFonts w:asciiTheme="majorHAnsi" w:hAnsiTheme="majorHAnsi"/>
-        </w:rPr>
-        <w:t>landcover</w:t>
-      </w:r>
-      <w:proofErr w:type="spellEnd"/>
-      <w:r>
-        <w:rPr>
-          <w:rFonts w:asciiTheme="majorHAnsi" w:hAnsiTheme="majorHAnsi"/>
-        </w:rPr>
-        <w:t xml:space="preserve"> code: 12</w:t>
-      </w:r>
-    </w:p>
-    <w:p>
-      <w:pPr>
-        <w:spacing w:line="276" w:lineRule="auto"/>
-        <w:rPr>
-          <w:rFonts w:asciiTheme="majorHAnsi" w:hAnsiTheme="majorHAnsi"/>
-        </w:rPr>
-      </w:pPr>
-      <w:r>
-        <w:rPr>
-          <w:rFonts w:asciiTheme="majorHAnsi" w:hAnsiTheme="majorHAnsi"/>
-        </w:rPr>
-        <w:t>check "Convert From Edge"</w:t>
-      </w:r>
-    </w:p>
-    <w:p>
-      <w:pPr>
-        <w:spacing w:line="276" w:lineRule="auto"/>
-        <w:rPr>
-          <w:rFonts w:asciiTheme="majorHAnsi" w:hAnsiTheme="majorHAnsi"/>
-        </w:rPr>
-      </w:pPr>
-      <w:r>
-        <w:rPr>
-          <w:rFonts w:asciiTheme="majorHAnsi" w:hAnsiTheme="majorHAnsi"/>
-        </w:rPr>
-        <w:t>number of steps toward conversion: 1</w:t>
-      </w:r>
-    </w:p>
-    <w:p>
-      <w:pPr>
-        <w:spacing w:line="276" w:lineRule="auto"/>
-        <w:rPr>
-          <w:rFonts w:asciiTheme="majorHAnsi" w:hAnsiTheme="majorHAnsi"/>
-        </w:rPr>
-      </w:pPr>
-    </w:p>
-    <w:p>
-      <w:pPr>
-        <w:spacing w:line="276" w:lineRule="auto"/>
-        <w:rPr>
-          <w:rFonts w:asciiTheme="majorHAnsi" w:hAnsiTheme="majorHAnsi"/>
-        </w:rPr>
-      </w:pPr>
-      <w:r>
-        <w:rPr>
-          <w:rFonts w:asciiTheme="majorHAnsi" w:hAnsiTheme="majorHAnsi"/>
-          <w:b/>
-        </w:rPr>
-        <w:t>Expand agriculture from forest core outwards</w:t>
-      </w:r>
-      <w:r>
-        <w:rPr>
-          <w:rFonts w:asciiTheme="majorHAnsi" w:hAnsiTheme="majorHAnsi"/>
-        </w:rPr>
-        <w:t>:</w:t>
-      </w:r>
-    </w:p>
-    <w:p>
-      <w:pPr>
-        <w:spacing w:line="276" w:lineRule="auto"/>
-        <w:rPr>
-          <w:rFonts w:asciiTheme="majorHAnsi" w:hAnsiTheme="majorHAnsi"/>
-        </w:rPr>
-      </w:pPr>
-      <w:r>
-        <w:rPr>
-          <w:rFonts w:asciiTheme="majorHAnsi" w:hAnsiTheme="majorHAnsi"/>
-        </w:rPr>
-        <w:t>focal</w:t>
-      </w:r>
-      <w:r>
-        <w:rPr>
-          <w:rFonts w:asciiTheme="majorHAnsi" w:hAnsiTheme="majorHAnsi"/>
-        </w:rPr>
-        <w:t xml:space="preserve"> </w:t>
-      </w:r>
-      <w:proofErr w:type="spellStart"/>
-      <w:r>
-        <w:rPr>
-          <w:rFonts w:asciiTheme="majorHAnsi" w:hAnsiTheme="majorHAnsi"/>
-        </w:rPr>
-        <w:t>landcover</w:t>
-      </w:r>
-      <w:proofErr w:type="spellEnd"/>
-      <w:r>
-        <w:rPr>
-          <w:rFonts w:asciiTheme="majorHAnsi" w:hAnsiTheme="majorHAnsi"/>
-        </w:rPr>
-        <w:t xml:space="preserve"> codes: 1 2 3 4 5</w:t>
-      </w:r>
-    </w:p>
-    <w:p>
-      <w:pPr>
-        <w:spacing w:line="276" w:lineRule="auto"/>
-        <w:rPr>
-          <w:rFonts w:asciiTheme="majorHAnsi" w:hAnsiTheme="majorHAnsi"/>
-        </w:rPr>
-      </w:pPr>
-      <w:r>
-        <w:rPr>
-          <w:rFonts w:asciiTheme="majorHAnsi" w:hAnsiTheme="majorHAnsi"/>
-        </w:rPr>
-        <w:t xml:space="preserve">convertible </w:t>
-      </w:r>
-      <w:proofErr w:type="spellStart"/>
-      <w:r>
-        <w:rPr>
-          <w:rFonts w:asciiTheme="majorHAnsi" w:hAnsiTheme="majorHAnsi"/>
-        </w:rPr>
-        <w:t>landcover</w:t>
-      </w:r>
-      <w:proofErr w:type="spellEnd"/>
-      <w:r>
-        <w:rPr>
-          <w:rFonts w:asciiTheme="majorHAnsi" w:hAnsiTheme="majorHAnsi"/>
-        </w:rPr>
-        <w:t xml:space="preserve"> codes: 1 2 3 4 5</w:t>
-      </w:r>
-    </w:p>
-    <w:p>
-      <w:pPr>
-        <w:spacing w:line="276" w:lineRule="auto"/>
-        <w:rPr>
-          <w:rFonts w:asciiTheme="majorHAnsi" w:hAnsiTheme="majorHAnsi"/>
-        </w:rPr>
-      </w:pPr>
-      <w:r>
-        <w:rPr>
-          <w:rFonts w:asciiTheme="majorHAnsi" w:hAnsiTheme="majorHAnsi"/>
-        </w:rPr>
-        <w:t xml:space="preserve">replacement </w:t>
-      </w:r>
-      <w:proofErr w:type="spellStart"/>
-      <w:r>
-        <w:rPr>
-          <w:rFonts w:asciiTheme="majorHAnsi" w:hAnsiTheme="majorHAnsi"/>
-        </w:rPr>
-        <w:t>landcover</w:t>
-      </w:r>
-      <w:proofErr w:type="spellEnd"/>
-      <w:r>
-        <w:rPr>
-          <w:rFonts w:asciiTheme="majorHAnsi" w:hAnsiTheme="majorHAnsi"/>
-        </w:rPr>
-        <w:t xml:space="preserve"> code: 12</w:t>
+        <w:t>replacement landcover code: 12</w:t>
       </w:r>
     </w:p>
     <w:p>
@@ -1304,21 +843,7 @@
         <w:rPr>
           <w:rFonts w:asciiTheme="majorHAnsi" w:hAnsiTheme="majorHAnsi"/>
         </w:rPr>
-        <w:t xml:space="preserve"> </w:t>
-      </w:r>
-      <w:proofErr w:type="spellStart"/>
-      <w:r>
-        <w:rPr>
-          <w:rFonts w:asciiTheme="majorHAnsi" w:hAnsiTheme="majorHAnsi"/>
-        </w:rPr>
-        <w:t>landcover</w:t>
-      </w:r>
-      <w:proofErr w:type="spellEnd"/>
-      <w:r>
-        <w:rPr>
-          <w:rFonts w:asciiTheme="majorHAnsi" w:hAnsiTheme="majorHAnsi"/>
-        </w:rPr>
-        <w:t xml:space="preserve"> codes: 1 2 3 4 5</w:t>
+        <w:t xml:space="preserve"> landcover codes: 1 2 3 4 5</w:t>
       </w:r>
     </w:p>
     <w:p>
@@ -1332,21 +857,7 @@
         <w:rPr>
           <w:rFonts w:asciiTheme="majorHAnsi" w:hAnsiTheme="majorHAnsi"/>
         </w:rPr>
-        <w:t xml:space="preserve">convertible </w:t>
-      </w:r>
-      <w:proofErr w:type="spellStart"/>
-      <w:r>
-        <w:rPr>
-          <w:rFonts w:asciiTheme="majorHAnsi" w:hAnsiTheme="majorHAnsi"/>
-        </w:rPr>
-        <w:t>landcover</w:t>
-      </w:r>
-      <w:proofErr w:type="spellEnd"/>
-      <w:r>
-        <w:rPr>
-          <w:rFonts w:asciiTheme="majorHAnsi" w:hAnsiTheme="majorHAnsi"/>
-        </w:rPr>
-        <w:t xml:space="preserve"> codes: 1 2 3 4 5</w:t>
+        <w:t>convertible landcover codes: 1 2 3 4 5</w:t>
       </w:r>
     </w:p>
     <w:p>
@@ -1360,21 +871,7 @@
         <w:rPr>
           <w:rFonts w:asciiTheme="majorHAnsi" w:hAnsiTheme="majorHAnsi"/>
         </w:rPr>
-        <w:t xml:space="preserve">replacement </w:t>
-      </w:r>
-      <w:proofErr w:type="spellStart"/>
-      <w:r>
-        <w:rPr>
-          <w:rFonts w:asciiTheme="majorHAnsi" w:hAnsiTheme="majorHAnsi"/>
-        </w:rPr>
-        <w:t>landcover</w:t>
-      </w:r>
-      <w:proofErr w:type="spellEnd"/>
-      <w:r>
-        <w:rPr>
-          <w:rFonts w:asciiTheme="majorHAnsi" w:hAnsiTheme="majorHAnsi"/>
-        </w:rPr>
-        <w:t xml:space="preserve"> code: 12</w:t>
+        <w:t>replacement landcover code: 12</w:t>
       </w:r>
     </w:p>
     <w:p>
@@ -1498,21 +995,7 @@
         <w:rPr>
           <w:rFonts w:asciiTheme="majorHAnsi" w:hAnsiTheme="majorHAnsi"/>
         </w:rPr>
-        <w:t xml:space="preserve"> </w:t>
-      </w:r>
-      <w:proofErr w:type="spellStart"/>
-      <w:r>
-        <w:rPr>
-          <w:rFonts w:asciiTheme="majorHAnsi" w:hAnsiTheme="majorHAnsi"/>
-        </w:rPr>
-        <w:t>landcover</w:t>
-      </w:r>
-      <w:proofErr w:type="spellEnd"/>
-      <w:r>
-        <w:rPr>
-          <w:rFonts w:asciiTheme="majorHAnsi" w:hAnsiTheme="majorHAnsi"/>
-        </w:rPr>
-        <w:t xml:space="preserve"> codes:  12</w:t>
+        <w:t xml:space="preserve"> landcover codes:  12</w:t>
       </w:r>
     </w:p>
     <w:p>
@@ -1526,21 +1009,7 @@
         <w:rPr>
           <w:rFonts w:asciiTheme="majorHAnsi" w:hAnsiTheme="majorHAnsi"/>
         </w:rPr>
-        <w:t xml:space="preserve">convertible </w:t>
-      </w:r>
-      <w:proofErr w:type="spellStart"/>
-      <w:r>
-        <w:rPr>
-          <w:rFonts w:asciiTheme="majorHAnsi" w:hAnsiTheme="majorHAnsi"/>
-        </w:rPr>
-        <w:t>landcover</w:t>
-      </w:r>
-      <w:proofErr w:type="spellEnd"/>
-      <w:r>
-        <w:rPr>
-          <w:rFonts w:asciiTheme="majorHAnsi" w:hAnsiTheme="majorHAnsi"/>
-        </w:rPr>
-        <w:t xml:space="preserve"> codes: 1 2 3 4 5</w:t>
+        <w:t>convertible landcover codes: 1 2 3 4 5</w:t>
       </w:r>
     </w:p>
     <w:p>
@@ -1554,21 +1023,7 @@
         <w:rPr>
           <w:rFonts w:asciiTheme="majorHAnsi" w:hAnsiTheme="majorHAnsi"/>
         </w:rPr>
-        <w:t xml:space="preserve">replacement </w:t>
-      </w:r>
-      <w:proofErr w:type="spellStart"/>
-      <w:r>
-        <w:rPr>
-          <w:rFonts w:asciiTheme="majorHAnsi" w:hAnsiTheme="majorHAnsi"/>
-        </w:rPr>
-        <w:t>landcover</w:t>
-      </w:r>
-      <w:proofErr w:type="spellEnd"/>
-      <w:r>
-        <w:rPr>
-          <w:rFonts w:asciiTheme="majorHAnsi" w:hAnsiTheme="majorHAnsi"/>
-        </w:rPr>
-        <w:t xml:space="preserve"> code: 10</w:t>
+        <w:t>replacement landcover code: 10</w:t>
       </w:r>
     </w:p>
     <w:p>
@@ -1692,14 +1147,7 @@
         <w:rPr>
           <w:rFonts w:asciiTheme="majorHAnsi" w:hAnsiTheme="majorHAnsi"/>
         </w:rPr>
-        <w:t xml:space="preserve"> (</w:t>
-      </w:r>
-      <w:proofErr w:type="spellStart"/>
-      <w:r>
-        <w:rPr>
-          <w:rFonts w:asciiTheme="majorHAnsi" w:hAnsiTheme="majorHAnsi"/>
-        </w:rPr>
-        <w:t>scenario_proximity_lulc</w:t>
+        <w:t xml:space="preserve"> (scenario_proximity_lulc</w:t>
       </w:r>
       <w:r>
         <w:rPr>
@@ -1707,7 +1155,6 @@
         </w:rPr>
         <w:t>.tif</w:t>
       </w:r>
-      <w:proofErr w:type="spellEnd"/>
       <w:r>
         <w:rPr>
           <w:rFonts w:asciiTheme="majorHAnsi" w:hAnsiTheme="majorHAnsi"/>
@@ -1778,21 +1225,7 @@
         <w:rPr>
           <w:rFonts w:asciiTheme="majorHAnsi" w:hAnsiTheme="majorHAnsi"/>
         </w:rPr>
-        <w:t xml:space="preserve">AOI – Area of Interest (optional). If change is only desired in a </w:t>
-      </w:r>
-      <w:proofErr w:type="spellStart"/>
-      <w:r>
-        <w:rPr>
-          <w:rFonts w:asciiTheme="majorHAnsi" w:hAnsiTheme="majorHAnsi"/>
-        </w:rPr>
-        <w:t>subregion</w:t>
-      </w:r>
-      <w:proofErr w:type="spellEnd"/>
-      <w:r>
-        <w:rPr>
-          <w:rFonts w:asciiTheme="majorHAnsi" w:hAnsiTheme="majorHAnsi"/>
-        </w:rPr>
-        <w:t xml:space="preserve"> of the broader land-use/land-cover map, the user may designate this area of interest. Prior to scenario generation, the map will be clipped to the extent of this vector.</w:t>
+        <w:t>AOI – Area of Interest (optional). If change is only desired in a subregion of the broader land-use/land-cover map, the user may designate this area of interest. Prior to scenario generation, the map will be clipped to the extent of this vector.</w:t>
       </w:r>
     </w:p>
     <w:p>
@@ -1817,7 +1250,6 @@
         </w:rPr>
         <w:t>Name: file can be named anything (</w:t>
       </w:r>
-      <w:proofErr w:type="spellStart"/>
       <w:r>
         <w:rPr>
           <w:rFonts w:asciiTheme="majorHAnsi" w:hAnsiTheme="majorHAnsi"/>
@@ -1828,14 +1260,7 @@
         <w:rPr>
           <w:rFonts w:asciiTheme="majorHAnsi" w:hAnsiTheme="majorHAnsi"/>
         </w:rPr>
-        <w:t>.shp</w:t>
-      </w:r>
-      <w:proofErr w:type="spellEnd"/>
-      <w:r>
-        <w:rPr>
-          <w:rFonts w:asciiTheme="majorHAnsi" w:hAnsiTheme="majorHAnsi"/>
-        </w:rPr>
-        <w:t xml:space="preserve"> in the sample data)</w:t>
+        <w:t>.shp in the sample data)</w:t>
       </w:r>
     </w:p>
     <w:p>
@@ -1917,21 +1342,7 @@
         <w:rPr>
           <w:rFonts w:asciiTheme="majorHAnsi" w:hAnsiTheme="majorHAnsi"/>
         </w:rPr>
-        <w:t xml:space="preserve"> </w:t>
-      </w:r>
-      <w:proofErr w:type="spellStart"/>
-      <w:r>
-        <w:rPr>
-          <w:rFonts w:asciiTheme="majorHAnsi" w:hAnsiTheme="majorHAnsi"/>
-        </w:rPr>
-        <w:t>Landcover</w:t>
-      </w:r>
-      <w:proofErr w:type="spellEnd"/>
-      <w:r>
-        <w:rPr>
-          <w:rFonts w:asciiTheme="majorHAnsi" w:hAnsiTheme="majorHAnsi"/>
-        </w:rPr>
-        <w:t xml:space="preserve"> Codes: enter the LULC code(s) for the land cover types from which distance from edge should be calculated. If multiple values, they should be separated by spaces.</w:t>
+        <w:t xml:space="preserve"> Landcover Codes: enter the LULC code(s) for the land cover types from which distance from edge should be calculated. If multiple values, they should be separated by spaces.</w:t>
       </w:r>
     </w:p>
     <w:p>
@@ -1957,21 +1368,7 @@
         <w:rPr>
           <w:rFonts w:asciiTheme="majorHAnsi" w:hAnsiTheme="majorHAnsi"/>
         </w:rPr>
-        <w:t xml:space="preserve">Convertible </w:t>
-      </w:r>
-      <w:proofErr w:type="spellStart"/>
-      <w:r>
-        <w:rPr>
-          <w:rFonts w:asciiTheme="majorHAnsi" w:hAnsiTheme="majorHAnsi"/>
-        </w:rPr>
-        <w:t>Landcover</w:t>
-      </w:r>
-      <w:proofErr w:type="spellEnd"/>
-      <w:r>
-        <w:rPr>
-          <w:rFonts w:asciiTheme="majorHAnsi" w:hAnsiTheme="majorHAnsi"/>
-        </w:rPr>
-        <w:t xml:space="preserve"> Codes: enter the LULC code(s) for the land cover types that are allowed to be converted to agriculture in the simulation. If multiple values, they should be separated by spaces.</w:t>
+        <w:t>Convertible Landcover Codes: enter the LULC code(s) for the land cover types that are allowed to be converted to agriculture in the simulation. If multiple values, they should be separated by spaces.</w:t>
       </w:r>
     </w:p>
     <w:p>
@@ -1996,21 +1393,7 @@
         <w:rPr>
           <w:rFonts w:asciiTheme="majorHAnsi" w:hAnsiTheme="majorHAnsi"/>
         </w:rPr>
-        <w:t xml:space="preserve">Replacement </w:t>
-      </w:r>
-      <w:proofErr w:type="spellStart"/>
-      <w:r>
-        <w:rPr>
-          <w:rFonts w:asciiTheme="majorHAnsi" w:hAnsiTheme="majorHAnsi"/>
-        </w:rPr>
-        <w:t>Landcover</w:t>
-      </w:r>
-      <w:proofErr w:type="spellEnd"/>
-      <w:r>
-        <w:rPr>
-          <w:rFonts w:asciiTheme="majorHAnsi" w:hAnsiTheme="majorHAnsi"/>
-        </w:rPr>
-        <w:t xml:space="preserve"> Code: enter an integer that corresponds to the LULC code to which habitat will be converted. If there are multiple LULC types that are of interest for conversion, this tool should be run in sequence, choosing one type of conversion each time. A new code may be introduced if it is a novel land-use for the region or if it is desirable to track the expanded land-use as separate from historic land-use.</w:t>
+        <w:t>Replacement Landcover Code: enter an integer that corresponds to the LULC code to which habitat will be converted. If there are multiple LULC types that are of interest for conversion, this tool should be run in sequence, choosing one type of conversion each time. A new code may be introduced if it is a novel land-use for the region or if it is desirable to track the expanded land-use as separate from historic land-use.</w:t>
       </w:r>
     </w:p>
     <w:p>
@@ -2066,13 +1449,7 @@
         <w:rPr>
           <w:rFonts w:asciiTheme="majorHAnsi" w:hAnsiTheme="majorHAnsi"/>
         </w:rPr>
-        <w:t xml:space="preserve"> </w:t>
-      </w:r>
-      <w:r>
-        <w:rPr>
-          <w:rFonts w:asciiTheme="majorHAnsi" w:hAnsiTheme="majorHAnsi"/>
-        </w:rPr>
-        <w:t xml:space="preserve">edge: land cover type(s) designated as “convertible” that are farthest from the edge of any land cover type designated as “focal” will be converted. Convertible land covers and habitat of interest land-covers may be the same, or a subset of one another, or they can be different. If they are the same, the number of steps for conversion should be specified, because the conversion of habitat within the focal land cover will create new habitat edge, resulting in a completely different pattern of conversion depending on how many steps are chosen. </w:t>
+        <w:t xml:space="preserve"> edge: land cover type(s) designated as “convertible” that are farthest from the edge of any land cover type designated as “focal” will be converted. Convertible land covers and habitat of interest land-covers may be the same, or a subset of one another, or they can be different. If they are the same, the number of steps for conversion should be specified, because the conversion of habitat within the focal land cover will create new habitat edge, resulting in a completely different pattern of conversion depending on how many steps are chosen. </w:t>
       </w:r>
     </w:p>
     <w:p>
@@ -2102,13 +1479,7 @@
         <w:rPr>
           <w:rFonts w:asciiTheme="majorHAnsi" w:hAnsiTheme="majorHAnsi"/>
         </w:rPr>
-        <w:t xml:space="preserve"> edge: land cover type(s) designated as “convertible” that are nearest to the edge o</w:t>
-      </w:r>
-      <w:r>
-        <w:rPr>
-          <w:rFonts w:asciiTheme="majorHAnsi" w:hAnsiTheme="majorHAnsi"/>
-        </w:rPr>
-        <w:t>f any land cover type designated as “focal” will be converted. As for the previous scenario, convertible land covers and habitat of interest land-covers may be the same, or a subset of one another, or they can be different.</w:t>
+        <w:t xml:space="preserve"> edge: land cover type(s) designated as “convertible” that are nearest to the edge of any land cover type designated as “focal” will be converted. As for the previous scenario, convertible land covers and habitat of interest land-covers may be the same, or a subset of one another, or they can be different.</w:t>
       </w:r>
     </w:p>
     <w:p>
@@ -2133,13 +1504,7 @@
         <w:rPr>
           <w:rFonts w:asciiTheme="majorHAnsi" w:hAnsiTheme="majorHAnsi"/>
         </w:rPr>
-        <w:t xml:space="preserve">Number of </w:t>
-      </w:r>
-      <w:r>
-        <w:rPr>
-          <w:rFonts w:asciiTheme="majorHAnsi" w:hAnsiTheme="majorHAnsi"/>
-        </w:rPr>
-        <w:t xml:space="preserve">Steps </w:t>
+        <w:t xml:space="preserve">Number of Steps </w:t>
       </w:r>
       <w:r>
         <w:rPr>
@@ -2151,19 +1516,7 @@
         <w:rPr>
           <w:rFonts w:asciiTheme="majorHAnsi" w:hAnsiTheme="majorHAnsi"/>
         </w:rPr>
-        <w:t xml:space="preserve"> Conversion</w:t>
-      </w:r>
-      <w:r>
-        <w:rPr>
-          <w:rFonts w:asciiTheme="majorHAnsi" w:hAnsiTheme="majorHAnsi"/>
-        </w:rPr>
-        <w:t xml:space="preserve">: enter an integer for the number of steps the simulation should take to fragment the habitat of interest in the fragmentation scenario. Entering a 1 means that all of the habitat conversion will occur in the center of the patch of the habitat of </w:t>
-      </w:r>
-      <w:r>
-        <w:rPr>
-          <w:rFonts w:asciiTheme="majorHAnsi" w:hAnsiTheme="majorHAnsi"/>
-        </w:rPr>
-        <w:t>interest. Entering 10 will be fragmented according to a pattern of sequentially converting the pixels furthest from the edge of that habitat, over the number of steps specified by the user.</w:t>
+        <w:t xml:space="preserve"> Conversion: enter an integer for the number of steps the simulation should take to fragment the habitat of interest in the fragmentation scenario. Entering a 1 means that all of the habitat conversion will occur in the center of the patch of the habitat of interest. Entering 10 will be fragmented according to a pattern of sequentially converting the pixels furthest from the edge of that habitat, over the number of steps specified by the user.</w:t>
       </w:r>
     </w:p>
     <w:p>
@@ -2297,14 +1650,7 @@
           <w:rFonts w:ascii="Calibri Light" w:hAnsi="Calibri Light" w:cs="Lucida Grande"/>
           <w:color w:val="000000"/>
         </w:rPr>
-        <w:t xml:space="preserve">Final results </w:t>
-      </w:r>
-      <w:r>
-        <w:rPr>
-          <w:rFonts w:ascii="Calibri Light" w:hAnsi="Calibri Light" w:cs="Lucida Grande"/>
-          <w:color w:val="000000"/>
-        </w:rPr>
-        <w:t>are found in the </w:t>
+        <w:t>Final results are found in the </w:t>
       </w:r>
       <w:r>
         <w:rPr>
@@ -2360,7 +1706,6 @@
           <w:color w:val="000000"/>
         </w:rPr>
       </w:pPr>
-      <w:proofErr w:type="spellStart"/>
       <w:r>
         <w:rPr>
           <w:rFonts w:ascii="Calibri Light" w:hAnsi="Calibri Light" w:cs="Lucida Grande"/>
@@ -2368,17 +1713,7 @@
           <w:bCs/>
           <w:color w:val="000000"/>
         </w:rPr>
-        <w:t>natcap.invest.ag_expansion</w:t>
-      </w:r>
-      <w:proofErr w:type="spellEnd"/>
-      <w:r>
-        <w:rPr>
-          <w:rFonts w:ascii="Calibri Light" w:hAnsi="Calibri Light" w:cs="Lucida Grande"/>
-          <w:b/>
-          <w:bCs/>
-          <w:color w:val="000000"/>
-        </w:rPr>
-        <w:t>-log</w:t>
+        <w:t>natcap.invest.ag_expansion-log</w:t>
       </w:r>
       <w:r>
         <w:rPr>
@@ -2426,7 +1761,6 @@
           <w:color w:val="000000"/>
         </w:rPr>
       </w:pPr>
-      <w:proofErr w:type="spellStart"/>
       <w:r>
         <w:rPr>
           <w:rFonts w:ascii="Calibri Light" w:hAnsi="Calibri Light" w:cs="Lucida Grande"/>
@@ -2443,37 +1777,7 @@
           <w:bCs/>
           <w:color w:val="000000"/>
         </w:rPr>
-        <w:t>_edge</w:t>
-      </w:r>
-      <w:proofErr w:type="spellEnd"/>
-      <w:r>
-        <w:rPr>
-          <w:rFonts w:ascii="Calibri Light" w:hAnsi="Calibri Light" w:cs="Lucida Grande"/>
-          <w:b/>
-          <w:bCs/>
-          <w:color w:val="000000"/>
-        </w:rPr>
-        <w:t xml:space="preserve"> _&lt;suffix&gt;.</w:t>
-      </w:r>
-      <w:proofErr w:type="spellStart"/>
-      <w:r>
-        <w:rPr>
-          <w:rFonts w:ascii="Calibri Light" w:hAnsi="Calibri Light" w:cs="Lucida Grande"/>
-          <w:b/>
-          <w:bCs/>
-          <w:color w:val="000000"/>
-        </w:rPr>
-        <w:t>tif</w:t>
-      </w:r>
-      <w:proofErr w:type="spellEnd"/>
-      <w:r>
-        <w:rPr>
-          <w:rFonts w:ascii="Calibri Light" w:hAnsi="Calibri Light" w:cs="Lucida Grande"/>
-          <w:b/>
-          <w:bCs/>
-          <w:color w:val="000000"/>
-        </w:rPr>
-        <w:t xml:space="preserve">: </w:t>
+        <w:t xml:space="preserve">_edge _&lt;suffix&gt;.tif: </w:t>
       </w:r>
       <w:r>
         <w:rPr>
@@ -2514,7 +1818,6 @@
           <w:color w:val="000000"/>
         </w:rPr>
       </w:pPr>
-      <w:proofErr w:type="spellStart"/>
       <w:r>
         <w:rPr>
           <w:rFonts w:ascii="Calibri Light" w:hAnsi="Calibri Light" w:cs="Lucida Grande"/>
@@ -2531,37 +1834,7 @@
           <w:bCs/>
           <w:color w:val="000000"/>
         </w:rPr>
-        <w:t>_edge</w:t>
-      </w:r>
-      <w:proofErr w:type="spellEnd"/>
-      <w:r>
-        <w:rPr>
-          <w:rFonts w:ascii="Calibri Light" w:hAnsi="Calibri Light" w:cs="Lucida Grande"/>
-          <w:b/>
-          <w:bCs/>
-          <w:color w:val="000000"/>
-        </w:rPr>
-        <w:t>_&lt;suffix&gt;.</w:t>
-      </w:r>
-      <w:proofErr w:type="spellStart"/>
-      <w:r>
-        <w:rPr>
-          <w:rFonts w:ascii="Calibri Light" w:hAnsi="Calibri Light" w:cs="Lucida Grande"/>
-          <w:b/>
-          <w:bCs/>
-          <w:color w:val="000000"/>
-        </w:rPr>
-        <w:t>tif</w:t>
-      </w:r>
-      <w:proofErr w:type="spellEnd"/>
-      <w:r>
-        <w:rPr>
-          <w:rFonts w:ascii="Calibri Light" w:hAnsi="Calibri Light" w:cs="Lucida Grande"/>
-          <w:b/>
-          <w:bCs/>
-          <w:color w:val="000000"/>
-        </w:rPr>
-        <w:t xml:space="preserve">: </w:t>
+        <w:t xml:space="preserve">_edge_&lt;suffix&gt;.tif: </w:t>
       </w:r>
       <w:r>
         <w:rPr>
@@ -2602,7 +1875,6 @@
           <w:color w:val="000000"/>
         </w:rPr>
       </w:pPr>
-      <w:proofErr w:type="spellStart"/>
       <w:r>
         <w:rPr>
           <w:rFonts w:ascii="Calibri Light" w:hAnsi="Calibri Light" w:cs="Lucida Grande"/>
@@ -2619,17 +1891,7 @@
           <w:bCs/>
           <w:color w:val="000000"/>
         </w:rPr>
-        <w:t>_edge</w:t>
-      </w:r>
-      <w:proofErr w:type="spellEnd"/>
-      <w:r>
-        <w:rPr>
-          <w:rFonts w:ascii="Calibri Light" w:hAnsi="Calibri Light" w:cs="Lucida Grande"/>
-          <w:b/>
-          <w:bCs/>
-          <w:color w:val="000000"/>
-        </w:rPr>
-        <w:t>_</w:t>
+        <w:t>_edge_</w:t>
       </w:r>
       <w:r>
         <w:rPr>
@@ -2672,7 +1934,6 @@
           <w:color w:val="000000"/>
         </w:rPr>
       </w:pPr>
-      <w:proofErr w:type="spellStart"/>
       <w:r>
         <w:rPr>
           <w:rFonts w:ascii="Calibri Light" w:hAnsi="Calibri Light" w:cs="Lucida Grande"/>
@@ -2680,7 +1941,7 @@
           <w:bCs/>
           <w:color w:val="000000"/>
         </w:rPr>
-        <w:t>farthest_</w:t>
+        <w:t>farthest_from</w:t>
       </w:r>
       <w:r>
         <w:rPr>
@@ -2689,7 +1950,7 @@
           <w:bCs/>
           <w:color w:val="000000"/>
         </w:rPr>
-        <w:t>from</w:t>
+        <w:t>_edge_</w:t>
       </w:r>
       <w:r>
         <w:rPr>
@@ -2698,9 +1959,8 @@
           <w:bCs/>
           <w:color w:val="000000"/>
         </w:rPr>
-        <w:t>_edge</w:t>
-      </w:r>
-      <w:proofErr w:type="spellEnd"/>
+        <w:t xml:space="preserve"> </w:t>
+      </w:r>
       <w:r>
         <w:rPr>
           <w:rFonts w:ascii="Calibri Light" w:hAnsi="Calibri Light" w:cs="Lucida Grande"/>
@@ -2708,24 +1968,6 @@
           <w:bCs/>
           <w:color w:val="000000"/>
         </w:rPr>
-        <w:t>_</w:t>
-      </w:r>
-      <w:r>
-        <w:rPr>
-          <w:rFonts w:ascii="Calibri Light" w:hAnsi="Calibri Light" w:cs="Lucida Grande"/>
-          <w:b/>
-          <w:bCs/>
-          <w:color w:val="000000"/>
-        </w:rPr>
-        <w:t xml:space="preserve"> </w:t>
-      </w:r>
-      <w:r>
-        <w:rPr>
-          <w:rFonts w:ascii="Calibri Light" w:hAnsi="Calibri Light" w:cs="Lucida Grande"/>
-          <w:b/>
-          <w:bCs/>
-          <w:color w:val="000000"/>
-        </w:rPr>
         <w:t xml:space="preserve">stats_&lt;suffix&gt;.csv: </w:t>
       </w:r>
       <w:r>
@@ -2767,16 +2009,8 @@
           <w:rFonts w:ascii="Calibri Light" w:hAnsi="Calibri Light" w:cs="Lucida Grande"/>
           <w:color w:val="000000"/>
         </w:rPr>
-        <w:t xml:space="preserve">You may also want to examine the intermediate results. These files can help determine the reasons for the </w:t>
-      </w:r>
-      <w:r>
-        <w:rPr>
-          <w:rFonts w:ascii="Calibri Light" w:hAnsi="Calibri Light" w:cs="Lucida Grande"/>
-          <w:color w:val="000000"/>
-        </w:rPr>
-        <w:t>patterns in the final results. They are found in the </w:t>
-      </w:r>
-      <w:proofErr w:type="spellStart"/>
+        <w:t>You may also want to examine the intermediate results. These files can help determine the reasons for the patterns in the final results. They are found in the </w:t>
+      </w:r>
       <w:r>
         <w:rPr>
           <w:rFonts w:ascii="Calibri Light" w:hAnsi="Calibri Light" w:cs="Lucida Grande"/>
@@ -2786,7 +2020,6 @@
         </w:rPr>
         <w:t>intermediate_outputs</w:t>
       </w:r>
-      <w:proofErr w:type="spellEnd"/>
       <w:r>
         <w:rPr>
           <w:rFonts w:ascii="Calibri Light" w:hAnsi="Calibri Light" w:cs="Lucida Grande"/>
@@ -2855,7 +2088,6 @@
         </w:rPr>
         <w:t>{</w:t>
       </w:r>
-      <w:proofErr w:type="spellStart"/>
       <w:r>
         <w:rPr>
           <w:rFonts w:ascii="Calibri Light" w:hAnsi="Calibri Light" w:cs="Lucida Grande"/>
@@ -2872,7 +2104,7 @@
           <w:bCs/>
           <w:color w:val="000000"/>
         </w:rPr>
-        <w:t>arthest_</w:t>
+        <w:t>arthest_from</w:t>
       </w:r>
       <w:r>
         <w:rPr>
@@ -2881,9 +2113,8 @@
           <w:bCs/>
           <w:color w:val="000000"/>
         </w:rPr>
-        <w:t>from</w:t>
-      </w:r>
-      <w:proofErr w:type="spellEnd"/>
+        <w:t>_</w:t>
+      </w:r>
       <w:r>
         <w:rPr>
           <w:rFonts w:ascii="Calibri Light" w:hAnsi="Calibri Light" w:cs="Lucida Grande"/>
@@ -2891,7 +2122,7 @@
           <w:bCs/>
           <w:color w:val="000000"/>
         </w:rPr>
-        <w:t>_</w:t>
+        <w:t>/</w:t>
       </w:r>
       <w:r>
         <w:rPr>
@@ -2900,9 +2131,8 @@
           <w:bCs/>
           <w:color w:val="000000"/>
         </w:rPr>
-        <w:t>/</w:t>
-      </w:r>
-      <w:proofErr w:type="spellStart"/>
+        <w:t>n</w:t>
+      </w:r>
       <w:r>
         <w:rPr>
           <w:rFonts w:ascii="Calibri Light" w:hAnsi="Calibri Light" w:cs="Lucida Grande"/>
@@ -2910,7 +2140,7 @@
           <w:bCs/>
           <w:color w:val="000000"/>
         </w:rPr>
-        <w:t>n</w:t>
+        <w:t>ear</w:t>
       </w:r>
       <w:r>
         <w:rPr>
@@ -2919,7 +2149,7 @@
           <w:bCs/>
           <w:color w:val="000000"/>
         </w:rPr>
-        <w:t>ear</w:t>
+        <w:t>est_to</w:t>
       </w:r>
       <w:r>
         <w:rPr>
@@ -2928,9 +2158,8 @@
           <w:bCs/>
           <w:color w:val="000000"/>
         </w:rPr>
-        <w:t>est_to</w:t>
-      </w:r>
-      <w:proofErr w:type="spellEnd"/>
+        <w:t>}_edge_distance</w:t>
+      </w:r>
       <w:r>
         <w:rPr>
           <w:rFonts w:ascii="Calibri Light" w:hAnsi="Calibri Light" w:cs="Lucida Grande"/>
@@ -2938,9 +2167,8 @@
           <w:bCs/>
           <w:color w:val="000000"/>
         </w:rPr>
-        <w:t>}_</w:t>
-      </w:r>
-      <w:proofErr w:type="spellStart"/>
+        <w:t>_&lt;suffix&gt;</w:t>
+      </w:r>
       <w:r>
         <w:rPr>
           <w:rFonts w:ascii="Calibri Light" w:hAnsi="Calibri Light" w:cs="Lucida Grande"/>
@@ -2948,9 +2176,8 @@
           <w:bCs/>
           <w:color w:val="000000"/>
         </w:rPr>
-        <w:t>edge_distance</w:t>
-      </w:r>
-      <w:proofErr w:type="spellEnd"/>
+        <w:t>.tif</w:t>
+      </w:r>
       <w:r>
         <w:rPr>
           <w:rFonts w:ascii="Calibri Light" w:hAnsi="Calibri Light" w:cs="Lucida Grande"/>
@@ -2958,7 +2185,15 @@
           <w:bCs/>
           <w:color w:val="000000"/>
         </w:rPr>
-        <w:t>_&lt;suffix&gt;</w:t>
+        <w:t xml:space="preserve">: </w:t>
+      </w:r>
+      <w:r>
+        <w:rPr>
+          <w:rFonts w:ascii="Calibri Light" w:hAnsi="Calibri Light" w:cs="Lucida Grande"/>
+          <w:bCs/>
+          <w:color w:val="000000"/>
+        </w:rPr>
+        <w:t xml:space="preserve">map of </w:t>
       </w:r>
       <w:r>
         <w:rPr>
@@ -2967,27 +2202,7 @@
           <w:bCs/>
           <w:color w:val="000000"/>
         </w:rPr>
-        <w:t>.</w:t>
-      </w:r>
-      <w:proofErr w:type="spellStart"/>
-      <w:r>
-        <w:rPr>
-          <w:rFonts w:ascii="Calibri Light" w:hAnsi="Calibri Light" w:cs="Lucida Grande"/>
-          <w:b/>
-          <w:bCs/>
-          <w:color w:val="000000"/>
-        </w:rPr>
-        <w:t>tif</w:t>
-      </w:r>
-      <w:proofErr w:type="spellEnd"/>
-      <w:r>
-        <w:rPr>
-          <w:rFonts w:ascii="Calibri Light" w:hAnsi="Calibri Light" w:cs="Lucida Grande"/>
-          <w:b/>
-          <w:bCs/>
-          <w:color w:val="000000"/>
-        </w:rPr>
-        <w:t xml:space="preserve">: </w:t>
+        <w:t xml:space="preserve"> </w:t>
       </w:r>
       <w:r>
         <w:rPr>
@@ -2995,16 +2210,7 @@
           <w:bCs/>
           <w:color w:val="000000"/>
         </w:rPr>
-        <w:t xml:space="preserve">map of </w:t>
-      </w:r>
-      <w:r>
-        <w:rPr>
-          <w:rFonts w:ascii="Calibri Light" w:hAnsi="Calibri Light" w:cs="Lucida Grande"/>
-          <w:b/>
-          <w:bCs/>
-          <w:color w:val="000000"/>
-        </w:rPr>
-        <w:t xml:space="preserve"> </w:t>
+        <w:t xml:space="preserve">This raster shows the distance </w:t>
       </w:r>
       <w:r>
         <w:rPr>
@@ -3012,7 +2218,7 @@
           <w:bCs/>
           <w:color w:val="000000"/>
         </w:rPr>
-        <w:t xml:space="preserve">This raster shows the </w:t>
+        <w:t xml:space="preserve">(in </w:t>
       </w:r>
       <w:r>
         <w:rPr>
@@ -3020,7 +2226,7 @@
           <w:bCs/>
           <w:color w:val="000000"/>
         </w:rPr>
-        <w:t xml:space="preserve">distance </w:t>
+        <w:t>number of pixels</w:t>
       </w:r>
       <w:r>
         <w:rPr>
@@ -3028,7 +2234,7 @@
           <w:bCs/>
           <w:color w:val="000000"/>
         </w:rPr>
-        <w:t xml:space="preserve">(in </w:t>
+        <w:t xml:space="preserve">) of each pixel </w:t>
       </w:r>
       <w:r>
         <w:rPr>
@@ -3036,7 +2242,7 @@
           <w:bCs/>
           <w:color w:val="000000"/>
         </w:rPr>
-        <w:t>number of pixels</w:t>
+        <w:t xml:space="preserve">to the </w:t>
       </w:r>
       <w:r>
         <w:rPr>
@@ -3044,7 +2250,7 @@
           <w:bCs/>
           <w:color w:val="000000"/>
         </w:rPr>
-        <w:t xml:space="preserve">) of each pixel </w:t>
+        <w:t xml:space="preserve">nearest </w:t>
       </w:r>
       <w:r>
         <w:rPr>
@@ -3052,7 +2258,7 @@
           <w:bCs/>
           <w:color w:val="000000"/>
         </w:rPr>
-        <w:t xml:space="preserve">to the </w:t>
+        <w:t>edge</w:t>
       </w:r>
       <w:r>
         <w:rPr>
@@ -3060,50 +2266,8 @@
           <w:bCs/>
           <w:color w:val="000000"/>
         </w:rPr>
-        <w:t xml:space="preserve">nearest </w:t>
-      </w:r>
-      <w:r>
-        <w:rPr>
-          <w:rFonts w:ascii="Calibri Light" w:hAnsi="Calibri Light" w:cs="Lucida Grande"/>
-          <w:bCs/>
-          <w:color w:val="000000"/>
-        </w:rPr>
-        <w:t>edge</w:t>
-      </w:r>
-      <w:r>
-        <w:rPr>
-          <w:rFonts w:ascii="Calibri Light" w:hAnsi="Calibri Light" w:cs="Lucida Grande"/>
-          <w:bCs/>
-          <w:color w:val="000000"/>
-        </w:rPr>
-        <w:t xml:space="preserve"> of</w:t>
-      </w:r>
-      <w:r>
-        <w:rPr>
-          <w:rFonts w:ascii="Calibri Light" w:hAnsi="Calibri Light" w:cs="Lucida Grande"/>
-          <w:bCs/>
-          <w:color w:val="000000"/>
-        </w:rPr>
-        <w:t xml:space="preserve"> the</w:t>
-      </w:r>
-      <w:r>
-        <w:rPr>
-          <w:rFonts w:ascii="Calibri Light" w:hAnsi="Calibri Light" w:cs="Lucida Grande"/>
-          <w:bCs/>
-          <w:color w:val="000000"/>
-        </w:rPr>
-        <w:t xml:space="preserve"> focal </w:t>
-      </w:r>
-      <w:proofErr w:type="spellStart"/>
-      <w:r>
-        <w:rPr>
-          <w:rFonts w:ascii="Calibri Light" w:hAnsi="Calibri Light" w:cs="Lucida Grande"/>
-          <w:bCs/>
-          <w:color w:val="000000"/>
-        </w:rPr>
-        <w:t>landcover</w:t>
-      </w:r>
-      <w:proofErr w:type="spellEnd"/>
+        <w:t xml:space="preserve"> of the focal landcover</w:t>
+      </w:r>
     </w:p>
     <w:p>
       <w:pPr>
@@ -3141,132 +2305,76 @@
           <w:sz w:val="18"/>
           <w:szCs w:val="18"/>
         </w:rPr>
-        <w:t xml:space="preserve">import </w:t>
-      </w:r>
-      <w:proofErr w:type="spellStart"/>
-      <w:r>
-        <w:rPr>
-          <w:rFonts w:ascii="Courier New" w:hAnsi="Courier New" w:cs="Courier New"/>
-          <w:sz w:val="18"/>
-          <w:szCs w:val="18"/>
-        </w:rPr>
-        <w:t>natcap.invest.scenario_generator_proximity_based</w:t>
-      </w:r>
-      <w:proofErr w:type="spellEnd"/>
-    </w:p>
-    <w:p>
-      <w:pPr>
-        <w:rPr>
-          <w:rFonts w:ascii="Courier New" w:hAnsi="Courier New" w:cs="Courier New"/>
-          <w:sz w:val="18"/>
-          <w:szCs w:val="18"/>
-        </w:rPr>
-      </w:pPr>
-    </w:p>
-    <w:p>
-      <w:pPr>
-        <w:rPr>
-          <w:rFonts w:ascii="Courier New" w:hAnsi="Courier New" w:cs="Courier New"/>
-          <w:sz w:val="18"/>
-          <w:szCs w:val="18"/>
-        </w:rPr>
-      </w:pPr>
-    </w:p>
-    <w:p>
-      <w:pPr>
-        <w:rPr>
-          <w:rFonts w:ascii="Courier New" w:hAnsi="Courier New" w:cs="Courier New"/>
-          <w:sz w:val="18"/>
-          <w:szCs w:val="18"/>
-        </w:rPr>
-      </w:pPr>
-      <w:proofErr w:type="spellStart"/>
-      <w:r>
-        <w:rPr>
-          <w:rFonts w:ascii="Courier New" w:hAnsi="Courier New" w:cs="Courier New"/>
-          <w:sz w:val="18"/>
-          <w:szCs w:val="18"/>
-        </w:rPr>
-        <w:t>edge_args</w:t>
-      </w:r>
-      <w:proofErr w:type="spellEnd"/>
-      <w:r>
-        <w:rPr>
-          <w:rFonts w:ascii="Courier New" w:hAnsi="Courier New" w:cs="Courier New"/>
-          <w:sz w:val="18"/>
-          <w:szCs w:val="18"/>
-        </w:rPr>
-        <w:t xml:space="preserve"> = {</w:t>
-      </w:r>
-    </w:p>
-    <w:p>
-      <w:pPr>
-        <w:rPr>
-          <w:rFonts w:ascii="Courier New" w:hAnsi="Courier New" w:cs="Courier New"/>
-          <w:sz w:val="18"/>
-          <w:szCs w:val="18"/>
-        </w:rPr>
-      </w:pPr>
-      <w:r>
-        <w:rPr>
-          <w:rFonts w:ascii="Courier New" w:hAnsi="Courier New" w:cs="Courier New"/>
-          <w:sz w:val="18"/>
-          <w:szCs w:val="18"/>
-        </w:rPr>
-        <w:t xml:space="preserve">        </w:t>
-      </w:r>
-      <w:proofErr w:type="spellStart"/>
-      <w:r>
-        <w:rPr>
-          <w:rFonts w:ascii="Courier New" w:hAnsi="Courier New" w:cs="Courier New"/>
-          <w:sz w:val="18"/>
-          <w:szCs w:val="18"/>
-        </w:rPr>
-        <w:t>u'aoi_uri</w:t>
-      </w:r>
-      <w:proofErr w:type="spellEnd"/>
-      <w:r>
-        <w:rPr>
-          <w:rFonts w:ascii="Courier New" w:hAnsi="Courier New" w:cs="Courier New"/>
-          <w:sz w:val="18"/>
-          <w:szCs w:val="18"/>
-        </w:rPr>
-        <w:t>': u'C:/Users/Rich/Documents/svn_repos/invest-sample-data/scenario_proximity/scenario_proximity_aoi.shp',</w:t>
-      </w:r>
-    </w:p>
-    <w:p>
-      <w:pPr>
-        <w:rPr>
-          <w:rFonts w:ascii="Courier New" w:hAnsi="Courier New" w:cs="Courier New"/>
-          <w:sz w:val="18"/>
-          <w:szCs w:val="18"/>
-        </w:rPr>
-      </w:pPr>
-      <w:r>
-        <w:rPr>
-          <w:rFonts w:ascii="Courier New" w:hAnsi="Courier New" w:cs="Courier New"/>
-          <w:sz w:val="18"/>
-          <w:szCs w:val="18"/>
-        </w:rPr>
-        <w:t xml:space="preserve">        </w:t>
-      </w:r>
-      <w:proofErr w:type="spellStart"/>
-      <w:r>
-        <w:rPr>
-          <w:rFonts w:ascii="Courier New" w:hAnsi="Courier New" w:cs="Courier New"/>
-          <w:sz w:val="18"/>
-          <w:szCs w:val="18"/>
-        </w:rPr>
-        <w:t>u'area_to_convert</w:t>
-      </w:r>
-      <w:proofErr w:type="spellEnd"/>
-      <w:r>
-        <w:rPr>
-          <w:rFonts w:ascii="Courier New" w:hAnsi="Courier New" w:cs="Courier New"/>
-          <w:sz w:val="18"/>
-          <w:szCs w:val="18"/>
-        </w:rPr>
-        <w:t>': u'20000.0',</w:t>
+        <w:t>import natcap.invest.scenario_generator_proximity_based</w:t>
+      </w:r>
+    </w:p>
+    <w:p>
+      <w:pPr>
+        <w:rPr>
+          <w:rFonts w:ascii="Courier New" w:hAnsi="Courier New" w:cs="Courier New"/>
+          <w:sz w:val="18"/>
+          <w:szCs w:val="18"/>
+        </w:rPr>
+      </w:pPr>
+    </w:p>
+    <w:p>
+      <w:pPr>
+        <w:rPr>
+          <w:rFonts w:ascii="Courier New" w:hAnsi="Courier New" w:cs="Courier New"/>
+          <w:sz w:val="18"/>
+          <w:szCs w:val="18"/>
+        </w:rPr>
+      </w:pPr>
+    </w:p>
+    <w:p>
+      <w:pPr>
+        <w:rPr>
+          <w:rFonts w:ascii="Courier New" w:hAnsi="Courier New" w:cs="Courier New"/>
+          <w:sz w:val="18"/>
+          <w:szCs w:val="18"/>
+        </w:rPr>
+      </w:pPr>
+      <w:r>
+        <w:rPr>
+          <w:rFonts w:ascii="Courier New" w:hAnsi="Courier New" w:cs="Courier New"/>
+          <w:sz w:val="18"/>
+          <w:szCs w:val="18"/>
+        </w:rPr>
+        <w:t>edge_args = {</w:t>
+      </w:r>
+    </w:p>
+    <w:p>
+      <w:pPr>
+        <w:rPr>
+          <w:rFonts w:ascii="Courier New" w:hAnsi="Courier New" w:cs="Courier New"/>
+          <w:sz w:val="18"/>
+          <w:szCs w:val="18"/>
+        </w:rPr>
+      </w:pPr>
+      <w:r>
+        <w:rPr>
+          <w:rFonts w:ascii="Courier New" w:hAnsi="Courier New" w:cs="Courier New"/>
+          <w:sz w:val="18"/>
+          <w:szCs w:val="18"/>
+        </w:rPr>
+        <w:t xml:space="preserve">        u'aoi_uri': u'C:/Users/Rich/Documents/svn_repos/invest-sample-data/scenario_proximity/scenario_proximity_aoi.shp',</w:t>
+      </w:r>
+    </w:p>
+    <w:p>
+      <w:pPr>
+        <w:rPr>
+          <w:rFonts w:ascii="Courier New" w:hAnsi="Courier New" w:cs="Courier New"/>
+          <w:sz w:val="18"/>
+          <w:szCs w:val="18"/>
+        </w:rPr>
+      </w:pPr>
+      <w:r>
+        <w:rPr>
+          <w:rFonts w:ascii="Courier New" w:hAnsi="Courier New" w:cs="Courier New"/>
+          <w:sz w:val="18"/>
+          <w:szCs w:val="18"/>
+        </w:rPr>
+        <w:t xml:space="preserve">        u'area_to_convert': u'20000.0',</w:t>
       </w:r>
     </w:p>
     <w:p>
@@ -3284,341 +2392,143 @@
           <w:szCs w:val="18"/>
         </w:rPr>
         <w:lastRenderedPageBreak/>
-        <w:t xml:space="preserve">        </w:t>
-      </w:r>
-      <w:proofErr w:type="spellStart"/>
-      <w:r>
-        <w:rPr>
-          <w:rFonts w:ascii="Courier New" w:hAnsi="Courier New" w:cs="Courier New"/>
-          <w:sz w:val="18"/>
-          <w:szCs w:val="18"/>
-        </w:rPr>
-        <w:t>u'base_lulc_uri</w:t>
-      </w:r>
-      <w:proofErr w:type="spellEnd"/>
-      <w:r>
-        <w:rPr>
-          <w:rFonts w:ascii="Courier New" w:hAnsi="Courier New" w:cs="Courier New"/>
-          <w:sz w:val="18"/>
-          <w:szCs w:val="18"/>
-        </w:rPr>
-        <w:t>': u'C:/Users/Rich/Documents/svn_repos/invest-sample-data/scenario_proximity/scenario_proximity_lulc.tif',</w:t>
-      </w:r>
-    </w:p>
-    <w:p>
-      <w:pPr>
-        <w:rPr>
-          <w:rFonts w:ascii="Courier New" w:hAnsi="Courier New" w:cs="Courier New"/>
-          <w:sz w:val="18"/>
-          <w:szCs w:val="18"/>
-        </w:rPr>
-      </w:pPr>
-      <w:r>
-        <w:rPr>
-          <w:rFonts w:ascii="Courier New" w:hAnsi="Courier New" w:cs="Courier New"/>
-          <w:sz w:val="18"/>
-          <w:szCs w:val="18"/>
-        </w:rPr>
-        <w:t xml:space="preserve">        </w:t>
-      </w:r>
-      <w:proofErr w:type="spellStart"/>
-      <w:r>
-        <w:rPr>
-          <w:rFonts w:ascii="Courier New" w:hAnsi="Courier New" w:cs="Courier New"/>
-          <w:sz w:val="18"/>
-          <w:szCs w:val="18"/>
-        </w:rPr>
-        <w:t>u'convert_farthest_from_edge</w:t>
-      </w:r>
-      <w:proofErr w:type="spellEnd"/>
-      <w:r>
-        <w:rPr>
-          <w:rFonts w:ascii="Courier New" w:hAnsi="Courier New" w:cs="Courier New"/>
-          <w:sz w:val="18"/>
-          <w:szCs w:val="18"/>
-        </w:rPr>
-        <w:t>': False,</w:t>
-      </w:r>
-    </w:p>
-    <w:p>
-      <w:pPr>
-        <w:rPr>
-          <w:rFonts w:ascii="Courier New" w:hAnsi="Courier New" w:cs="Courier New"/>
-          <w:sz w:val="18"/>
-          <w:szCs w:val="18"/>
-        </w:rPr>
-      </w:pPr>
-      <w:r>
-        <w:rPr>
-          <w:rFonts w:ascii="Courier New" w:hAnsi="Courier New" w:cs="Courier New"/>
-          <w:sz w:val="18"/>
-          <w:szCs w:val="18"/>
-        </w:rPr>
-        <w:t xml:space="preserve">        </w:t>
-      </w:r>
-      <w:proofErr w:type="spellStart"/>
-      <w:r>
-        <w:rPr>
-          <w:rFonts w:ascii="Courier New" w:hAnsi="Courier New" w:cs="Courier New"/>
-          <w:sz w:val="18"/>
-          <w:szCs w:val="18"/>
-        </w:rPr>
-        <w:t>u'convert_nearest_to_edge</w:t>
-      </w:r>
-      <w:proofErr w:type="spellEnd"/>
-      <w:r>
-        <w:rPr>
-          <w:rFonts w:ascii="Courier New" w:hAnsi="Courier New" w:cs="Courier New"/>
-          <w:sz w:val="18"/>
-          <w:szCs w:val="18"/>
-        </w:rPr>
-        <w:t>': True,</w:t>
-      </w:r>
-    </w:p>
-    <w:p>
-      <w:pPr>
-        <w:rPr>
-          <w:rFonts w:ascii="Courier New" w:hAnsi="Courier New" w:cs="Courier New"/>
-          <w:sz w:val="18"/>
-          <w:szCs w:val="18"/>
-        </w:rPr>
-      </w:pPr>
-      <w:r>
-        <w:rPr>
-          <w:rFonts w:ascii="Courier New" w:hAnsi="Courier New" w:cs="Courier New"/>
-          <w:sz w:val="18"/>
-          <w:szCs w:val="18"/>
-        </w:rPr>
-        <w:t xml:space="preserve">        </w:t>
-      </w:r>
-      <w:proofErr w:type="spellStart"/>
-      <w:r>
-        <w:rPr>
-          <w:rFonts w:ascii="Courier New" w:hAnsi="Courier New" w:cs="Courier New"/>
-          <w:sz w:val="18"/>
-          <w:szCs w:val="18"/>
-        </w:rPr>
-        <w:t>u'convertible_landcover_codes</w:t>
-      </w:r>
-      <w:proofErr w:type="spellEnd"/>
-      <w:r>
-        <w:rPr>
-          <w:rFonts w:ascii="Courier New" w:hAnsi="Courier New" w:cs="Courier New"/>
-          <w:sz w:val="18"/>
-          <w:szCs w:val="18"/>
-        </w:rPr>
-        <w:t>': u'1 2 3 4 5',</w:t>
-      </w:r>
-    </w:p>
-    <w:p>
-      <w:pPr>
-        <w:rPr>
-          <w:rFonts w:ascii="Courier New" w:hAnsi="Courier New" w:cs="Courier New"/>
-          <w:sz w:val="18"/>
-          <w:szCs w:val="18"/>
-        </w:rPr>
-      </w:pPr>
-      <w:r>
-        <w:rPr>
-          <w:rFonts w:ascii="Courier New" w:hAnsi="Courier New" w:cs="Courier New"/>
-          <w:sz w:val="18"/>
-          <w:szCs w:val="18"/>
-        </w:rPr>
-        <w:t xml:space="preserve">        </w:t>
-      </w:r>
-      <w:proofErr w:type="spellStart"/>
-      <w:r>
-        <w:rPr>
-          <w:rFonts w:ascii="Courier New" w:hAnsi="Courier New" w:cs="Courier New"/>
-          <w:sz w:val="18"/>
-          <w:szCs w:val="18"/>
-        </w:rPr>
-        <w:t>u'focal_landcover_codes</w:t>
-      </w:r>
-      <w:proofErr w:type="spellEnd"/>
-      <w:r>
-        <w:rPr>
-          <w:rFonts w:ascii="Courier New" w:hAnsi="Courier New" w:cs="Courier New"/>
-          <w:sz w:val="18"/>
-          <w:szCs w:val="18"/>
-        </w:rPr>
-        <w:t>': u'1 2 3 4 5',</w:t>
-      </w:r>
-    </w:p>
-    <w:p>
-      <w:pPr>
-        <w:rPr>
-          <w:rFonts w:ascii="Courier New" w:hAnsi="Courier New" w:cs="Courier New"/>
-          <w:sz w:val="18"/>
-          <w:szCs w:val="18"/>
-        </w:rPr>
-      </w:pPr>
-      <w:r>
-        <w:rPr>
-          <w:rFonts w:ascii="Courier New" w:hAnsi="Courier New" w:cs="Courier New"/>
-          <w:sz w:val="18"/>
-          <w:szCs w:val="18"/>
-        </w:rPr>
-        <w:t xml:space="preserve">        </w:t>
-      </w:r>
-      <w:proofErr w:type="spellStart"/>
-      <w:r>
-        <w:rPr>
-          <w:rFonts w:ascii="Courier New" w:hAnsi="Courier New" w:cs="Courier New"/>
-          <w:sz w:val="18"/>
-          <w:szCs w:val="18"/>
-        </w:rPr>
-        <w:t>u'n_fragmentation_steps</w:t>
-      </w:r>
-      <w:proofErr w:type="spellEnd"/>
-      <w:r>
-        <w:rPr>
-          <w:rFonts w:ascii="Courier New" w:hAnsi="Courier New" w:cs="Courier New"/>
-          <w:sz w:val="18"/>
-          <w:szCs w:val="18"/>
-        </w:rPr>
-        <w:t>': u'1',</w:t>
-      </w:r>
-    </w:p>
-    <w:p>
-      <w:pPr>
-        <w:rPr>
-          <w:rFonts w:ascii="Courier New" w:hAnsi="Courier New" w:cs="Courier New"/>
-          <w:sz w:val="18"/>
-          <w:szCs w:val="18"/>
-        </w:rPr>
-      </w:pPr>
-      <w:r>
-        <w:rPr>
-          <w:rFonts w:ascii="Courier New" w:hAnsi="Courier New" w:cs="Courier New"/>
-          <w:sz w:val="18"/>
-          <w:szCs w:val="18"/>
-        </w:rPr>
-        <w:t xml:space="preserve">        </w:t>
-      </w:r>
-      <w:proofErr w:type="spellStart"/>
-      <w:r>
-        <w:rPr>
-          <w:rFonts w:ascii="Courier New" w:hAnsi="Courier New" w:cs="Courier New"/>
-          <w:sz w:val="18"/>
-          <w:szCs w:val="18"/>
-        </w:rPr>
-        <w:t>u'replacment_lucode</w:t>
-      </w:r>
-      <w:proofErr w:type="spellEnd"/>
-      <w:r>
-        <w:rPr>
-          <w:rFonts w:ascii="Courier New" w:hAnsi="Courier New" w:cs="Courier New"/>
-          <w:sz w:val="18"/>
-          <w:szCs w:val="18"/>
-        </w:rPr>
-        <w:t>': u'12',</w:t>
-      </w:r>
-    </w:p>
-    <w:p>
-      <w:pPr>
-        <w:rPr>
-          <w:rFonts w:ascii="Courier New" w:hAnsi="Courier New" w:cs="Courier New"/>
-          <w:sz w:val="18"/>
-          <w:szCs w:val="18"/>
-        </w:rPr>
-      </w:pPr>
-      <w:r>
-        <w:rPr>
-          <w:rFonts w:ascii="Courier New" w:hAnsi="Courier New" w:cs="Courier New"/>
-          <w:sz w:val="18"/>
-          <w:szCs w:val="18"/>
-        </w:rPr>
-        <w:t xml:space="preserve">        </w:t>
-      </w:r>
-      <w:proofErr w:type="spellStart"/>
-      <w:r>
-        <w:rPr>
-          <w:rFonts w:ascii="Courier New" w:hAnsi="Courier New" w:cs="Courier New"/>
-          <w:sz w:val="18"/>
-          <w:szCs w:val="18"/>
-        </w:rPr>
-        <w:t>u'results_suffix</w:t>
-      </w:r>
-      <w:proofErr w:type="spellEnd"/>
-      <w:r>
-        <w:rPr>
-          <w:rFonts w:ascii="Courier New" w:hAnsi="Courier New" w:cs="Courier New"/>
-          <w:sz w:val="18"/>
-          <w:szCs w:val="18"/>
-        </w:rPr>
-        <w:t>': 'edge',</w:t>
-      </w:r>
-    </w:p>
-    <w:p>
-      <w:pPr>
-        <w:rPr>
-          <w:rFonts w:ascii="Courier New" w:hAnsi="Courier New" w:cs="Courier New"/>
-          <w:sz w:val="18"/>
-          <w:szCs w:val="18"/>
-        </w:rPr>
-      </w:pPr>
-      <w:r>
-        <w:rPr>
-          <w:rFonts w:ascii="Courier New" w:hAnsi="Courier New" w:cs="Courier New"/>
-          <w:sz w:val="18"/>
-          <w:szCs w:val="18"/>
-        </w:rPr>
-        <w:t xml:space="preserve">        </w:t>
-      </w:r>
-      <w:proofErr w:type="spellStart"/>
-      <w:r>
-        <w:rPr>
-          <w:rFonts w:ascii="Courier New" w:hAnsi="Courier New" w:cs="Courier New"/>
-          <w:sz w:val="18"/>
-          <w:szCs w:val="18"/>
-        </w:rPr>
-        <w:t>u'workspace_dir</w:t>
-      </w:r>
-      <w:proofErr w:type="spellEnd"/>
-      <w:r>
-        <w:rPr>
-          <w:rFonts w:ascii="Courier New" w:hAnsi="Courier New" w:cs="Courier New"/>
-          <w:sz w:val="18"/>
-          <w:szCs w:val="18"/>
-        </w:rPr>
-        <w:t xml:space="preserve">': </w:t>
-      </w:r>
-      <w:proofErr w:type="spellStart"/>
-      <w:r>
-        <w:rPr>
-          <w:rFonts w:ascii="Courier New" w:hAnsi="Courier New" w:cs="Courier New"/>
-          <w:sz w:val="18"/>
-          <w:szCs w:val="18"/>
-        </w:rPr>
-        <w:t>u'C</w:t>
-      </w:r>
-      <w:proofErr w:type="spellEnd"/>
-      <w:r>
-        <w:rPr>
-          <w:rFonts w:ascii="Courier New" w:hAnsi="Courier New" w:cs="Courier New"/>
-          <w:sz w:val="18"/>
-          <w:szCs w:val="18"/>
-        </w:rPr>
-        <w:t>:\\Users\\Rich/Documents/</w:t>
-      </w:r>
-      <w:proofErr w:type="spellStart"/>
-      <w:r>
-        <w:rPr>
-          <w:rFonts w:ascii="Courier New" w:hAnsi="Courier New" w:cs="Courier New"/>
-          <w:sz w:val="18"/>
-          <w:szCs w:val="18"/>
-        </w:rPr>
-        <w:t>scenario_proximity_workspace</w:t>
-      </w:r>
-      <w:proofErr w:type="spellEnd"/>
-      <w:r>
-        <w:rPr>
-          <w:rFonts w:ascii="Courier New" w:hAnsi="Courier New" w:cs="Courier New"/>
-          <w:sz w:val="18"/>
-          <w:szCs w:val="18"/>
-        </w:rPr>
-        <w:t>',</w:t>
+        <w:t xml:space="preserve">        u'base_lulc_uri': u'C:/Users/Rich/Documents/svn_repos/invest-sample-data/scenario_proximity/scenario_proximity_lulc.tif',</w:t>
+      </w:r>
+    </w:p>
+    <w:p>
+      <w:pPr>
+        <w:rPr>
+          <w:rFonts w:ascii="Courier New" w:hAnsi="Courier New" w:cs="Courier New"/>
+          <w:sz w:val="18"/>
+          <w:szCs w:val="18"/>
+        </w:rPr>
+      </w:pPr>
+      <w:r>
+        <w:rPr>
+          <w:rFonts w:ascii="Courier New" w:hAnsi="Courier New" w:cs="Courier New"/>
+          <w:sz w:val="18"/>
+          <w:szCs w:val="18"/>
+        </w:rPr>
+        <w:t xml:space="preserve">        u'convert_farthest_from_edge': False,</w:t>
+      </w:r>
+    </w:p>
+    <w:p>
+      <w:pPr>
+        <w:rPr>
+          <w:rFonts w:ascii="Courier New" w:hAnsi="Courier New" w:cs="Courier New"/>
+          <w:sz w:val="18"/>
+          <w:szCs w:val="18"/>
+        </w:rPr>
+      </w:pPr>
+      <w:r>
+        <w:rPr>
+          <w:rFonts w:ascii="Courier New" w:hAnsi="Courier New" w:cs="Courier New"/>
+          <w:sz w:val="18"/>
+          <w:szCs w:val="18"/>
+        </w:rPr>
+        <w:t xml:space="preserve">        u'convert_nearest_to_edge': True,</w:t>
+      </w:r>
+    </w:p>
+    <w:p>
+      <w:pPr>
+        <w:rPr>
+          <w:rFonts w:ascii="Courier New" w:hAnsi="Courier New" w:cs="Courier New"/>
+          <w:sz w:val="18"/>
+          <w:szCs w:val="18"/>
+        </w:rPr>
+      </w:pPr>
+      <w:r>
+        <w:rPr>
+          <w:rFonts w:ascii="Courier New" w:hAnsi="Courier New" w:cs="Courier New"/>
+          <w:sz w:val="18"/>
+          <w:szCs w:val="18"/>
+        </w:rPr>
+        <w:t xml:space="preserve">        u'convertible_landcover_codes': u'1 2 3 4 5',</w:t>
+      </w:r>
+    </w:p>
+    <w:p>
+      <w:pPr>
+        <w:rPr>
+          <w:rFonts w:ascii="Courier New" w:hAnsi="Courier New" w:cs="Courier New"/>
+          <w:sz w:val="18"/>
+          <w:szCs w:val="18"/>
+        </w:rPr>
+      </w:pPr>
+      <w:r>
+        <w:rPr>
+          <w:rFonts w:ascii="Courier New" w:hAnsi="Courier New" w:cs="Courier New"/>
+          <w:sz w:val="18"/>
+          <w:szCs w:val="18"/>
+        </w:rPr>
+        <w:t xml:space="preserve">        u'focal_landcover_codes': u'1 2 3 4 5',</w:t>
+      </w:r>
+    </w:p>
+    <w:p>
+      <w:pPr>
+        <w:rPr>
+          <w:rFonts w:ascii="Courier New" w:hAnsi="Courier New" w:cs="Courier New"/>
+          <w:sz w:val="18"/>
+          <w:szCs w:val="18"/>
+        </w:rPr>
+      </w:pPr>
+      <w:r>
+        <w:rPr>
+          <w:rFonts w:ascii="Courier New" w:hAnsi="Courier New" w:cs="Courier New"/>
+          <w:sz w:val="18"/>
+          <w:szCs w:val="18"/>
+        </w:rPr>
+        <w:t xml:space="preserve">        u'n_fragmentation_steps': u'1',</w:t>
+      </w:r>
+    </w:p>
+    <w:p>
+      <w:pPr>
+        <w:rPr>
+          <w:rFonts w:ascii="Courier New" w:hAnsi="Courier New" w:cs="Courier New"/>
+          <w:sz w:val="18"/>
+          <w:szCs w:val="18"/>
+        </w:rPr>
+      </w:pPr>
+      <w:r>
+        <w:rPr>
+          <w:rFonts w:ascii="Courier New" w:hAnsi="Courier New" w:cs="Courier New"/>
+          <w:sz w:val="18"/>
+          <w:szCs w:val="18"/>
+        </w:rPr>
+        <w:t xml:space="preserve">        u'replacment_lucode': u'12',</w:t>
+      </w:r>
+    </w:p>
+    <w:p>
+      <w:pPr>
+        <w:rPr>
+          <w:rFonts w:ascii="Courier New" w:hAnsi="Courier New" w:cs="Courier New"/>
+          <w:sz w:val="18"/>
+          <w:szCs w:val="18"/>
+        </w:rPr>
+      </w:pPr>
+      <w:r>
+        <w:rPr>
+          <w:rFonts w:ascii="Courier New" w:hAnsi="Courier New" w:cs="Courier New"/>
+          <w:sz w:val="18"/>
+          <w:szCs w:val="18"/>
+        </w:rPr>
+        <w:t xml:space="preserve">        u'results_suffix': 'edge',</w:t>
+      </w:r>
+    </w:p>
+    <w:p>
+      <w:pPr>
+        <w:rPr>
+          <w:rFonts w:ascii="Courier New" w:hAnsi="Courier New" w:cs="Courier New"/>
+          <w:sz w:val="18"/>
+          <w:szCs w:val="18"/>
+        </w:rPr>
+      </w:pPr>
+      <w:r>
+        <w:rPr>
+          <w:rFonts w:ascii="Courier New" w:hAnsi="Courier New" w:cs="Courier New"/>
+          <w:sz w:val="18"/>
+          <w:szCs w:val="18"/>
+        </w:rPr>
+        <w:t xml:space="preserve">        u'workspace_dir': u'C:\\Users\\Rich/Documents/scenario_proximity_workspace',</w:t>
       </w:r>
     </w:p>
     <w:p>
@@ -3655,444 +2565,200 @@
           <w:szCs w:val="18"/>
         </w:rPr>
       </w:pPr>
-      <w:proofErr w:type="spellStart"/>
-      <w:r>
-        <w:rPr>
-          <w:rFonts w:ascii="Courier New" w:hAnsi="Courier New" w:cs="Courier New"/>
-          <w:sz w:val="18"/>
-          <w:szCs w:val="18"/>
-        </w:rPr>
-        <w:t>core_args</w:t>
-      </w:r>
-      <w:proofErr w:type="spellEnd"/>
-      <w:r>
-        <w:rPr>
-          <w:rFonts w:ascii="Courier New" w:hAnsi="Courier New" w:cs="Courier New"/>
-          <w:sz w:val="18"/>
-          <w:szCs w:val="18"/>
-        </w:rPr>
-        <w:t xml:space="preserve"> = {</w:t>
-      </w:r>
-    </w:p>
-    <w:p>
-      <w:pPr>
-        <w:rPr>
-          <w:rFonts w:ascii="Courier New" w:hAnsi="Courier New" w:cs="Courier New"/>
-          <w:sz w:val="18"/>
-          <w:szCs w:val="18"/>
-        </w:rPr>
-      </w:pPr>
-      <w:r>
-        <w:rPr>
-          <w:rFonts w:ascii="Courier New" w:hAnsi="Courier New" w:cs="Courier New"/>
-          <w:sz w:val="18"/>
-          <w:szCs w:val="18"/>
-        </w:rPr>
-        <w:t xml:space="preserve">        </w:t>
-      </w:r>
-      <w:proofErr w:type="spellStart"/>
-      <w:r>
-        <w:rPr>
-          <w:rFonts w:ascii="Courier New" w:hAnsi="Courier New" w:cs="Courier New"/>
-          <w:sz w:val="18"/>
-          <w:szCs w:val="18"/>
-        </w:rPr>
-        <w:t>u'aoi_uri</w:t>
-      </w:r>
-      <w:proofErr w:type="spellEnd"/>
-      <w:r>
-        <w:rPr>
-          <w:rFonts w:ascii="Courier New" w:hAnsi="Courier New" w:cs="Courier New"/>
-          <w:sz w:val="18"/>
-          <w:szCs w:val="18"/>
-        </w:rPr>
-        <w:t>': u'C:/Users/Rich/Documents/svn_repos/invest-sample-data/scenario_proximity/scenario_proximity_aoi.shp',</w:t>
-      </w:r>
-    </w:p>
-    <w:p>
-      <w:pPr>
-        <w:rPr>
-          <w:rFonts w:ascii="Courier New" w:hAnsi="Courier New" w:cs="Courier New"/>
-          <w:sz w:val="18"/>
-          <w:szCs w:val="18"/>
-        </w:rPr>
-      </w:pPr>
-      <w:r>
-        <w:rPr>
-          <w:rFonts w:ascii="Courier New" w:hAnsi="Courier New" w:cs="Courier New"/>
-          <w:sz w:val="18"/>
-          <w:szCs w:val="18"/>
-        </w:rPr>
-        <w:t xml:space="preserve">        </w:t>
-      </w:r>
-      <w:proofErr w:type="spellStart"/>
-      <w:r>
-        <w:rPr>
-          <w:rFonts w:ascii="Courier New" w:hAnsi="Courier New" w:cs="Courier New"/>
-          <w:sz w:val="18"/>
-          <w:szCs w:val="18"/>
-        </w:rPr>
-        <w:t>u'area_to_convert</w:t>
-      </w:r>
-      <w:proofErr w:type="spellEnd"/>
-      <w:r>
-        <w:rPr>
-          <w:rFonts w:ascii="Courier New" w:hAnsi="Courier New" w:cs="Courier New"/>
-          <w:sz w:val="18"/>
-          <w:szCs w:val="18"/>
-        </w:rPr>
-        <w:t>': u'20000.0',</w:t>
-      </w:r>
-    </w:p>
-    <w:p>
-      <w:pPr>
-        <w:rPr>
-          <w:rFonts w:ascii="Courier New" w:hAnsi="Courier New" w:cs="Courier New"/>
-          <w:sz w:val="18"/>
-          <w:szCs w:val="18"/>
-        </w:rPr>
-      </w:pPr>
-      <w:r>
-        <w:rPr>
-          <w:rFonts w:ascii="Courier New" w:hAnsi="Courier New" w:cs="Courier New"/>
-          <w:sz w:val="18"/>
-          <w:szCs w:val="18"/>
-        </w:rPr>
-        <w:t xml:space="preserve">        </w:t>
-      </w:r>
-      <w:proofErr w:type="spellStart"/>
-      <w:r>
-        <w:rPr>
-          <w:rFonts w:ascii="Courier New" w:hAnsi="Courier New" w:cs="Courier New"/>
-          <w:sz w:val="18"/>
-          <w:szCs w:val="18"/>
-        </w:rPr>
-        <w:t>u'base_lulc_uri</w:t>
-      </w:r>
-      <w:proofErr w:type="spellEnd"/>
-      <w:r>
-        <w:rPr>
-          <w:rFonts w:ascii="Courier New" w:hAnsi="Courier New" w:cs="Courier New"/>
-          <w:sz w:val="18"/>
-          <w:szCs w:val="18"/>
-        </w:rPr>
-        <w:t>': u'C:/Users/Rich/Documents/svn_repos/invest-sample-data/scenario_proximity/scenario_proximity_lulc.tif',</w:t>
-      </w:r>
-    </w:p>
-    <w:p>
-      <w:pPr>
-        <w:rPr>
-          <w:rFonts w:ascii="Courier New" w:hAnsi="Courier New" w:cs="Courier New"/>
-          <w:sz w:val="18"/>
-          <w:szCs w:val="18"/>
-        </w:rPr>
-      </w:pPr>
-      <w:r>
-        <w:rPr>
-          <w:rFonts w:ascii="Courier New" w:hAnsi="Courier New" w:cs="Courier New"/>
-          <w:sz w:val="18"/>
-          <w:szCs w:val="18"/>
-        </w:rPr>
-        <w:t xml:space="preserve">        </w:t>
-      </w:r>
-      <w:proofErr w:type="spellStart"/>
-      <w:r>
-        <w:rPr>
-          <w:rFonts w:ascii="Courier New" w:hAnsi="Courier New" w:cs="Courier New"/>
-          <w:sz w:val="18"/>
-          <w:szCs w:val="18"/>
-        </w:rPr>
-        <w:t>u'convert_farthest_from_edge</w:t>
-      </w:r>
-      <w:proofErr w:type="spellEnd"/>
-      <w:r>
-        <w:rPr>
-          <w:rFonts w:ascii="Courier New" w:hAnsi="Courier New" w:cs="Courier New"/>
-          <w:sz w:val="18"/>
-          <w:szCs w:val="18"/>
-        </w:rPr>
-        <w:t>': True,</w:t>
-      </w:r>
-    </w:p>
-    <w:p>
-      <w:pPr>
-        <w:rPr>
-          <w:rFonts w:ascii="Courier New" w:hAnsi="Courier New" w:cs="Courier New"/>
-          <w:sz w:val="18"/>
-          <w:szCs w:val="18"/>
-        </w:rPr>
-      </w:pPr>
-      <w:r>
-        <w:rPr>
-          <w:rFonts w:ascii="Courier New" w:hAnsi="Courier New" w:cs="Courier New"/>
-          <w:sz w:val="18"/>
-          <w:szCs w:val="18"/>
-        </w:rPr>
-        <w:t xml:space="preserve">        </w:t>
-      </w:r>
-      <w:proofErr w:type="spellStart"/>
-      <w:r>
-        <w:rPr>
-          <w:rFonts w:ascii="Courier New" w:hAnsi="Courier New" w:cs="Courier New"/>
-          <w:sz w:val="18"/>
-          <w:szCs w:val="18"/>
-        </w:rPr>
-        <w:t>u'convert_nearest_to_edge</w:t>
-      </w:r>
-      <w:proofErr w:type="spellEnd"/>
-      <w:r>
-        <w:rPr>
-          <w:rFonts w:ascii="Courier New" w:hAnsi="Courier New" w:cs="Courier New"/>
-          <w:sz w:val="18"/>
-          <w:szCs w:val="18"/>
-        </w:rPr>
-        <w:t>': False,</w:t>
-      </w:r>
-    </w:p>
-    <w:p>
-      <w:pPr>
-        <w:rPr>
-          <w:rFonts w:ascii="Courier New" w:hAnsi="Courier New" w:cs="Courier New"/>
-          <w:sz w:val="18"/>
-          <w:szCs w:val="18"/>
-        </w:rPr>
-      </w:pPr>
-      <w:r>
-        <w:rPr>
-          <w:rFonts w:ascii="Courier New" w:hAnsi="Courier New" w:cs="Courier New"/>
-          <w:sz w:val="18"/>
-          <w:szCs w:val="18"/>
-        </w:rPr>
-        <w:t xml:space="preserve">        </w:t>
-      </w:r>
-      <w:proofErr w:type="spellStart"/>
-      <w:r>
-        <w:rPr>
-          <w:rFonts w:ascii="Courier New" w:hAnsi="Courier New" w:cs="Courier New"/>
-          <w:sz w:val="18"/>
-          <w:szCs w:val="18"/>
-        </w:rPr>
-        <w:t>u'convertible_landcover_codes</w:t>
-      </w:r>
-      <w:proofErr w:type="spellEnd"/>
-      <w:r>
-        <w:rPr>
-          <w:rFonts w:ascii="Courier New" w:hAnsi="Courier New" w:cs="Courier New"/>
-          <w:sz w:val="18"/>
-          <w:szCs w:val="18"/>
-        </w:rPr>
-        <w:t>': u'1 2 3 4 5',</w:t>
-      </w:r>
-    </w:p>
-    <w:p>
-      <w:pPr>
-        <w:rPr>
-          <w:rFonts w:ascii="Courier New" w:hAnsi="Courier New" w:cs="Courier New"/>
-          <w:sz w:val="18"/>
-          <w:szCs w:val="18"/>
-        </w:rPr>
-      </w:pPr>
-      <w:r>
-        <w:rPr>
-          <w:rFonts w:ascii="Courier New" w:hAnsi="Courier New" w:cs="Courier New"/>
-          <w:sz w:val="18"/>
-          <w:szCs w:val="18"/>
-        </w:rPr>
-        <w:t xml:space="preserve">        </w:t>
-      </w:r>
-      <w:proofErr w:type="spellStart"/>
-      <w:r>
-        <w:rPr>
-          <w:rFonts w:ascii="Courier New" w:hAnsi="Courier New" w:cs="Courier New"/>
-          <w:sz w:val="18"/>
-          <w:szCs w:val="18"/>
-        </w:rPr>
-        <w:t>u'focal_landcover_codes</w:t>
-      </w:r>
-      <w:proofErr w:type="spellEnd"/>
-      <w:r>
-        <w:rPr>
-          <w:rFonts w:ascii="Courier New" w:hAnsi="Courier New" w:cs="Courier New"/>
-          <w:sz w:val="18"/>
-          <w:szCs w:val="18"/>
-        </w:rPr>
-        <w:t>': u'1 2 3 4 5',</w:t>
-      </w:r>
-    </w:p>
-    <w:p>
-      <w:pPr>
-        <w:rPr>
-          <w:rFonts w:ascii="Courier New" w:hAnsi="Courier New" w:cs="Courier New"/>
-          <w:sz w:val="18"/>
-          <w:szCs w:val="18"/>
-        </w:rPr>
-      </w:pPr>
-      <w:r>
-        <w:rPr>
-          <w:rFonts w:ascii="Courier New" w:hAnsi="Courier New" w:cs="Courier New"/>
-          <w:sz w:val="18"/>
-          <w:szCs w:val="18"/>
-        </w:rPr>
-        <w:t xml:space="preserve">        </w:t>
-      </w:r>
-      <w:proofErr w:type="spellStart"/>
-      <w:r>
-        <w:rPr>
-          <w:rFonts w:ascii="Courier New" w:hAnsi="Courier New" w:cs="Courier New"/>
-          <w:sz w:val="18"/>
-          <w:szCs w:val="18"/>
-        </w:rPr>
-        <w:t>u'n_fragmentation_steps</w:t>
-      </w:r>
-      <w:proofErr w:type="spellEnd"/>
-      <w:r>
-        <w:rPr>
-          <w:rFonts w:ascii="Courier New" w:hAnsi="Courier New" w:cs="Courier New"/>
-          <w:sz w:val="18"/>
-          <w:szCs w:val="18"/>
-        </w:rPr>
-        <w:t>': u'1',</w:t>
-      </w:r>
-    </w:p>
-    <w:p>
-      <w:pPr>
-        <w:rPr>
-          <w:rFonts w:ascii="Courier New" w:hAnsi="Courier New" w:cs="Courier New"/>
-          <w:sz w:val="18"/>
-          <w:szCs w:val="18"/>
-        </w:rPr>
-      </w:pPr>
-      <w:r>
-        <w:rPr>
-          <w:rFonts w:ascii="Courier New" w:hAnsi="Courier New" w:cs="Courier New"/>
-          <w:sz w:val="18"/>
-          <w:szCs w:val="18"/>
-        </w:rPr>
-        <w:t xml:space="preserve">        </w:t>
-      </w:r>
-      <w:proofErr w:type="spellStart"/>
-      <w:r>
-        <w:rPr>
-          <w:rFonts w:ascii="Courier New" w:hAnsi="Courier New" w:cs="Courier New"/>
-          <w:sz w:val="18"/>
-          <w:szCs w:val="18"/>
-        </w:rPr>
-        <w:t>u'replacment_lucode</w:t>
-      </w:r>
-      <w:proofErr w:type="spellEnd"/>
-      <w:r>
-        <w:rPr>
-          <w:rFonts w:ascii="Courier New" w:hAnsi="Courier New" w:cs="Courier New"/>
-          <w:sz w:val="18"/>
-          <w:szCs w:val="18"/>
-        </w:rPr>
-        <w:t>': u'12',</w:t>
-      </w:r>
-    </w:p>
-    <w:p>
-      <w:pPr>
-        <w:rPr>
-          <w:rFonts w:ascii="Courier New" w:hAnsi="Courier New" w:cs="Courier New"/>
-          <w:sz w:val="18"/>
-          <w:szCs w:val="18"/>
-        </w:rPr>
-      </w:pPr>
-      <w:r>
-        <w:rPr>
-          <w:rFonts w:ascii="Courier New" w:hAnsi="Courier New" w:cs="Courier New"/>
-          <w:sz w:val="18"/>
-          <w:szCs w:val="18"/>
-        </w:rPr>
-        <w:t xml:space="preserve">        </w:t>
-      </w:r>
-      <w:proofErr w:type="spellStart"/>
-      <w:r>
-        <w:rPr>
-          <w:rFonts w:ascii="Courier New" w:hAnsi="Courier New" w:cs="Courier New"/>
-          <w:sz w:val="18"/>
-          <w:szCs w:val="18"/>
-        </w:rPr>
-        <w:t>u'results_suffix</w:t>
-      </w:r>
-      <w:proofErr w:type="spellEnd"/>
-      <w:r>
-        <w:rPr>
-          <w:rFonts w:ascii="Courier New" w:hAnsi="Courier New" w:cs="Courier New"/>
-          <w:sz w:val="18"/>
-          <w:szCs w:val="18"/>
-        </w:rPr>
-        <w:t>': 'core',</w:t>
-      </w:r>
-    </w:p>
-    <w:p>
-      <w:pPr>
-        <w:rPr>
-          <w:rFonts w:ascii="Courier New" w:hAnsi="Courier New" w:cs="Courier New"/>
-          <w:sz w:val="18"/>
-          <w:szCs w:val="18"/>
-        </w:rPr>
-      </w:pPr>
-      <w:r>
-        <w:rPr>
-          <w:rFonts w:ascii="Courier New" w:hAnsi="Courier New" w:cs="Courier New"/>
-          <w:sz w:val="18"/>
-          <w:szCs w:val="18"/>
-        </w:rPr>
-        <w:t xml:space="preserve">        </w:t>
-      </w:r>
-      <w:proofErr w:type="spellStart"/>
-      <w:r>
-        <w:rPr>
-          <w:rFonts w:ascii="Courier New" w:hAnsi="Courier New" w:cs="Courier New"/>
-          <w:sz w:val="18"/>
-          <w:szCs w:val="18"/>
-        </w:rPr>
-        <w:t>u'workspace_dir</w:t>
-      </w:r>
-      <w:proofErr w:type="spellEnd"/>
-      <w:r>
-        <w:rPr>
-          <w:rFonts w:ascii="Courier New" w:hAnsi="Courier New" w:cs="Courier New"/>
-          <w:sz w:val="18"/>
-          <w:szCs w:val="18"/>
-        </w:rPr>
-        <w:t xml:space="preserve">': </w:t>
-      </w:r>
-      <w:proofErr w:type="spellStart"/>
-      <w:r>
-        <w:rPr>
-          <w:rFonts w:ascii="Courier New" w:hAnsi="Courier New" w:cs="Courier New"/>
-          <w:sz w:val="18"/>
-          <w:szCs w:val="18"/>
-        </w:rPr>
-        <w:t>u'C</w:t>
-      </w:r>
-      <w:proofErr w:type="spellEnd"/>
-      <w:r>
-        <w:rPr>
-          <w:rFonts w:ascii="Courier New" w:hAnsi="Courier New" w:cs="Courier New"/>
-          <w:sz w:val="18"/>
-          <w:szCs w:val="18"/>
-        </w:rPr>
-        <w:t>:\\Users\\Rich/Documents/</w:t>
-      </w:r>
-      <w:proofErr w:type="spellStart"/>
-      <w:r>
-        <w:rPr>
-          <w:rFonts w:ascii="Courier New" w:hAnsi="Courier New" w:cs="Courier New"/>
-          <w:sz w:val="18"/>
-          <w:szCs w:val="18"/>
-        </w:rPr>
-        <w:t>scenario_proximity_workspace</w:t>
-      </w:r>
-      <w:proofErr w:type="spellEnd"/>
-      <w:r>
-        <w:rPr>
-          <w:rFonts w:ascii="Courier New" w:hAnsi="Courier New" w:cs="Courier New"/>
-          <w:sz w:val="18"/>
-          <w:szCs w:val="18"/>
-        </w:rPr>
-        <w:t>',</w:t>
+      <w:r>
+        <w:rPr>
+          <w:rFonts w:ascii="Courier New" w:hAnsi="Courier New" w:cs="Courier New"/>
+          <w:sz w:val="18"/>
+          <w:szCs w:val="18"/>
+        </w:rPr>
+        <w:t>core_args = {</w:t>
+      </w:r>
+    </w:p>
+    <w:p>
+      <w:pPr>
+        <w:rPr>
+          <w:rFonts w:ascii="Courier New" w:hAnsi="Courier New" w:cs="Courier New"/>
+          <w:sz w:val="18"/>
+          <w:szCs w:val="18"/>
+        </w:rPr>
+      </w:pPr>
+      <w:r>
+        <w:rPr>
+          <w:rFonts w:ascii="Courier New" w:hAnsi="Courier New" w:cs="Courier New"/>
+          <w:sz w:val="18"/>
+          <w:szCs w:val="18"/>
+        </w:rPr>
+        <w:t xml:space="preserve">        u'aoi_uri': u'C:/Users/Rich/Documents/svn_repos/invest-sample-data/scenario_proximity/scenario_proximity_aoi.shp',</w:t>
+      </w:r>
+    </w:p>
+    <w:p>
+      <w:pPr>
+        <w:rPr>
+          <w:rFonts w:ascii="Courier New" w:hAnsi="Courier New" w:cs="Courier New"/>
+          <w:sz w:val="18"/>
+          <w:szCs w:val="18"/>
+        </w:rPr>
+      </w:pPr>
+      <w:r>
+        <w:rPr>
+          <w:rFonts w:ascii="Courier New" w:hAnsi="Courier New" w:cs="Courier New"/>
+          <w:sz w:val="18"/>
+          <w:szCs w:val="18"/>
+        </w:rPr>
+        <w:t xml:space="preserve">        u'area_to_convert': u'20000.0',</w:t>
+      </w:r>
+    </w:p>
+    <w:p>
+      <w:pPr>
+        <w:rPr>
+          <w:rFonts w:ascii="Courier New" w:hAnsi="Courier New" w:cs="Courier New"/>
+          <w:sz w:val="18"/>
+          <w:szCs w:val="18"/>
+        </w:rPr>
+      </w:pPr>
+      <w:r>
+        <w:rPr>
+          <w:rFonts w:ascii="Courier New" w:hAnsi="Courier New" w:cs="Courier New"/>
+          <w:sz w:val="18"/>
+          <w:szCs w:val="18"/>
+        </w:rPr>
+        <w:t xml:space="preserve">        u'base_lulc_uri': u'C:/Users/Rich/Documents/svn_repos/invest-sample-data/scenario_proximity/scenario_proximity_lulc.tif',</w:t>
+      </w:r>
+    </w:p>
+    <w:p>
+      <w:pPr>
+        <w:rPr>
+          <w:rFonts w:ascii="Courier New" w:hAnsi="Courier New" w:cs="Courier New"/>
+          <w:sz w:val="18"/>
+          <w:szCs w:val="18"/>
+        </w:rPr>
+      </w:pPr>
+      <w:r>
+        <w:rPr>
+          <w:rFonts w:ascii="Courier New" w:hAnsi="Courier New" w:cs="Courier New"/>
+          <w:sz w:val="18"/>
+          <w:szCs w:val="18"/>
+        </w:rPr>
+        <w:t xml:space="preserve">        u'convert_farthest_from_edge': True,</w:t>
+      </w:r>
+    </w:p>
+    <w:p>
+      <w:pPr>
+        <w:rPr>
+          <w:rFonts w:ascii="Courier New" w:hAnsi="Courier New" w:cs="Courier New"/>
+          <w:sz w:val="18"/>
+          <w:szCs w:val="18"/>
+        </w:rPr>
+      </w:pPr>
+      <w:r>
+        <w:rPr>
+          <w:rFonts w:ascii="Courier New" w:hAnsi="Courier New" w:cs="Courier New"/>
+          <w:sz w:val="18"/>
+          <w:szCs w:val="18"/>
+        </w:rPr>
+        <w:t xml:space="preserve">        u'convert_nearest_to_edge': False,</w:t>
+      </w:r>
+    </w:p>
+    <w:p>
+      <w:pPr>
+        <w:rPr>
+          <w:rFonts w:ascii="Courier New" w:hAnsi="Courier New" w:cs="Courier New"/>
+          <w:sz w:val="18"/>
+          <w:szCs w:val="18"/>
+        </w:rPr>
+      </w:pPr>
+      <w:r>
+        <w:rPr>
+          <w:rFonts w:ascii="Courier New" w:hAnsi="Courier New" w:cs="Courier New"/>
+          <w:sz w:val="18"/>
+          <w:szCs w:val="18"/>
+        </w:rPr>
+        <w:t xml:space="preserve">        u'convertible_landcover_codes': u'1 2 3 4 5',</w:t>
+      </w:r>
+    </w:p>
+    <w:p>
+      <w:pPr>
+        <w:rPr>
+          <w:rFonts w:ascii="Courier New" w:hAnsi="Courier New" w:cs="Courier New"/>
+          <w:sz w:val="18"/>
+          <w:szCs w:val="18"/>
+        </w:rPr>
+      </w:pPr>
+      <w:r>
+        <w:rPr>
+          <w:rFonts w:ascii="Courier New" w:hAnsi="Courier New" w:cs="Courier New"/>
+          <w:sz w:val="18"/>
+          <w:szCs w:val="18"/>
+        </w:rPr>
+        <w:t xml:space="preserve">        u'focal_landcover_codes': u'1 2 3 4 5',</w:t>
+      </w:r>
+    </w:p>
+    <w:p>
+      <w:pPr>
+        <w:rPr>
+          <w:rFonts w:ascii="Courier New" w:hAnsi="Courier New" w:cs="Courier New"/>
+          <w:sz w:val="18"/>
+          <w:szCs w:val="18"/>
+        </w:rPr>
+      </w:pPr>
+      <w:r>
+        <w:rPr>
+          <w:rFonts w:ascii="Courier New" w:hAnsi="Courier New" w:cs="Courier New"/>
+          <w:sz w:val="18"/>
+          <w:szCs w:val="18"/>
+        </w:rPr>
+        <w:t xml:space="preserve">        u'n_fragmentation_steps': u'1',</w:t>
+      </w:r>
+    </w:p>
+    <w:p>
+      <w:pPr>
+        <w:rPr>
+          <w:rFonts w:ascii="Courier New" w:hAnsi="Courier New" w:cs="Courier New"/>
+          <w:sz w:val="18"/>
+          <w:szCs w:val="18"/>
+        </w:rPr>
+      </w:pPr>
+      <w:r>
+        <w:rPr>
+          <w:rFonts w:ascii="Courier New" w:hAnsi="Courier New" w:cs="Courier New"/>
+          <w:sz w:val="18"/>
+          <w:szCs w:val="18"/>
+        </w:rPr>
+        <w:t xml:space="preserve">        u'replacment_lucode': u'12',</w:t>
+      </w:r>
+    </w:p>
+    <w:p>
+      <w:pPr>
+        <w:rPr>
+          <w:rFonts w:ascii="Courier New" w:hAnsi="Courier New" w:cs="Courier New"/>
+          <w:sz w:val="18"/>
+          <w:szCs w:val="18"/>
+        </w:rPr>
+      </w:pPr>
+      <w:r>
+        <w:rPr>
+          <w:rFonts w:ascii="Courier New" w:hAnsi="Courier New" w:cs="Courier New"/>
+          <w:sz w:val="18"/>
+          <w:szCs w:val="18"/>
+        </w:rPr>
+        <w:t xml:space="preserve">        u'results_suffix': 'core',</w:t>
+      </w:r>
+    </w:p>
+    <w:p>
+      <w:pPr>
+        <w:rPr>
+          <w:rFonts w:ascii="Courier New" w:hAnsi="Courier New" w:cs="Courier New"/>
+          <w:sz w:val="18"/>
+          <w:szCs w:val="18"/>
+        </w:rPr>
+      </w:pPr>
+      <w:r>
+        <w:rPr>
+          <w:rFonts w:ascii="Courier New" w:hAnsi="Courier New" w:cs="Courier New"/>
+          <w:sz w:val="18"/>
+          <w:szCs w:val="18"/>
+        </w:rPr>
+        <w:t xml:space="preserve">        u'workspace_dir': u'C:\\Users\\Rich/Documents/scenario_proximity_workspace',</w:t>
       </w:r>
     </w:p>
     <w:p>
@@ -4129,444 +2795,200 @@
           <w:szCs w:val="18"/>
         </w:rPr>
       </w:pPr>
-      <w:proofErr w:type="spellStart"/>
-      <w:r>
-        <w:rPr>
-          <w:rFonts w:ascii="Courier New" w:hAnsi="Courier New" w:cs="Courier New"/>
-          <w:sz w:val="18"/>
-          <w:szCs w:val="18"/>
-        </w:rPr>
-        <w:t>frag_args</w:t>
-      </w:r>
-      <w:proofErr w:type="spellEnd"/>
-      <w:r>
-        <w:rPr>
-          <w:rFonts w:ascii="Courier New" w:hAnsi="Courier New" w:cs="Courier New"/>
-          <w:sz w:val="18"/>
-          <w:szCs w:val="18"/>
-        </w:rPr>
-        <w:t xml:space="preserve"> = {</w:t>
-      </w:r>
-    </w:p>
-    <w:p>
-      <w:pPr>
-        <w:rPr>
-          <w:rFonts w:ascii="Courier New" w:hAnsi="Courier New" w:cs="Courier New"/>
-          <w:sz w:val="18"/>
-          <w:szCs w:val="18"/>
-        </w:rPr>
-      </w:pPr>
-      <w:r>
-        <w:rPr>
-          <w:rFonts w:ascii="Courier New" w:hAnsi="Courier New" w:cs="Courier New"/>
-          <w:sz w:val="18"/>
-          <w:szCs w:val="18"/>
-        </w:rPr>
-        <w:t xml:space="preserve">        </w:t>
-      </w:r>
-      <w:proofErr w:type="spellStart"/>
-      <w:r>
-        <w:rPr>
-          <w:rFonts w:ascii="Courier New" w:hAnsi="Courier New" w:cs="Courier New"/>
-          <w:sz w:val="18"/>
-          <w:szCs w:val="18"/>
-        </w:rPr>
-        <w:t>u'aoi_uri</w:t>
-      </w:r>
-      <w:proofErr w:type="spellEnd"/>
-      <w:r>
-        <w:rPr>
-          <w:rFonts w:ascii="Courier New" w:hAnsi="Courier New" w:cs="Courier New"/>
-          <w:sz w:val="18"/>
-          <w:szCs w:val="18"/>
-        </w:rPr>
-        <w:t>': u'C:/Users/Rich/Documents/svn_repos/invest-sample-data/scenario_proximity/scenario_proximity_aoi.shp',</w:t>
-      </w:r>
-    </w:p>
-    <w:p>
-      <w:pPr>
-        <w:rPr>
-          <w:rFonts w:ascii="Courier New" w:hAnsi="Courier New" w:cs="Courier New"/>
-          <w:sz w:val="18"/>
-          <w:szCs w:val="18"/>
-        </w:rPr>
-      </w:pPr>
-      <w:r>
-        <w:rPr>
-          <w:rFonts w:ascii="Courier New" w:hAnsi="Courier New" w:cs="Courier New"/>
-          <w:sz w:val="18"/>
-          <w:szCs w:val="18"/>
-        </w:rPr>
-        <w:t xml:space="preserve">        </w:t>
-      </w:r>
-      <w:proofErr w:type="spellStart"/>
-      <w:r>
-        <w:rPr>
-          <w:rFonts w:ascii="Courier New" w:hAnsi="Courier New" w:cs="Courier New"/>
-          <w:sz w:val="18"/>
-          <w:szCs w:val="18"/>
-        </w:rPr>
-        <w:t>u'area_to_convert</w:t>
-      </w:r>
-      <w:proofErr w:type="spellEnd"/>
-      <w:r>
-        <w:rPr>
-          <w:rFonts w:ascii="Courier New" w:hAnsi="Courier New" w:cs="Courier New"/>
-          <w:sz w:val="18"/>
-          <w:szCs w:val="18"/>
-        </w:rPr>
-        <w:t>': u'20000.0',</w:t>
-      </w:r>
-    </w:p>
-    <w:p>
-      <w:pPr>
-        <w:rPr>
-          <w:rFonts w:ascii="Courier New" w:hAnsi="Courier New" w:cs="Courier New"/>
-          <w:sz w:val="18"/>
-          <w:szCs w:val="18"/>
-        </w:rPr>
-      </w:pPr>
-      <w:r>
-        <w:rPr>
-          <w:rFonts w:ascii="Courier New" w:hAnsi="Courier New" w:cs="Courier New"/>
-          <w:sz w:val="18"/>
-          <w:szCs w:val="18"/>
-        </w:rPr>
-        <w:t xml:space="preserve">        </w:t>
-      </w:r>
-      <w:proofErr w:type="spellStart"/>
-      <w:r>
-        <w:rPr>
-          <w:rFonts w:ascii="Courier New" w:hAnsi="Courier New" w:cs="Courier New"/>
-          <w:sz w:val="18"/>
-          <w:szCs w:val="18"/>
-        </w:rPr>
-        <w:t>u'base_lulc_uri</w:t>
-      </w:r>
-      <w:proofErr w:type="spellEnd"/>
-      <w:r>
-        <w:rPr>
-          <w:rFonts w:ascii="Courier New" w:hAnsi="Courier New" w:cs="Courier New"/>
-          <w:sz w:val="18"/>
-          <w:szCs w:val="18"/>
-        </w:rPr>
-        <w:t>': u'C:/Users/Rich/Documents/svn_repos/invest-sample-data/scenario_proximity/scenario_proximity_lulc.tif',</w:t>
-      </w:r>
-    </w:p>
-    <w:p>
-      <w:pPr>
-        <w:rPr>
-          <w:rFonts w:ascii="Courier New" w:hAnsi="Courier New" w:cs="Courier New"/>
-          <w:sz w:val="18"/>
-          <w:szCs w:val="18"/>
-        </w:rPr>
-      </w:pPr>
-      <w:r>
-        <w:rPr>
-          <w:rFonts w:ascii="Courier New" w:hAnsi="Courier New" w:cs="Courier New"/>
-          <w:sz w:val="18"/>
-          <w:szCs w:val="18"/>
-        </w:rPr>
-        <w:t xml:space="preserve">        </w:t>
-      </w:r>
-      <w:proofErr w:type="spellStart"/>
-      <w:r>
-        <w:rPr>
-          <w:rFonts w:ascii="Courier New" w:hAnsi="Courier New" w:cs="Courier New"/>
-          <w:sz w:val="18"/>
-          <w:szCs w:val="18"/>
-        </w:rPr>
-        <w:t>u'convert_farthest_from_edge</w:t>
-      </w:r>
-      <w:proofErr w:type="spellEnd"/>
-      <w:r>
-        <w:rPr>
-          <w:rFonts w:ascii="Courier New" w:hAnsi="Courier New" w:cs="Courier New"/>
-          <w:sz w:val="18"/>
-          <w:szCs w:val="18"/>
-        </w:rPr>
-        <w:t>': True,</w:t>
-      </w:r>
-    </w:p>
-    <w:p>
-      <w:pPr>
-        <w:rPr>
-          <w:rFonts w:ascii="Courier New" w:hAnsi="Courier New" w:cs="Courier New"/>
-          <w:sz w:val="18"/>
-          <w:szCs w:val="18"/>
-        </w:rPr>
-      </w:pPr>
-      <w:r>
-        <w:rPr>
-          <w:rFonts w:ascii="Courier New" w:hAnsi="Courier New" w:cs="Courier New"/>
-          <w:sz w:val="18"/>
-          <w:szCs w:val="18"/>
-        </w:rPr>
-        <w:t xml:space="preserve">        </w:t>
-      </w:r>
-      <w:proofErr w:type="spellStart"/>
-      <w:r>
-        <w:rPr>
-          <w:rFonts w:ascii="Courier New" w:hAnsi="Courier New" w:cs="Courier New"/>
-          <w:sz w:val="18"/>
-          <w:szCs w:val="18"/>
-        </w:rPr>
-        <w:t>u'convert_nearest_to_edge</w:t>
-      </w:r>
-      <w:proofErr w:type="spellEnd"/>
-      <w:r>
-        <w:rPr>
-          <w:rFonts w:ascii="Courier New" w:hAnsi="Courier New" w:cs="Courier New"/>
-          <w:sz w:val="18"/>
-          <w:szCs w:val="18"/>
-        </w:rPr>
-        <w:t>': False,</w:t>
-      </w:r>
-    </w:p>
-    <w:p>
-      <w:pPr>
-        <w:rPr>
-          <w:rFonts w:ascii="Courier New" w:hAnsi="Courier New" w:cs="Courier New"/>
-          <w:sz w:val="18"/>
-          <w:szCs w:val="18"/>
-        </w:rPr>
-      </w:pPr>
-      <w:r>
-        <w:rPr>
-          <w:rFonts w:ascii="Courier New" w:hAnsi="Courier New" w:cs="Courier New"/>
-          <w:sz w:val="18"/>
-          <w:szCs w:val="18"/>
-        </w:rPr>
-        <w:t xml:space="preserve">        </w:t>
-      </w:r>
-      <w:proofErr w:type="spellStart"/>
-      <w:r>
-        <w:rPr>
-          <w:rFonts w:ascii="Courier New" w:hAnsi="Courier New" w:cs="Courier New"/>
-          <w:sz w:val="18"/>
-          <w:szCs w:val="18"/>
-        </w:rPr>
-        <w:t>u'convertible_landcover_codes</w:t>
-      </w:r>
-      <w:proofErr w:type="spellEnd"/>
-      <w:r>
-        <w:rPr>
-          <w:rFonts w:ascii="Courier New" w:hAnsi="Courier New" w:cs="Courier New"/>
-          <w:sz w:val="18"/>
-          <w:szCs w:val="18"/>
-        </w:rPr>
-        <w:t>': u'1 2 3 4 5',</w:t>
-      </w:r>
-    </w:p>
-    <w:p>
-      <w:pPr>
-        <w:rPr>
-          <w:rFonts w:ascii="Courier New" w:hAnsi="Courier New" w:cs="Courier New"/>
-          <w:sz w:val="18"/>
-          <w:szCs w:val="18"/>
-        </w:rPr>
-      </w:pPr>
-      <w:r>
-        <w:rPr>
-          <w:rFonts w:ascii="Courier New" w:hAnsi="Courier New" w:cs="Courier New"/>
-          <w:sz w:val="18"/>
-          <w:szCs w:val="18"/>
-        </w:rPr>
-        <w:t xml:space="preserve">        </w:t>
-      </w:r>
-      <w:proofErr w:type="spellStart"/>
-      <w:r>
-        <w:rPr>
-          <w:rFonts w:ascii="Courier New" w:hAnsi="Courier New" w:cs="Courier New"/>
-          <w:sz w:val="18"/>
-          <w:szCs w:val="18"/>
-        </w:rPr>
-        <w:t>u'focal_landcover_codes</w:t>
-      </w:r>
-      <w:proofErr w:type="spellEnd"/>
-      <w:r>
-        <w:rPr>
-          <w:rFonts w:ascii="Courier New" w:hAnsi="Courier New" w:cs="Courier New"/>
-          <w:sz w:val="18"/>
-          <w:szCs w:val="18"/>
-        </w:rPr>
-        <w:t>': u'1 2 3 4 5',</w:t>
-      </w:r>
-    </w:p>
-    <w:p>
-      <w:pPr>
-        <w:rPr>
-          <w:rFonts w:ascii="Courier New" w:hAnsi="Courier New" w:cs="Courier New"/>
-          <w:sz w:val="18"/>
-          <w:szCs w:val="18"/>
-        </w:rPr>
-      </w:pPr>
-      <w:r>
-        <w:rPr>
-          <w:rFonts w:ascii="Courier New" w:hAnsi="Courier New" w:cs="Courier New"/>
-          <w:sz w:val="18"/>
-          <w:szCs w:val="18"/>
-        </w:rPr>
-        <w:t xml:space="preserve">        </w:t>
-      </w:r>
-      <w:proofErr w:type="spellStart"/>
-      <w:r>
-        <w:rPr>
-          <w:rFonts w:ascii="Courier New" w:hAnsi="Courier New" w:cs="Courier New"/>
-          <w:sz w:val="18"/>
-          <w:szCs w:val="18"/>
-        </w:rPr>
-        <w:t>u'n_fragmentation_steps</w:t>
-      </w:r>
-      <w:proofErr w:type="spellEnd"/>
-      <w:r>
-        <w:rPr>
-          <w:rFonts w:ascii="Courier New" w:hAnsi="Courier New" w:cs="Courier New"/>
-          <w:sz w:val="18"/>
-          <w:szCs w:val="18"/>
-        </w:rPr>
-        <w:t>': u'10',</w:t>
-      </w:r>
-    </w:p>
-    <w:p>
-      <w:pPr>
-        <w:rPr>
-          <w:rFonts w:ascii="Courier New" w:hAnsi="Courier New" w:cs="Courier New"/>
-          <w:sz w:val="18"/>
-          <w:szCs w:val="18"/>
-        </w:rPr>
-      </w:pPr>
-      <w:r>
-        <w:rPr>
-          <w:rFonts w:ascii="Courier New" w:hAnsi="Courier New" w:cs="Courier New"/>
-          <w:sz w:val="18"/>
-          <w:szCs w:val="18"/>
-        </w:rPr>
-        <w:t xml:space="preserve">        </w:t>
-      </w:r>
-      <w:proofErr w:type="spellStart"/>
-      <w:r>
-        <w:rPr>
-          <w:rFonts w:ascii="Courier New" w:hAnsi="Courier New" w:cs="Courier New"/>
-          <w:sz w:val="18"/>
-          <w:szCs w:val="18"/>
-        </w:rPr>
-        <w:t>u'replacment_lucode</w:t>
-      </w:r>
-      <w:proofErr w:type="spellEnd"/>
-      <w:r>
-        <w:rPr>
-          <w:rFonts w:ascii="Courier New" w:hAnsi="Courier New" w:cs="Courier New"/>
-          <w:sz w:val="18"/>
-          <w:szCs w:val="18"/>
-        </w:rPr>
-        <w:t>': u'12',</w:t>
-      </w:r>
-    </w:p>
-    <w:p>
-      <w:pPr>
-        <w:rPr>
-          <w:rFonts w:ascii="Courier New" w:hAnsi="Courier New" w:cs="Courier New"/>
-          <w:sz w:val="18"/>
-          <w:szCs w:val="18"/>
-        </w:rPr>
-      </w:pPr>
-      <w:r>
-        <w:rPr>
-          <w:rFonts w:ascii="Courier New" w:hAnsi="Courier New" w:cs="Courier New"/>
-          <w:sz w:val="18"/>
-          <w:szCs w:val="18"/>
-        </w:rPr>
-        <w:t xml:space="preserve">        </w:t>
-      </w:r>
-      <w:proofErr w:type="spellStart"/>
-      <w:r>
-        <w:rPr>
-          <w:rFonts w:ascii="Courier New" w:hAnsi="Courier New" w:cs="Courier New"/>
-          <w:sz w:val="18"/>
-          <w:szCs w:val="18"/>
-        </w:rPr>
-        <w:t>u'results_suffix</w:t>
-      </w:r>
-      <w:proofErr w:type="spellEnd"/>
-      <w:r>
-        <w:rPr>
-          <w:rFonts w:ascii="Courier New" w:hAnsi="Courier New" w:cs="Courier New"/>
-          <w:sz w:val="18"/>
-          <w:szCs w:val="18"/>
-        </w:rPr>
-        <w:t>': 'frag',</w:t>
-      </w:r>
-    </w:p>
-    <w:p>
-      <w:pPr>
-        <w:rPr>
-          <w:rFonts w:ascii="Courier New" w:hAnsi="Courier New" w:cs="Courier New"/>
-          <w:sz w:val="18"/>
-          <w:szCs w:val="18"/>
-        </w:rPr>
-      </w:pPr>
-      <w:r>
-        <w:rPr>
-          <w:rFonts w:ascii="Courier New" w:hAnsi="Courier New" w:cs="Courier New"/>
-          <w:sz w:val="18"/>
-          <w:szCs w:val="18"/>
-        </w:rPr>
-        <w:t xml:space="preserve">        </w:t>
-      </w:r>
-      <w:proofErr w:type="spellStart"/>
-      <w:r>
-        <w:rPr>
-          <w:rFonts w:ascii="Courier New" w:hAnsi="Courier New" w:cs="Courier New"/>
-          <w:sz w:val="18"/>
-          <w:szCs w:val="18"/>
-        </w:rPr>
-        <w:t>u'workspace_dir</w:t>
-      </w:r>
-      <w:proofErr w:type="spellEnd"/>
-      <w:r>
-        <w:rPr>
-          <w:rFonts w:ascii="Courier New" w:hAnsi="Courier New" w:cs="Courier New"/>
-          <w:sz w:val="18"/>
-          <w:szCs w:val="18"/>
-        </w:rPr>
-        <w:t xml:space="preserve">': </w:t>
-      </w:r>
-      <w:proofErr w:type="spellStart"/>
-      <w:r>
-        <w:rPr>
-          <w:rFonts w:ascii="Courier New" w:hAnsi="Courier New" w:cs="Courier New"/>
-          <w:sz w:val="18"/>
-          <w:szCs w:val="18"/>
-        </w:rPr>
-        <w:t>u'C</w:t>
-      </w:r>
-      <w:proofErr w:type="spellEnd"/>
-      <w:r>
-        <w:rPr>
-          <w:rFonts w:ascii="Courier New" w:hAnsi="Courier New" w:cs="Courier New"/>
-          <w:sz w:val="18"/>
-          <w:szCs w:val="18"/>
-        </w:rPr>
-        <w:t>:\\Users\\Rich/Documents/</w:t>
-      </w:r>
-      <w:proofErr w:type="spellStart"/>
-      <w:r>
-        <w:rPr>
-          <w:rFonts w:ascii="Courier New" w:hAnsi="Courier New" w:cs="Courier New"/>
-          <w:sz w:val="18"/>
-          <w:szCs w:val="18"/>
-        </w:rPr>
-        <w:t>scenario_proximity_workspace</w:t>
-      </w:r>
-      <w:proofErr w:type="spellEnd"/>
-      <w:r>
-        <w:rPr>
-          <w:rFonts w:ascii="Courier New" w:hAnsi="Courier New" w:cs="Courier New"/>
-          <w:sz w:val="18"/>
-          <w:szCs w:val="18"/>
-        </w:rPr>
-        <w:t>',</w:t>
+      <w:r>
+        <w:rPr>
+          <w:rFonts w:ascii="Courier New" w:hAnsi="Courier New" w:cs="Courier New"/>
+          <w:sz w:val="18"/>
+          <w:szCs w:val="18"/>
+        </w:rPr>
+        <w:t>frag_args = {</w:t>
+      </w:r>
+    </w:p>
+    <w:p>
+      <w:pPr>
+        <w:rPr>
+          <w:rFonts w:ascii="Courier New" w:hAnsi="Courier New" w:cs="Courier New"/>
+          <w:sz w:val="18"/>
+          <w:szCs w:val="18"/>
+        </w:rPr>
+      </w:pPr>
+      <w:r>
+        <w:rPr>
+          <w:rFonts w:ascii="Courier New" w:hAnsi="Courier New" w:cs="Courier New"/>
+          <w:sz w:val="18"/>
+          <w:szCs w:val="18"/>
+        </w:rPr>
+        <w:t xml:space="preserve">        u'aoi_uri': u'C:/Users/Rich/Documents/svn_repos/invest-sample-data/scenario_proximity/scenario_proximity_aoi.shp',</w:t>
+      </w:r>
+    </w:p>
+    <w:p>
+      <w:pPr>
+        <w:rPr>
+          <w:rFonts w:ascii="Courier New" w:hAnsi="Courier New" w:cs="Courier New"/>
+          <w:sz w:val="18"/>
+          <w:szCs w:val="18"/>
+        </w:rPr>
+      </w:pPr>
+      <w:r>
+        <w:rPr>
+          <w:rFonts w:ascii="Courier New" w:hAnsi="Courier New" w:cs="Courier New"/>
+          <w:sz w:val="18"/>
+          <w:szCs w:val="18"/>
+        </w:rPr>
+        <w:t xml:space="preserve">        u'area_to_convert': u'20000.0',</w:t>
+      </w:r>
+    </w:p>
+    <w:p>
+      <w:pPr>
+        <w:rPr>
+          <w:rFonts w:ascii="Courier New" w:hAnsi="Courier New" w:cs="Courier New"/>
+          <w:sz w:val="18"/>
+          <w:szCs w:val="18"/>
+        </w:rPr>
+      </w:pPr>
+      <w:r>
+        <w:rPr>
+          <w:rFonts w:ascii="Courier New" w:hAnsi="Courier New" w:cs="Courier New"/>
+          <w:sz w:val="18"/>
+          <w:szCs w:val="18"/>
+        </w:rPr>
+        <w:t xml:space="preserve">        u'base_lulc_uri': u'C:/Users/Rich/Documents/svn_repos/invest-sample-data/scenario_proximity/scenario_proximity_lulc.tif',</w:t>
+      </w:r>
+    </w:p>
+    <w:p>
+      <w:pPr>
+        <w:rPr>
+          <w:rFonts w:ascii="Courier New" w:hAnsi="Courier New" w:cs="Courier New"/>
+          <w:sz w:val="18"/>
+          <w:szCs w:val="18"/>
+        </w:rPr>
+      </w:pPr>
+      <w:r>
+        <w:rPr>
+          <w:rFonts w:ascii="Courier New" w:hAnsi="Courier New" w:cs="Courier New"/>
+          <w:sz w:val="18"/>
+          <w:szCs w:val="18"/>
+        </w:rPr>
+        <w:t xml:space="preserve">        u'convert_farthest_from_edge': True,</w:t>
+      </w:r>
+    </w:p>
+    <w:p>
+      <w:pPr>
+        <w:rPr>
+          <w:rFonts w:ascii="Courier New" w:hAnsi="Courier New" w:cs="Courier New"/>
+          <w:sz w:val="18"/>
+          <w:szCs w:val="18"/>
+        </w:rPr>
+      </w:pPr>
+      <w:r>
+        <w:rPr>
+          <w:rFonts w:ascii="Courier New" w:hAnsi="Courier New" w:cs="Courier New"/>
+          <w:sz w:val="18"/>
+          <w:szCs w:val="18"/>
+        </w:rPr>
+        <w:t xml:space="preserve">        u'convert_nearest_to_edge': False,</w:t>
+      </w:r>
+    </w:p>
+    <w:p>
+      <w:pPr>
+        <w:rPr>
+          <w:rFonts w:ascii="Courier New" w:hAnsi="Courier New" w:cs="Courier New"/>
+          <w:sz w:val="18"/>
+          <w:szCs w:val="18"/>
+        </w:rPr>
+      </w:pPr>
+      <w:r>
+        <w:rPr>
+          <w:rFonts w:ascii="Courier New" w:hAnsi="Courier New" w:cs="Courier New"/>
+          <w:sz w:val="18"/>
+          <w:szCs w:val="18"/>
+        </w:rPr>
+        <w:t xml:space="preserve">        u'convertible_landcover_codes': u'1 2 3 4 5',</w:t>
+      </w:r>
+    </w:p>
+    <w:p>
+      <w:pPr>
+        <w:rPr>
+          <w:rFonts w:ascii="Courier New" w:hAnsi="Courier New" w:cs="Courier New"/>
+          <w:sz w:val="18"/>
+          <w:szCs w:val="18"/>
+        </w:rPr>
+      </w:pPr>
+      <w:r>
+        <w:rPr>
+          <w:rFonts w:ascii="Courier New" w:hAnsi="Courier New" w:cs="Courier New"/>
+          <w:sz w:val="18"/>
+          <w:szCs w:val="18"/>
+        </w:rPr>
+        <w:t xml:space="preserve">        u'focal_landcover_codes': u'1 2 3 4 5',</w:t>
+      </w:r>
+    </w:p>
+    <w:p>
+      <w:pPr>
+        <w:rPr>
+          <w:rFonts w:ascii="Courier New" w:hAnsi="Courier New" w:cs="Courier New"/>
+          <w:sz w:val="18"/>
+          <w:szCs w:val="18"/>
+        </w:rPr>
+      </w:pPr>
+      <w:r>
+        <w:rPr>
+          <w:rFonts w:ascii="Courier New" w:hAnsi="Courier New" w:cs="Courier New"/>
+          <w:sz w:val="18"/>
+          <w:szCs w:val="18"/>
+        </w:rPr>
+        <w:t xml:space="preserve">        u'n_fragmentation_steps': u'10',</w:t>
+      </w:r>
+    </w:p>
+    <w:p>
+      <w:pPr>
+        <w:rPr>
+          <w:rFonts w:ascii="Courier New" w:hAnsi="Courier New" w:cs="Courier New"/>
+          <w:sz w:val="18"/>
+          <w:szCs w:val="18"/>
+        </w:rPr>
+      </w:pPr>
+      <w:r>
+        <w:rPr>
+          <w:rFonts w:ascii="Courier New" w:hAnsi="Courier New" w:cs="Courier New"/>
+          <w:sz w:val="18"/>
+          <w:szCs w:val="18"/>
+        </w:rPr>
+        <w:t xml:space="preserve">        u'replacment_lucode': u'12',</w:t>
+      </w:r>
+    </w:p>
+    <w:p>
+      <w:pPr>
+        <w:rPr>
+          <w:rFonts w:ascii="Courier New" w:hAnsi="Courier New" w:cs="Courier New"/>
+          <w:sz w:val="18"/>
+          <w:szCs w:val="18"/>
+        </w:rPr>
+      </w:pPr>
+      <w:r>
+        <w:rPr>
+          <w:rFonts w:ascii="Courier New" w:hAnsi="Courier New" w:cs="Courier New"/>
+          <w:sz w:val="18"/>
+          <w:szCs w:val="18"/>
+        </w:rPr>
+        <w:t xml:space="preserve">        u'results_suffix': 'frag',</w:t>
+      </w:r>
+    </w:p>
+    <w:p>
+      <w:pPr>
+        <w:rPr>
+          <w:rFonts w:ascii="Courier New" w:hAnsi="Courier New" w:cs="Courier New"/>
+          <w:sz w:val="18"/>
+          <w:szCs w:val="18"/>
+        </w:rPr>
+      </w:pPr>
+      <w:r>
+        <w:rPr>
+          <w:rFonts w:ascii="Courier New" w:hAnsi="Courier New" w:cs="Courier New"/>
+          <w:sz w:val="18"/>
+          <w:szCs w:val="18"/>
+        </w:rPr>
+        <w:t xml:space="preserve">        u'workspace_dir': u'C:\\Users\\Rich/Documents/scenario_proximity_workspace',</w:t>
       </w:r>
     </w:p>
     <w:p>
@@ -4603,444 +3025,200 @@
           <w:szCs w:val="18"/>
         </w:rPr>
       </w:pPr>
-      <w:proofErr w:type="spellStart"/>
-      <w:r>
-        <w:rPr>
-          <w:rFonts w:ascii="Courier New" w:hAnsi="Courier New" w:cs="Courier New"/>
-          <w:sz w:val="18"/>
-          <w:szCs w:val="18"/>
-        </w:rPr>
-        <w:t>ag_args</w:t>
-      </w:r>
-      <w:proofErr w:type="spellEnd"/>
-      <w:r>
-        <w:rPr>
-          <w:rFonts w:ascii="Courier New" w:hAnsi="Courier New" w:cs="Courier New"/>
-          <w:sz w:val="18"/>
-          <w:szCs w:val="18"/>
-        </w:rPr>
-        <w:t xml:space="preserve"> = {</w:t>
-      </w:r>
-    </w:p>
-    <w:p>
-      <w:pPr>
-        <w:rPr>
-          <w:rFonts w:ascii="Courier New" w:hAnsi="Courier New" w:cs="Courier New"/>
-          <w:sz w:val="18"/>
-          <w:szCs w:val="18"/>
-        </w:rPr>
-      </w:pPr>
-      <w:r>
-        <w:rPr>
-          <w:rFonts w:ascii="Courier New" w:hAnsi="Courier New" w:cs="Courier New"/>
-          <w:sz w:val="18"/>
-          <w:szCs w:val="18"/>
-        </w:rPr>
-        <w:t xml:space="preserve">        </w:t>
-      </w:r>
-      <w:proofErr w:type="spellStart"/>
-      <w:r>
-        <w:rPr>
-          <w:rFonts w:ascii="Courier New" w:hAnsi="Courier New" w:cs="Courier New"/>
-          <w:sz w:val="18"/>
-          <w:szCs w:val="18"/>
-        </w:rPr>
-        <w:t>u'aoi_uri</w:t>
-      </w:r>
-      <w:proofErr w:type="spellEnd"/>
-      <w:r>
-        <w:rPr>
-          <w:rFonts w:ascii="Courier New" w:hAnsi="Courier New" w:cs="Courier New"/>
-          <w:sz w:val="18"/>
-          <w:szCs w:val="18"/>
-        </w:rPr>
-        <w:t>': u'C:/Users/Rich/Documents/svn_repos/invest-sample-data/scenario_proximity/scenario_proximity_aoi.shp',</w:t>
-      </w:r>
-    </w:p>
-    <w:p>
-      <w:pPr>
-        <w:rPr>
-          <w:rFonts w:ascii="Courier New" w:hAnsi="Courier New" w:cs="Courier New"/>
-          <w:sz w:val="18"/>
-          <w:szCs w:val="18"/>
-        </w:rPr>
-      </w:pPr>
-      <w:r>
-        <w:rPr>
-          <w:rFonts w:ascii="Courier New" w:hAnsi="Courier New" w:cs="Courier New"/>
-          <w:sz w:val="18"/>
-          <w:szCs w:val="18"/>
-        </w:rPr>
-        <w:t xml:space="preserve">        </w:t>
-      </w:r>
-      <w:proofErr w:type="spellStart"/>
-      <w:r>
-        <w:rPr>
-          <w:rFonts w:ascii="Courier New" w:hAnsi="Courier New" w:cs="Courier New"/>
-          <w:sz w:val="18"/>
-          <w:szCs w:val="18"/>
-        </w:rPr>
-        <w:t>u'area_to_convert</w:t>
-      </w:r>
-      <w:proofErr w:type="spellEnd"/>
-      <w:r>
-        <w:rPr>
-          <w:rFonts w:ascii="Courier New" w:hAnsi="Courier New" w:cs="Courier New"/>
-          <w:sz w:val="18"/>
-          <w:szCs w:val="18"/>
-        </w:rPr>
-        <w:t>': u'20000.0',</w:t>
-      </w:r>
-    </w:p>
-    <w:p>
-      <w:pPr>
-        <w:rPr>
-          <w:rFonts w:ascii="Courier New" w:hAnsi="Courier New" w:cs="Courier New"/>
-          <w:sz w:val="18"/>
-          <w:szCs w:val="18"/>
-        </w:rPr>
-      </w:pPr>
-      <w:r>
-        <w:rPr>
-          <w:rFonts w:ascii="Courier New" w:hAnsi="Courier New" w:cs="Courier New"/>
-          <w:sz w:val="18"/>
-          <w:szCs w:val="18"/>
-        </w:rPr>
-        <w:t xml:space="preserve">        </w:t>
-      </w:r>
-      <w:proofErr w:type="spellStart"/>
-      <w:r>
-        <w:rPr>
-          <w:rFonts w:ascii="Courier New" w:hAnsi="Courier New" w:cs="Courier New"/>
-          <w:sz w:val="18"/>
-          <w:szCs w:val="18"/>
-        </w:rPr>
-        <w:t>u'base_lulc_uri</w:t>
-      </w:r>
-      <w:proofErr w:type="spellEnd"/>
-      <w:r>
-        <w:rPr>
-          <w:rFonts w:ascii="Courier New" w:hAnsi="Courier New" w:cs="Courier New"/>
-          <w:sz w:val="18"/>
-          <w:szCs w:val="18"/>
-        </w:rPr>
-        <w:t>': u'C:/Users/Rich/Documents/svn_repos/invest-sample-data/scenario_proximity/scenario_proximity_lulc.tif',</w:t>
-      </w:r>
-    </w:p>
-    <w:p>
-      <w:pPr>
-        <w:rPr>
-          <w:rFonts w:ascii="Courier New" w:hAnsi="Courier New" w:cs="Courier New"/>
-          <w:sz w:val="18"/>
-          <w:szCs w:val="18"/>
-        </w:rPr>
-      </w:pPr>
-      <w:r>
-        <w:rPr>
-          <w:rFonts w:ascii="Courier New" w:hAnsi="Courier New" w:cs="Courier New"/>
-          <w:sz w:val="18"/>
-          <w:szCs w:val="18"/>
-        </w:rPr>
-        <w:t xml:space="preserve">        </w:t>
-      </w:r>
-      <w:proofErr w:type="spellStart"/>
-      <w:r>
-        <w:rPr>
-          <w:rFonts w:ascii="Courier New" w:hAnsi="Courier New" w:cs="Courier New"/>
-          <w:sz w:val="18"/>
-          <w:szCs w:val="18"/>
-        </w:rPr>
-        <w:t>u'convert_farthest_from_edge</w:t>
-      </w:r>
-      <w:proofErr w:type="spellEnd"/>
-      <w:r>
-        <w:rPr>
-          <w:rFonts w:ascii="Courier New" w:hAnsi="Courier New" w:cs="Courier New"/>
-          <w:sz w:val="18"/>
-          <w:szCs w:val="18"/>
-        </w:rPr>
-        <w:t>': False,</w:t>
-      </w:r>
-    </w:p>
-    <w:p>
-      <w:pPr>
-        <w:rPr>
-          <w:rFonts w:ascii="Courier New" w:hAnsi="Courier New" w:cs="Courier New"/>
-          <w:sz w:val="18"/>
-          <w:szCs w:val="18"/>
-        </w:rPr>
-      </w:pPr>
-      <w:r>
-        <w:rPr>
-          <w:rFonts w:ascii="Courier New" w:hAnsi="Courier New" w:cs="Courier New"/>
-          <w:sz w:val="18"/>
-          <w:szCs w:val="18"/>
-        </w:rPr>
-        <w:t xml:space="preserve">        </w:t>
-      </w:r>
-      <w:proofErr w:type="spellStart"/>
-      <w:r>
-        <w:rPr>
-          <w:rFonts w:ascii="Courier New" w:hAnsi="Courier New" w:cs="Courier New"/>
-          <w:sz w:val="18"/>
-          <w:szCs w:val="18"/>
-        </w:rPr>
-        <w:t>u'convert_nearest_to_edge</w:t>
-      </w:r>
-      <w:proofErr w:type="spellEnd"/>
-      <w:r>
-        <w:rPr>
-          <w:rFonts w:ascii="Courier New" w:hAnsi="Courier New" w:cs="Courier New"/>
-          <w:sz w:val="18"/>
-          <w:szCs w:val="18"/>
-        </w:rPr>
-        <w:t>': True,</w:t>
-      </w:r>
-    </w:p>
-    <w:p>
-      <w:pPr>
-        <w:rPr>
-          <w:rFonts w:ascii="Courier New" w:hAnsi="Courier New" w:cs="Courier New"/>
-          <w:sz w:val="18"/>
-          <w:szCs w:val="18"/>
-        </w:rPr>
-      </w:pPr>
-      <w:r>
-        <w:rPr>
-          <w:rFonts w:ascii="Courier New" w:hAnsi="Courier New" w:cs="Courier New"/>
-          <w:sz w:val="18"/>
-          <w:szCs w:val="18"/>
-        </w:rPr>
-        <w:t xml:space="preserve">        </w:t>
-      </w:r>
-      <w:proofErr w:type="spellStart"/>
-      <w:r>
-        <w:rPr>
-          <w:rFonts w:ascii="Courier New" w:hAnsi="Courier New" w:cs="Courier New"/>
-          <w:sz w:val="18"/>
-          <w:szCs w:val="18"/>
-        </w:rPr>
-        <w:t>u'convertible_landcover_codes</w:t>
-      </w:r>
-      <w:proofErr w:type="spellEnd"/>
-      <w:r>
-        <w:rPr>
-          <w:rFonts w:ascii="Courier New" w:hAnsi="Courier New" w:cs="Courier New"/>
-          <w:sz w:val="18"/>
-          <w:szCs w:val="18"/>
-        </w:rPr>
-        <w:t>': u'12',</w:t>
-      </w:r>
-    </w:p>
-    <w:p>
-      <w:pPr>
-        <w:rPr>
-          <w:rFonts w:ascii="Courier New" w:hAnsi="Courier New" w:cs="Courier New"/>
-          <w:sz w:val="18"/>
-          <w:szCs w:val="18"/>
-        </w:rPr>
-      </w:pPr>
-      <w:r>
-        <w:rPr>
-          <w:rFonts w:ascii="Courier New" w:hAnsi="Courier New" w:cs="Courier New"/>
-          <w:sz w:val="18"/>
-          <w:szCs w:val="18"/>
-        </w:rPr>
-        <w:t xml:space="preserve">        </w:t>
-      </w:r>
-      <w:proofErr w:type="spellStart"/>
-      <w:r>
-        <w:rPr>
-          <w:rFonts w:ascii="Courier New" w:hAnsi="Courier New" w:cs="Courier New"/>
-          <w:sz w:val="18"/>
-          <w:szCs w:val="18"/>
-        </w:rPr>
-        <w:t>u'focal_landcover_codes</w:t>
-      </w:r>
-      <w:proofErr w:type="spellEnd"/>
-      <w:r>
-        <w:rPr>
-          <w:rFonts w:ascii="Courier New" w:hAnsi="Courier New" w:cs="Courier New"/>
-          <w:sz w:val="18"/>
-          <w:szCs w:val="18"/>
-        </w:rPr>
-        <w:t>': u'1 2 3 4 5',</w:t>
-      </w:r>
-    </w:p>
-    <w:p>
-      <w:pPr>
-        <w:rPr>
-          <w:rFonts w:ascii="Courier New" w:hAnsi="Courier New" w:cs="Courier New"/>
-          <w:sz w:val="18"/>
-          <w:szCs w:val="18"/>
-        </w:rPr>
-      </w:pPr>
-      <w:r>
-        <w:rPr>
-          <w:rFonts w:ascii="Courier New" w:hAnsi="Courier New" w:cs="Courier New"/>
-          <w:sz w:val="18"/>
-          <w:szCs w:val="18"/>
-        </w:rPr>
-        <w:t xml:space="preserve">        </w:t>
-      </w:r>
-      <w:proofErr w:type="spellStart"/>
-      <w:r>
-        <w:rPr>
-          <w:rFonts w:ascii="Courier New" w:hAnsi="Courier New" w:cs="Courier New"/>
-          <w:sz w:val="18"/>
-          <w:szCs w:val="18"/>
-        </w:rPr>
-        <w:t>u'n_fragmentation_steps</w:t>
-      </w:r>
-      <w:proofErr w:type="spellEnd"/>
-      <w:r>
-        <w:rPr>
-          <w:rFonts w:ascii="Courier New" w:hAnsi="Courier New" w:cs="Courier New"/>
-          <w:sz w:val="18"/>
-          <w:szCs w:val="18"/>
-        </w:rPr>
-        <w:t>': u'1',</w:t>
-      </w:r>
-    </w:p>
-    <w:p>
-      <w:pPr>
-        <w:rPr>
-          <w:rFonts w:ascii="Courier New" w:hAnsi="Courier New" w:cs="Courier New"/>
-          <w:sz w:val="18"/>
-          <w:szCs w:val="18"/>
-        </w:rPr>
-      </w:pPr>
-      <w:r>
-        <w:rPr>
-          <w:rFonts w:ascii="Courier New" w:hAnsi="Courier New" w:cs="Courier New"/>
-          <w:sz w:val="18"/>
-          <w:szCs w:val="18"/>
-        </w:rPr>
-        <w:t xml:space="preserve">        </w:t>
-      </w:r>
-      <w:proofErr w:type="spellStart"/>
-      <w:r>
-        <w:rPr>
-          <w:rFonts w:ascii="Courier New" w:hAnsi="Courier New" w:cs="Courier New"/>
-          <w:sz w:val="18"/>
-          <w:szCs w:val="18"/>
-        </w:rPr>
-        <w:t>u'replacment_lucode</w:t>
-      </w:r>
-      <w:proofErr w:type="spellEnd"/>
-      <w:r>
-        <w:rPr>
-          <w:rFonts w:ascii="Courier New" w:hAnsi="Courier New" w:cs="Courier New"/>
-          <w:sz w:val="18"/>
-          <w:szCs w:val="18"/>
-        </w:rPr>
-        <w:t>': u'12',</w:t>
-      </w:r>
-    </w:p>
-    <w:p>
-      <w:pPr>
-        <w:rPr>
-          <w:rFonts w:ascii="Courier New" w:hAnsi="Courier New" w:cs="Courier New"/>
-          <w:sz w:val="18"/>
-          <w:szCs w:val="18"/>
-        </w:rPr>
-      </w:pPr>
-      <w:r>
-        <w:rPr>
-          <w:rFonts w:ascii="Courier New" w:hAnsi="Courier New" w:cs="Courier New"/>
-          <w:sz w:val="18"/>
-          <w:szCs w:val="18"/>
-        </w:rPr>
-        <w:t xml:space="preserve">        </w:t>
-      </w:r>
-      <w:proofErr w:type="spellStart"/>
-      <w:r>
-        <w:rPr>
-          <w:rFonts w:ascii="Courier New" w:hAnsi="Courier New" w:cs="Courier New"/>
-          <w:sz w:val="18"/>
-          <w:szCs w:val="18"/>
-        </w:rPr>
-        <w:t>u'results_suffix</w:t>
-      </w:r>
-      <w:proofErr w:type="spellEnd"/>
-      <w:r>
-        <w:rPr>
-          <w:rFonts w:ascii="Courier New" w:hAnsi="Courier New" w:cs="Courier New"/>
-          <w:sz w:val="18"/>
-          <w:szCs w:val="18"/>
-        </w:rPr>
-        <w:t>': 'ag',</w:t>
-      </w:r>
-    </w:p>
-    <w:p>
-      <w:pPr>
-        <w:rPr>
-          <w:rFonts w:ascii="Courier New" w:hAnsi="Courier New" w:cs="Courier New"/>
-          <w:sz w:val="18"/>
-          <w:szCs w:val="18"/>
-        </w:rPr>
-      </w:pPr>
-      <w:r>
-        <w:rPr>
-          <w:rFonts w:ascii="Courier New" w:hAnsi="Courier New" w:cs="Courier New"/>
-          <w:sz w:val="18"/>
-          <w:szCs w:val="18"/>
-        </w:rPr>
-        <w:t xml:space="preserve">        </w:t>
-      </w:r>
-      <w:proofErr w:type="spellStart"/>
-      <w:r>
-        <w:rPr>
-          <w:rFonts w:ascii="Courier New" w:hAnsi="Courier New" w:cs="Courier New"/>
-          <w:sz w:val="18"/>
-          <w:szCs w:val="18"/>
-        </w:rPr>
-        <w:t>u'workspace_dir</w:t>
-      </w:r>
-      <w:proofErr w:type="spellEnd"/>
-      <w:r>
-        <w:rPr>
-          <w:rFonts w:ascii="Courier New" w:hAnsi="Courier New" w:cs="Courier New"/>
-          <w:sz w:val="18"/>
-          <w:szCs w:val="18"/>
-        </w:rPr>
-        <w:t xml:space="preserve">': </w:t>
-      </w:r>
-      <w:proofErr w:type="spellStart"/>
-      <w:r>
-        <w:rPr>
-          <w:rFonts w:ascii="Courier New" w:hAnsi="Courier New" w:cs="Courier New"/>
-          <w:sz w:val="18"/>
-          <w:szCs w:val="18"/>
-        </w:rPr>
-        <w:t>u'C</w:t>
-      </w:r>
-      <w:proofErr w:type="spellEnd"/>
-      <w:r>
-        <w:rPr>
-          <w:rFonts w:ascii="Courier New" w:hAnsi="Courier New" w:cs="Courier New"/>
-          <w:sz w:val="18"/>
-          <w:szCs w:val="18"/>
-        </w:rPr>
-        <w:t>:\\Users\\Rich/Documents/</w:t>
-      </w:r>
-      <w:proofErr w:type="spellStart"/>
-      <w:r>
-        <w:rPr>
-          <w:rFonts w:ascii="Courier New" w:hAnsi="Courier New" w:cs="Courier New"/>
-          <w:sz w:val="18"/>
-          <w:szCs w:val="18"/>
-        </w:rPr>
-        <w:t>scenario_proximity_workspace</w:t>
-      </w:r>
-      <w:proofErr w:type="spellEnd"/>
-      <w:r>
-        <w:rPr>
-          <w:rFonts w:ascii="Courier New" w:hAnsi="Courier New" w:cs="Courier New"/>
-          <w:sz w:val="18"/>
-          <w:szCs w:val="18"/>
-        </w:rPr>
-        <w:t>',</w:t>
+      <w:r>
+        <w:rPr>
+          <w:rFonts w:ascii="Courier New" w:hAnsi="Courier New" w:cs="Courier New"/>
+          <w:sz w:val="18"/>
+          <w:szCs w:val="18"/>
+        </w:rPr>
+        <w:t>ag_args = {</w:t>
+      </w:r>
+    </w:p>
+    <w:p>
+      <w:pPr>
+        <w:rPr>
+          <w:rFonts w:ascii="Courier New" w:hAnsi="Courier New" w:cs="Courier New"/>
+          <w:sz w:val="18"/>
+          <w:szCs w:val="18"/>
+        </w:rPr>
+      </w:pPr>
+      <w:r>
+        <w:rPr>
+          <w:rFonts w:ascii="Courier New" w:hAnsi="Courier New" w:cs="Courier New"/>
+          <w:sz w:val="18"/>
+          <w:szCs w:val="18"/>
+        </w:rPr>
+        <w:t xml:space="preserve">        u'aoi_uri': u'C:/Users/Rich/Documents/svn_repos/invest-sample-data/scenario_proximity/scenario_proximity_aoi.shp',</w:t>
+      </w:r>
+    </w:p>
+    <w:p>
+      <w:pPr>
+        <w:rPr>
+          <w:rFonts w:ascii="Courier New" w:hAnsi="Courier New" w:cs="Courier New"/>
+          <w:sz w:val="18"/>
+          <w:szCs w:val="18"/>
+        </w:rPr>
+      </w:pPr>
+      <w:r>
+        <w:rPr>
+          <w:rFonts w:ascii="Courier New" w:hAnsi="Courier New" w:cs="Courier New"/>
+          <w:sz w:val="18"/>
+          <w:szCs w:val="18"/>
+        </w:rPr>
+        <w:t xml:space="preserve">        u'area_to_convert': u'20000.0',</w:t>
+      </w:r>
+    </w:p>
+    <w:p>
+      <w:pPr>
+        <w:rPr>
+          <w:rFonts w:ascii="Courier New" w:hAnsi="Courier New" w:cs="Courier New"/>
+          <w:sz w:val="18"/>
+          <w:szCs w:val="18"/>
+        </w:rPr>
+      </w:pPr>
+      <w:r>
+        <w:rPr>
+          <w:rFonts w:ascii="Courier New" w:hAnsi="Courier New" w:cs="Courier New"/>
+          <w:sz w:val="18"/>
+          <w:szCs w:val="18"/>
+        </w:rPr>
+        <w:t xml:space="preserve">        u'base_lulc_uri': u'C:/Users/Rich/Documents/svn_repos/invest-sample-data/scenario_proximity/scenario_proximity_lulc.tif',</w:t>
+      </w:r>
+    </w:p>
+    <w:p>
+      <w:pPr>
+        <w:rPr>
+          <w:rFonts w:ascii="Courier New" w:hAnsi="Courier New" w:cs="Courier New"/>
+          <w:sz w:val="18"/>
+          <w:szCs w:val="18"/>
+        </w:rPr>
+      </w:pPr>
+      <w:r>
+        <w:rPr>
+          <w:rFonts w:ascii="Courier New" w:hAnsi="Courier New" w:cs="Courier New"/>
+          <w:sz w:val="18"/>
+          <w:szCs w:val="18"/>
+        </w:rPr>
+        <w:t xml:space="preserve">        u'convert_farthest_from_edge': False,</w:t>
+      </w:r>
+    </w:p>
+    <w:p>
+      <w:pPr>
+        <w:rPr>
+          <w:rFonts w:ascii="Courier New" w:hAnsi="Courier New" w:cs="Courier New"/>
+          <w:sz w:val="18"/>
+          <w:szCs w:val="18"/>
+        </w:rPr>
+      </w:pPr>
+      <w:r>
+        <w:rPr>
+          <w:rFonts w:ascii="Courier New" w:hAnsi="Courier New" w:cs="Courier New"/>
+          <w:sz w:val="18"/>
+          <w:szCs w:val="18"/>
+        </w:rPr>
+        <w:t xml:space="preserve">        u'convert_nearest_to_edge': True,</w:t>
+      </w:r>
+    </w:p>
+    <w:p>
+      <w:pPr>
+        <w:rPr>
+          <w:rFonts w:ascii="Courier New" w:hAnsi="Courier New" w:cs="Courier New"/>
+          <w:sz w:val="18"/>
+          <w:szCs w:val="18"/>
+        </w:rPr>
+      </w:pPr>
+      <w:r>
+        <w:rPr>
+          <w:rFonts w:ascii="Courier New" w:hAnsi="Courier New" w:cs="Courier New"/>
+          <w:sz w:val="18"/>
+          <w:szCs w:val="18"/>
+        </w:rPr>
+        <w:t xml:space="preserve">        u'convertible_landcover_codes': u'12',</w:t>
+      </w:r>
+    </w:p>
+    <w:p>
+      <w:pPr>
+        <w:rPr>
+          <w:rFonts w:ascii="Courier New" w:hAnsi="Courier New" w:cs="Courier New"/>
+          <w:sz w:val="18"/>
+          <w:szCs w:val="18"/>
+        </w:rPr>
+      </w:pPr>
+      <w:r>
+        <w:rPr>
+          <w:rFonts w:ascii="Courier New" w:hAnsi="Courier New" w:cs="Courier New"/>
+          <w:sz w:val="18"/>
+          <w:szCs w:val="18"/>
+        </w:rPr>
+        <w:t xml:space="preserve">        u'focal_landcover_codes': u'1 2 3 4 5',</w:t>
+      </w:r>
+    </w:p>
+    <w:p>
+      <w:pPr>
+        <w:rPr>
+          <w:rFonts w:ascii="Courier New" w:hAnsi="Courier New" w:cs="Courier New"/>
+          <w:sz w:val="18"/>
+          <w:szCs w:val="18"/>
+        </w:rPr>
+      </w:pPr>
+      <w:r>
+        <w:rPr>
+          <w:rFonts w:ascii="Courier New" w:hAnsi="Courier New" w:cs="Courier New"/>
+          <w:sz w:val="18"/>
+          <w:szCs w:val="18"/>
+        </w:rPr>
+        <w:t xml:space="preserve">        u'n_fragmentation_steps': u'1',</w:t>
+      </w:r>
+    </w:p>
+    <w:p>
+      <w:pPr>
+        <w:rPr>
+          <w:rFonts w:ascii="Courier New" w:hAnsi="Courier New" w:cs="Courier New"/>
+          <w:sz w:val="18"/>
+          <w:szCs w:val="18"/>
+        </w:rPr>
+      </w:pPr>
+      <w:r>
+        <w:rPr>
+          <w:rFonts w:ascii="Courier New" w:hAnsi="Courier New" w:cs="Courier New"/>
+          <w:sz w:val="18"/>
+          <w:szCs w:val="18"/>
+        </w:rPr>
+        <w:t xml:space="preserve">        u'replacment_lucode': u'12',</w:t>
+      </w:r>
+    </w:p>
+    <w:p>
+      <w:pPr>
+        <w:rPr>
+          <w:rFonts w:ascii="Courier New" w:hAnsi="Courier New" w:cs="Courier New"/>
+          <w:sz w:val="18"/>
+          <w:szCs w:val="18"/>
+        </w:rPr>
+      </w:pPr>
+      <w:r>
+        <w:rPr>
+          <w:rFonts w:ascii="Courier New" w:hAnsi="Courier New" w:cs="Courier New"/>
+          <w:sz w:val="18"/>
+          <w:szCs w:val="18"/>
+        </w:rPr>
+        <w:t xml:space="preserve">        u'results_suffix': 'ag',</w:t>
+      </w:r>
+    </w:p>
+    <w:p>
+      <w:pPr>
+        <w:rPr>
+          <w:rFonts w:ascii="Courier New" w:hAnsi="Courier New" w:cs="Courier New"/>
+          <w:sz w:val="18"/>
+          <w:szCs w:val="18"/>
+        </w:rPr>
+      </w:pPr>
+      <w:r>
+        <w:rPr>
+          <w:rFonts w:ascii="Courier New" w:hAnsi="Courier New" w:cs="Courier New"/>
+          <w:sz w:val="18"/>
+          <w:szCs w:val="18"/>
+        </w:rPr>
+        <w:t xml:space="preserve">        u'workspace_dir': u'C:\\Users\\Rich/Documents/scenario_proximity_workspace',</w:t>
       </w:r>
     </w:p>
     <w:p>
@@ -5156,8 +3334,8 @@
       </w:r>
     </w:p>
     <w:sectPr>
-      <w:headerReference w:type="default" r:id="rId11"/>
-      <w:footerReference w:type="default" r:id="rId12"/>
+      <w:headerReference w:type="default" r:id="rId9"/>
+      <w:footerReference w:type="default" r:id="rId10"/>
       <w:pgSz w:w="12240" w:h="15840"/>
       <w:pgMar w:top="1440" w:right="1440" w:bottom="1440" w:left="1440" w:header="720" w:footer="720" w:gutter="0"/>
       <w:cols w:space="720"/>
@@ -5165,75 +3343,6 @@
     </w:sectPr>
   </w:body>
 </w:document>
-</file>
-
-<file path=word/comments.xml><?xml version="1.0" encoding="utf-8"?>
-<w:comments xmlns:wpc="http://schemas.microsoft.com/office/word/2010/wordprocessingCanvas" xmlns:mc="http://schemas.openxmlformats.org/markup-compatibility/2006" xmlns:o="urn:schemas-microsoft-com:office:office" xmlns:r="http://schemas.openxmlformats.org/officeDocument/2006/relationships" xmlns:m="http://schemas.openxmlformats.org/officeDocument/2006/math" xmlns:v="urn:schemas-microsoft-com:vml" xmlns:wp14="http://schemas.microsoft.com/office/word/2010/wordprocessingDrawing" xmlns:wp="http://schemas.openxmlformats.org/drawingml/2006/wordprocessingDrawing" xmlns:w10="urn:schemas-microsoft-com:office:word" xmlns:w="http://schemas.openxmlformats.org/wordprocessingml/2006/main" xmlns:w14="http://schemas.microsoft.com/office/word/2010/wordml" xmlns:w15="http://schemas.microsoft.com/office/word/2012/wordml" xmlns:wpg="http://schemas.microsoft.com/office/word/2010/wordprocessingGroup" xmlns:wpi="http://schemas.microsoft.com/office/word/2010/wordprocessingInk" xmlns:wne="http://schemas.microsoft.com/office/word/2006/wordml" xmlns:wps="http://schemas.microsoft.com/office/word/2010/wordprocessingShape" mc:Ignorable="w14 w15 wp14">
-  <w:comment w:id="0" w:author="Becky Chaplin-Kramer" w:date="2015-09-08T17:24:00Z" w:initials="BC">
-    <w:p>
-      <w:pPr>
-        <w:pStyle w:val="CommentText"/>
-      </w:pPr>
-      <w:r>
-        <w:rPr>
-          <w:rStyle w:val="CommentReference"/>
-        </w:rPr>
-        <w:annotationRef/>
-      </w:r>
-      <w:r>
-        <w:t xml:space="preserve">Sarah and Carina – we have decided this adds more flexibility, while retaining your original functionality.  Upon implementing this, we realized that if you select “agriculture” as “focal </w:t>
-      </w:r>
-      <w:proofErr w:type="spellStart"/>
-      <w:r>
-        <w:t>landcover</w:t>
-      </w:r>
-      <w:proofErr w:type="spellEnd"/>
-      <w:r>
-        <w:t>” then you can generate the “expand from current ag” – it’s just a special case of the “nearest to edge” scenario.</w:t>
-      </w:r>
-    </w:p>
-    <w:p>
-      <w:pPr>
-        <w:pStyle w:val="CommentText"/>
-      </w:pPr>
-    </w:p>
-    <w:p>
-      <w:pPr>
-        <w:pStyle w:val="CommentText"/>
-      </w:pPr>
-      <w:r>
-        <w:t>We further determined that this need not be limited to an “agricultural expansion” model at all, but a “</w:t>
-      </w:r>
-      <w:proofErr w:type="spellStart"/>
-      <w:r>
-        <w:t>landcover</w:t>
-      </w:r>
-      <w:proofErr w:type="spellEnd"/>
-      <w:r>
-        <w:t xml:space="preserve"> transition” model. You could designate anything as the “conversion” type –you could even convert agriculture to urban or residential, as is occurring throughout much of the US right now.</w:t>
-      </w:r>
-    </w:p>
-    <w:p>
-      <w:pPr>
-        <w:pStyle w:val="CommentText"/>
-      </w:pPr>
-    </w:p>
-    <w:p>
-      <w:pPr>
-        <w:pStyle w:val="CommentText"/>
-      </w:pPr>
-      <w:r>
-        <w:t>We hope you find this acceptable, as we think it will be attractive to a much broader audience this way! There are examples below of how you would parameterize the model to get the same scenarios you are used to seeing.</w:t>
-      </w:r>
-    </w:p>
-  </w:comment>
-</w:comments>
-</file>
-
-<file path=word/commentsExtended.xml><?xml version="1.0" encoding="utf-8"?>
-<w15:commentsEx xmlns:wpc="http://schemas.microsoft.com/office/word/2010/wordprocessingCanvas" xmlns:mc="http://schemas.openxmlformats.org/markup-compatibility/2006" xmlns:o="urn:schemas-microsoft-com:office:office" xmlns:r="http://schemas.openxmlformats.org/officeDocument/2006/relationships" xmlns:m="http://schemas.openxmlformats.org/officeDocument/2006/math" xmlns:v="urn:schemas-microsoft-com:vml" xmlns:wp14="http://schemas.microsoft.com/office/word/2010/wordprocessingDrawing" xmlns:wp="http://schemas.openxmlformats.org/drawingml/2006/wordprocessingDrawing" xmlns:w10="urn:schemas-microsoft-com:office:word" xmlns:w="http://schemas.openxmlformats.org/wordprocessingml/2006/main" xmlns:w14="http://schemas.microsoft.com/office/word/2010/wordml" xmlns:w15="http://schemas.microsoft.com/office/word/2012/wordml" xmlns:wpg="http://schemas.microsoft.com/office/word/2010/wordprocessingGroup" xmlns:wpi="http://schemas.microsoft.com/office/word/2010/wordprocessingInk" xmlns:wne="http://schemas.microsoft.com/office/word/2006/wordml" xmlns:wps="http://schemas.microsoft.com/office/word/2010/wordprocessingShape" mc:Ignorable="w14 w15 wp14">
-  <w15:commentEx w15:paraId="64B829AE" w15:done="0"/>
-</w15:commentsEx>
 </file>
 
 <file path=word/endnotes.xml><?xml version="1.0" encoding="utf-8"?>
@@ -8226,14 +6335,6 @@
     <w:abstractNumId w:val="8"/>
   </w:num>
 </w:numbering>
-</file>
-
-<file path=word/people.xml><?xml version="1.0" encoding="utf-8"?>
-<w15:people xmlns:wpc="http://schemas.microsoft.com/office/word/2010/wordprocessingCanvas" xmlns:mc="http://schemas.openxmlformats.org/markup-compatibility/2006" xmlns:o="urn:schemas-microsoft-com:office:office" xmlns:r="http://schemas.openxmlformats.org/officeDocument/2006/relationships" xmlns:m="http://schemas.openxmlformats.org/officeDocument/2006/math" xmlns:v="urn:schemas-microsoft-com:vml" xmlns:wp14="http://schemas.microsoft.com/office/word/2010/wordprocessingDrawing" xmlns:wp="http://schemas.openxmlformats.org/drawingml/2006/wordprocessingDrawing" xmlns:w10="urn:schemas-microsoft-com:office:word" xmlns:w="http://schemas.openxmlformats.org/wordprocessingml/2006/main" xmlns:w14="http://schemas.microsoft.com/office/word/2010/wordml" xmlns:w15="http://schemas.microsoft.com/office/word/2012/wordml" xmlns:wpg="http://schemas.microsoft.com/office/word/2010/wordprocessingGroup" xmlns:wpi="http://schemas.microsoft.com/office/word/2010/wordprocessingInk" xmlns:wne="http://schemas.microsoft.com/office/word/2006/wordml" xmlns:wps="http://schemas.microsoft.com/office/word/2010/wordprocessingShape" mc:Ignorable="w14 w15 wp14">
-  <w15:person w15:author="Becky Chaplin-Kramer">
-    <w15:presenceInfo w15:providerId="Windows Live" w15:userId="6f0416e539cd29a3"/>
-  </w15:person>
-</w15:people>
 </file>
 
 <file path=word/styles.xml><?xml version="1.0" encoding="utf-8"?>
@@ -9564,7 +7665,7 @@
 </file>
 
 <file path=customXml/itemProps1.xml><?xml version="1.0" encoding="utf-8"?>
-<ds:datastoreItem xmlns:ds="http://schemas.openxmlformats.org/officeDocument/2006/customXml" ds:itemID="{036D39CA-A98B-4AC8-BF3A-7DD01A9EDA3D}">
+<ds:datastoreItem xmlns:ds="http://schemas.openxmlformats.org/officeDocument/2006/customXml" ds:itemID="{67809C10-8A05-4247-A0A1-A120E4DE65F3}">
   <ds:schemaRefs>
     <ds:schemaRef ds:uri="http://schemas.openxmlformats.org/officeDocument/2006/bibliography"/>
   </ds:schemaRefs>
@@ -9572,7 +7673,7 @@
 </file>
 
 <file path=customXml/itemProps2.xml><?xml version="1.0" encoding="utf-8"?>
-<ds:datastoreItem xmlns:ds="http://schemas.openxmlformats.org/officeDocument/2006/customXml" ds:itemID="{159BADAB-5675-400A-96D4-3E977FA85ED7}">
+<ds:datastoreItem xmlns:ds="http://schemas.openxmlformats.org/officeDocument/2006/customXml" ds:itemID="{C317B97D-FE41-4D6A-8549-2B2D93E4D530}">
   <ds:schemaRefs>
     <ds:schemaRef ds:uri="http://schemas.openxmlformats.org/officeDocument/2006/bibliography"/>
   </ds:schemaRefs>

</xml_diff>